<commit_message>
FlowerPower Het goede bestand
</commit_message>
<xml_diff>
--- a/Documenten flowerpower/Bijlage 4 Uitwerking Technisch ontwerp (1).docx
+++ b/Documenten flowerpower/Bijlage 4 Uitwerking Technisch ontwerp (1).docx
@@ -1,11 +1,8 @@
 
 <file path=word/document.xml><?xml version="1.0" encoding="utf-8"?>
-<w:document xmlns:wpc="http://schemas.microsoft.com/office/word/2010/wordprocessingCanvas" xmlns:mc="http://schemas.openxmlformats.org/markup-compatibility/2006" xmlns:o="urn:schemas-microsoft-com:office:office" xmlns:r="http://schemas.openxmlformats.org/officeDocument/2006/relationships" xmlns:m="http://schemas.openxmlformats.org/officeDocument/2006/math" xmlns:v="urn:schemas-microsoft-com:vml" xmlns:wp14="http://schemas.microsoft.com/office/word/2010/wordprocessingDrawing" xmlns:wp="http://schemas.openxmlformats.org/drawingml/2006/wordprocessingDrawing" xmlns:w10="urn:schemas-microsoft-com:office:word" xmlns:w="http://schemas.openxmlformats.org/wordprocessingml/2006/main" xmlns:w14="http://schemas.microsoft.com/office/word/2010/wordml" xmlns:wpg="http://schemas.microsoft.com/office/word/2010/wordprocessingGroup" xmlns:wpi="http://schemas.microsoft.com/office/word/2010/wordprocessingInk" xmlns:wne="http://schemas.microsoft.com/office/word/2006/wordml" xmlns:wps="http://schemas.microsoft.com/office/word/2010/wordprocessingShape" mc:Ignorable="w14 wp14">
+<w:document xmlns:wpc="http://schemas.microsoft.com/office/word/2010/wordprocessingCanvas" xmlns:cx="http://schemas.microsoft.com/office/drawing/2014/chartex" xmlns:cx1="http://schemas.microsoft.com/office/drawing/2015/9/8/chartex" xmlns:cx2="http://schemas.microsoft.com/office/drawing/2015/10/21/chartex" xmlns:cx3="http://schemas.microsoft.com/office/drawing/2016/5/9/chartex" xmlns:cx4="http://schemas.microsoft.com/office/drawing/2016/5/10/chartex" xmlns:cx5="http://schemas.microsoft.com/office/drawing/2016/5/11/chartex" xmlns:cx6="http://schemas.microsoft.com/office/drawing/2016/5/12/chartex" xmlns:cx7="http://schemas.microsoft.com/office/drawing/2016/5/13/chartex" xmlns:cx8="http://schemas.microsoft.com/office/drawing/2016/5/14/chartex" xmlns:mc="http://schemas.openxmlformats.org/markup-compatibility/2006" xmlns:aink="http://schemas.microsoft.com/office/drawing/2016/ink" xmlns:am3d="http://schemas.microsoft.com/office/drawing/2017/model3d" xmlns:o="urn:schemas-microsoft-com:office:office" xmlns:r="http://schemas.openxmlformats.org/officeDocument/2006/relationships" xmlns:m="http://schemas.openxmlformats.org/officeDocument/2006/math" xmlns:v="urn:schemas-microsoft-com:vml" xmlns:wp14="http://schemas.microsoft.com/office/word/2010/wordprocessingDrawing" xmlns:wp="http://schemas.openxmlformats.org/drawingml/2006/wordprocessingDrawing" xmlns:w10="urn:schemas-microsoft-com:office:word" xmlns:w="http://schemas.openxmlformats.org/wordprocessingml/2006/main" xmlns:w14="http://schemas.microsoft.com/office/word/2010/wordml" xmlns:w15="http://schemas.microsoft.com/office/word/2012/wordml" xmlns:w16cex="http://schemas.microsoft.com/office/word/2018/wordml/cex" xmlns:w16cid="http://schemas.microsoft.com/office/word/2016/wordml/cid" xmlns:w16="http://schemas.microsoft.com/office/word/2018/wordml" xmlns:w16se="http://schemas.microsoft.com/office/word/2015/wordml/symex" xmlns:wpg="http://schemas.microsoft.com/office/word/2010/wordprocessingGroup" xmlns:wpi="http://schemas.microsoft.com/office/word/2010/wordprocessingInk" xmlns:wne="http://schemas.microsoft.com/office/word/2006/wordml" xmlns:wps="http://schemas.microsoft.com/office/word/2010/wordprocessingShape" mc:Ignorable="w14 w15 w16se w16cid w16 w16cex wp14">
   <w:body>
-    <w:p>
-      <w:bookmarkStart w:id="0" w:name="_GoBack"/>
-      <w:bookmarkEnd w:id="0"/>
-    </w:p>
+    <w:p/>
     <w:p/>
     <w:p/>
     <w:p/>
@@ -86,10 +83,10 @@
       <w:pPr>
         <w:jc w:val="center"/>
         <w:sectPr>
-          <w:headerReference w:type="default" r:id="rId8"/>
-          <w:footerReference w:type="default" r:id="rId9"/>
-          <w:headerReference w:type="first" r:id="rId10"/>
-          <w:footerReference w:type="first" r:id="rId11"/>
+          <w:headerReference w:type="default" r:id="rId10"/>
+          <w:footerReference w:type="default" r:id="rId11"/>
+          <w:headerReference w:type="first" r:id="rId12"/>
+          <w:footerReference w:type="first" r:id="rId13"/>
           <w:pgSz w:w="11906" w:h="16838" w:code="9"/>
           <w:pgMar w:top="1418" w:right="1418" w:bottom="1418" w:left="1418" w:header="709" w:footer="709" w:gutter="0"/>
           <w:cols w:space="708"/>
@@ -561,7 +558,7 @@
           <w:b/>
         </w:rPr>
       </w:pPr>
-      <w:bookmarkStart w:id="1" w:name="_Toc377033423"/>
+      <w:bookmarkStart w:id="0" w:name="_Toc377033423"/>
       <w:r>
         <w:rPr>
           <w:b/>
@@ -569,7 +566,7 @@
         <w:lastRenderedPageBreak/>
         <w:t>Klassendiagram</w:t>
       </w:r>
-      <w:bookmarkEnd w:id="1"/>
+      <w:bookmarkEnd w:id="0"/>
     </w:p>
     <w:p>
       <w:pPr>
@@ -590,7 +587,7 @@
         <mc:AlternateContent>
           <mc:Choice Requires="wps">
             <w:drawing>
-              <wp:anchor distT="0" distB="0" distL="114300" distR="114300" simplePos="0" relativeHeight="251841536" behindDoc="0" locked="0" layoutInCell="1" allowOverlap="1" wp14:anchorId="6C036EA1" wp14:editId="5AB811AB">
+              <wp:anchor distT="0" distB="0" distL="114300" distR="114300" simplePos="0" relativeHeight="251841536" behindDoc="0" locked="0" layoutInCell="1" allowOverlap="1" wp14:anchorId="6A3D2806" wp14:editId="47356398">
                 <wp:simplePos x="0" y="0"/>
                 <wp:positionH relativeFrom="column">
                   <wp:posOffset>1264285</wp:posOffset>
@@ -647,7 +644,7 @@
           </mc:Choice>
           <mc:Fallback>
             <w:pict>
-              <v:line id="Rechte verbindingslijn 688" o:spid="_x0000_s1026" style="position:absolute;z-index:251841536;visibility:visible;mso-wrap-style:square;mso-width-percent:0;mso-wrap-distance-left:9pt;mso-wrap-distance-top:0;mso-wrap-distance-right:9pt;mso-wrap-distance-bottom:0;mso-position-horizontal:absolute;mso-position-horizontal-relative:text;mso-position-vertical:absolute;mso-position-vertical-relative:text;mso-width-percent:0;mso-width-relative:margin" from="99.55pt,30.5pt" to="169.6pt,30.5pt" o:gfxdata="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" strokecolor="black [3213]"/>
+              <v:line w14:anchorId="0A69A724" id="Rechte verbindingslijn 688" o:spid="_x0000_s1026" style="position:absolute;z-index:251841536;visibility:visible;mso-wrap-style:square;mso-width-percent:0;mso-wrap-distance-left:9pt;mso-wrap-distance-top:0;mso-wrap-distance-right:9pt;mso-wrap-distance-bottom:0;mso-position-horizontal:absolute;mso-position-horizontal-relative:text;mso-position-vertical:absolute;mso-position-vertical-relative:text;mso-width-percent:0;mso-width-relative:margin" from="99.55pt,30.5pt" to="169.6pt,30.5pt" o:gfxdata="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" strokecolor="black [3213]"/>
             </w:pict>
           </mc:Fallback>
         </mc:AlternateContent>
@@ -660,7 +657,7 @@
         <mc:AlternateContent>
           <mc:Choice Requires="wps">
             <w:drawing>
-              <wp:anchor distT="0" distB="0" distL="114300" distR="114300" simplePos="0" relativeHeight="251843584" behindDoc="0" locked="0" layoutInCell="1" allowOverlap="1" wp14:anchorId="446CD738" wp14:editId="1E895E81">
+              <wp:anchor distT="0" distB="0" distL="114300" distR="114300" simplePos="0" relativeHeight="251843584" behindDoc="0" locked="0" layoutInCell="1" allowOverlap="1" wp14:anchorId="663A89E5" wp14:editId="6EC90190">
                 <wp:simplePos x="0" y="0"/>
                 <wp:positionH relativeFrom="column">
                   <wp:posOffset>1264285</wp:posOffset>
@@ -717,7 +714,7 @@
           </mc:Choice>
           <mc:Fallback>
             <w:pict>
-              <v:line id="Rechte verbindingslijn 689" o:spid="_x0000_s1026" style="position:absolute;z-index:251843584;visibility:visible;mso-wrap-style:square;mso-width-percent:0;mso-wrap-distance-left:9pt;mso-wrap-distance-top:0;mso-wrap-distance-right:9pt;mso-wrap-distance-bottom:0;mso-position-horizontal:absolute;mso-position-horizontal-relative:text;mso-position-vertical:absolute;mso-position-vertical-relative:text;mso-width-percent:0;mso-width-relative:margin" from="99.55pt,56.45pt" to="169.8pt,56.45pt" o:gfxdata="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" strokecolor="black [3213]"/>
+              <v:line w14:anchorId="2D95EA9A" id="Rechte verbindingslijn 689" o:spid="_x0000_s1026" style="position:absolute;z-index:251843584;visibility:visible;mso-wrap-style:square;mso-width-percent:0;mso-wrap-distance-left:9pt;mso-wrap-distance-top:0;mso-wrap-distance-right:9pt;mso-wrap-distance-bottom:0;mso-position-horizontal:absolute;mso-position-horizontal-relative:text;mso-position-vertical:absolute;mso-position-vertical-relative:text;mso-width-percent:0;mso-width-relative:margin" from="99.55pt,56.45pt" to="169.8pt,56.45pt" o:gfxdata="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" strokecolor="black [3213]"/>
             </w:pict>
           </mc:Fallback>
         </mc:AlternateContent>
@@ -730,7 +727,7 @@
         <mc:AlternateContent>
           <mc:Choice Requires="wps">
             <w:drawing>
-              <wp:anchor distT="0" distB="0" distL="114300" distR="114300" simplePos="0" relativeHeight="251806720" behindDoc="0" locked="0" layoutInCell="1" allowOverlap="1" wp14:anchorId="16FB4891" wp14:editId="411BA403">
+              <wp:anchor distT="0" distB="0" distL="114300" distR="114300" simplePos="0" relativeHeight="251806720" behindDoc="0" locked="0" layoutInCell="1" allowOverlap="1" wp14:anchorId="304DD651" wp14:editId="3523B592">
                 <wp:simplePos x="0" y="0"/>
                 <wp:positionH relativeFrom="column">
                   <wp:posOffset>1264285</wp:posOffset>
@@ -807,7 +804,7 @@
           </mc:Choice>
           <mc:Fallback>
             <w:pict>
-              <v:shapetype id="_x0000_t202" coordsize="21600,21600" o:spt="202" path="m,l,21600r21600,l21600,xe">
+              <v:shapetype w14:anchorId="304DD651" id="_x0000_t202" coordsize="21600,21600" o:spt="202" path="m,l,21600r21600,l21600,xe">
                 <v:stroke joinstyle="miter"/>
                 <v:path gradientshapeok="t" o:connecttype="rect"/>
               </v:shapetype>
@@ -844,7 +841,7 @@
         <mc:AlternateContent>
           <mc:Choice Requires="wps">
             <w:drawing>
-              <wp:anchor distT="0" distB="0" distL="114300" distR="114300" simplePos="0" relativeHeight="251876352" behindDoc="0" locked="0" layoutInCell="1" allowOverlap="1" wp14:anchorId="5C6FEFEA" wp14:editId="4D53C244">
+              <wp:anchor distT="0" distB="0" distL="114300" distR="114300" simplePos="0" relativeHeight="251876352" behindDoc="0" locked="0" layoutInCell="1" allowOverlap="1" wp14:anchorId="35F97B34" wp14:editId="3EF85993">
                 <wp:simplePos x="0" y="0"/>
                 <wp:positionH relativeFrom="column">
                   <wp:posOffset>4494530</wp:posOffset>
@@ -917,7 +914,7 @@
           </mc:Choice>
           <mc:Fallback>
             <w:pict>
-              <v:shape id="_x0000_s1027" type="#_x0000_t202" style="position:absolute;margin-left:353.9pt;margin-top:235.55pt;width:33.2pt;height:110.55pt;z-index:251876352;visibility:visible;mso-wrap-style:square;mso-width-percent:0;mso-height-percent:0;mso-wrap-distance-left:9pt;mso-wrap-distance-top:0;mso-wrap-distance-right:9pt;mso-wrap-distance-bottom:0;mso-position-horizontal:absolute;mso-position-horizontal-relative:text;mso-position-vertical:absolute;mso-position-vertical-relative:text;mso-width-percent:0;mso-height-percent:0;mso-width-relative:margin;mso-height-relative:margin;v-text-anchor:top" o:gfxdata="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" filled="f" stroked="f">
+              <v:shape w14:anchorId="35F97B34" id="_x0000_s1027" type="#_x0000_t202" style="position:absolute;margin-left:353.9pt;margin-top:235.55pt;width:33.2pt;height:110.55pt;z-index:251876352;visibility:visible;mso-wrap-style:square;mso-width-percent:0;mso-height-percent:0;mso-wrap-distance-left:9pt;mso-wrap-distance-top:0;mso-wrap-distance-right:9pt;mso-wrap-distance-bottom:0;mso-position-horizontal:absolute;mso-position-horizontal-relative:text;mso-position-vertical:absolute;mso-position-vertical-relative:text;mso-width-percent:0;mso-height-percent:0;mso-width-relative:margin;mso-height-relative:margin;v-text-anchor:top" o:gfxdata="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" filled="f" stroked="f">
                 <v:textbox style="mso-fit-shape-to-text:t">
                   <w:txbxContent>
                     <w:p>
@@ -950,7 +947,7 @@
         <mc:AlternateContent>
           <mc:Choice Requires="wps">
             <w:drawing>
-              <wp:anchor distT="0" distB="0" distL="114300" distR="114300" simplePos="0" relativeHeight="251874304" behindDoc="0" locked="0" layoutInCell="1" allowOverlap="1" wp14:anchorId="215097E0" wp14:editId="2BDF38CE">
+              <wp:anchor distT="0" distB="0" distL="114300" distR="114300" simplePos="0" relativeHeight="251874304" behindDoc="0" locked="0" layoutInCell="1" allowOverlap="1" wp14:anchorId="58913484" wp14:editId="55989D2B">
                 <wp:simplePos x="0" y="0"/>
                 <wp:positionH relativeFrom="column">
                   <wp:posOffset>2079625</wp:posOffset>
@@ -1023,7 +1020,7 @@
           </mc:Choice>
           <mc:Fallback>
             <w:pict>
-              <v:shape id="_x0000_s1028" type="#_x0000_t202" style="position:absolute;margin-left:163.75pt;margin-top:193.7pt;width:33.2pt;height:17.45pt;z-index:251874304;visibility:visible;mso-wrap-style:square;mso-width-percent:0;mso-height-percent:0;mso-wrap-distance-left:9pt;mso-wrap-distance-top:0;mso-wrap-distance-right:9pt;mso-wrap-distance-bottom:0;mso-position-horizontal:absolute;mso-position-horizontal-relative:text;mso-position-vertical:absolute;mso-position-vertical-relative:text;mso-width-percent:0;mso-height-percent:0;mso-width-relative:margin;mso-height-relative:margin;v-text-anchor:top" o:gfxdata="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" filled="f" stroked="f">
+              <v:shape w14:anchorId="58913484" id="_x0000_s1028" type="#_x0000_t202" style="position:absolute;margin-left:163.75pt;margin-top:193.7pt;width:33.2pt;height:17.45pt;z-index:251874304;visibility:visible;mso-wrap-style:square;mso-width-percent:0;mso-height-percent:0;mso-wrap-distance-left:9pt;mso-wrap-distance-top:0;mso-wrap-distance-right:9pt;mso-wrap-distance-bottom:0;mso-position-horizontal:absolute;mso-position-horizontal-relative:text;mso-position-vertical:absolute;mso-position-vertical-relative:text;mso-width-percent:0;mso-height-percent:0;mso-width-relative:margin;mso-height-relative:margin;v-text-anchor:top" o:gfxdata="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" filled="f" stroked="f">
                 <v:textbox>
                   <w:txbxContent>
                     <w:p>
@@ -1056,7 +1053,7 @@
         <mc:AlternateContent>
           <mc:Choice Requires="wps">
             <w:drawing>
-              <wp:anchor distT="0" distB="0" distL="114300" distR="114300" simplePos="0" relativeHeight="251872256" behindDoc="0" locked="0" layoutInCell="1" allowOverlap="1" wp14:anchorId="2D92F4CE" wp14:editId="79C63EA0">
+              <wp:anchor distT="0" distB="0" distL="114300" distR="114300" simplePos="0" relativeHeight="251872256" behindDoc="0" locked="0" layoutInCell="1" allowOverlap="1" wp14:anchorId="5AD26611" wp14:editId="54A28626">
                 <wp:simplePos x="0" y="0"/>
                 <wp:positionH relativeFrom="column">
                   <wp:posOffset>2151812</wp:posOffset>
@@ -1111,7 +1108,7 @@
           </mc:Choice>
           <mc:Fallback>
             <w:pict>
-              <v:line id="Rechte verbindingslijn 686" o:spid="_x0000_s1026" style="position:absolute;z-index:251872256;visibility:visible;mso-wrap-style:square;mso-width-percent:0;mso-height-percent:0;mso-wrap-distance-left:9pt;mso-wrap-distance-top:0;mso-wrap-distance-right:9pt;mso-wrap-distance-bottom:0;mso-position-horizontal:absolute;mso-position-horizontal-relative:text;mso-position-vertical:absolute;mso-position-vertical-relative:text;mso-width-percent:0;mso-height-percent:0;mso-width-relative:margin;mso-height-relative:margin" from="169.45pt,206.75pt" to="367.15pt,252.35pt" o:gfxdata="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" strokecolor="#4579b8 [3044]"/>
+              <v:line w14:anchorId="79858E07" id="Rechte verbindingslijn 686" o:spid="_x0000_s1026" style="position:absolute;z-index:251872256;visibility:visible;mso-wrap-style:square;mso-width-percent:0;mso-height-percent:0;mso-wrap-distance-left:9pt;mso-wrap-distance-top:0;mso-wrap-distance-right:9pt;mso-wrap-distance-bottom:0;mso-position-horizontal:absolute;mso-position-horizontal-relative:text;mso-position-vertical:absolute;mso-position-vertical-relative:text;mso-width-percent:0;mso-height-percent:0;mso-width-relative:margin;mso-height-relative:margin" from="169.45pt,206.75pt" to="367.15pt,252.35pt" o:gfxdata="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" strokecolor="#4579b8 [3044]"/>
             </w:pict>
           </mc:Fallback>
         </mc:AlternateContent>
@@ -1124,7 +1121,7 @@
         <mc:AlternateContent>
           <mc:Choice Requires="wps">
             <w:drawing>
-              <wp:anchor distT="0" distB="0" distL="114300" distR="114300" simplePos="0" relativeHeight="251870208" behindDoc="0" locked="0" layoutInCell="1" allowOverlap="1" wp14:anchorId="455D7E61" wp14:editId="2EC62BA0">
+              <wp:anchor distT="0" distB="0" distL="114300" distR="114300" simplePos="0" relativeHeight="251870208" behindDoc="0" locked="0" layoutInCell="1" allowOverlap="1" wp14:anchorId="7A012FD3" wp14:editId="1A94B18F">
                 <wp:simplePos x="0" y="0"/>
                 <wp:positionH relativeFrom="column">
                   <wp:posOffset>2092960</wp:posOffset>
@@ -1197,7 +1194,7 @@
           </mc:Choice>
           <mc:Fallback>
             <w:pict>
-              <v:shape id="_x0000_s1029" type="#_x0000_t202" style="position:absolute;margin-left:164.8pt;margin-top:127.5pt;width:33.2pt;height:17.45pt;z-index:251870208;visibility:visible;mso-wrap-style:square;mso-width-percent:0;mso-height-percent:0;mso-wrap-distance-left:9pt;mso-wrap-distance-top:0;mso-wrap-distance-right:9pt;mso-wrap-distance-bottom:0;mso-position-horizontal:absolute;mso-position-horizontal-relative:text;mso-position-vertical:absolute;mso-position-vertical-relative:text;mso-width-percent:0;mso-height-percent:0;mso-width-relative:margin;mso-height-relative:margin;v-text-anchor:top" o:gfxdata="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" filled="f" stroked="f">
+              <v:shape w14:anchorId="7A012FD3" id="_x0000_s1029" type="#_x0000_t202" style="position:absolute;margin-left:164.8pt;margin-top:127.5pt;width:33.2pt;height:17.45pt;z-index:251870208;visibility:visible;mso-wrap-style:square;mso-width-percent:0;mso-height-percent:0;mso-wrap-distance-left:9pt;mso-wrap-distance-top:0;mso-wrap-distance-right:9pt;mso-wrap-distance-bottom:0;mso-position-horizontal:absolute;mso-position-horizontal-relative:text;mso-position-vertical:absolute;mso-position-vertical-relative:text;mso-width-percent:0;mso-height-percent:0;mso-width-relative:margin;mso-height-relative:margin;v-text-anchor:top" o:gfxdata="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" filled="f" stroked="f">
                 <v:textbox>
                   <w:txbxContent>
                     <w:p>
@@ -1230,7 +1227,7 @@
         <mc:AlternateContent>
           <mc:Choice Requires="wps">
             <w:drawing>
-              <wp:anchor distT="0" distB="0" distL="114300" distR="114300" simplePos="0" relativeHeight="251868160" behindDoc="0" locked="0" layoutInCell="1" allowOverlap="1" wp14:anchorId="0384718B" wp14:editId="0B04A1DD">
+              <wp:anchor distT="0" distB="0" distL="114300" distR="114300" simplePos="0" relativeHeight="251868160" behindDoc="0" locked="0" layoutInCell="1" allowOverlap="1" wp14:anchorId="556C70D2" wp14:editId="3C311922">
                 <wp:simplePos x="0" y="0"/>
                 <wp:positionH relativeFrom="column">
                   <wp:posOffset>4543756</wp:posOffset>
@@ -1303,7 +1300,7 @@
           </mc:Choice>
           <mc:Fallback>
             <w:pict>
-              <v:shape id="_x0000_s1030" type="#_x0000_t202" style="position:absolute;margin-left:357.8pt;margin-top:123.4pt;width:33.2pt;height:110.55pt;z-index:251868160;visibility:visible;mso-wrap-style:square;mso-width-percent:0;mso-height-percent:0;mso-wrap-distance-left:9pt;mso-wrap-distance-top:0;mso-wrap-distance-right:9pt;mso-wrap-distance-bottom:0;mso-position-horizontal:absolute;mso-position-horizontal-relative:text;mso-position-vertical:absolute;mso-position-vertical-relative:text;mso-width-percent:0;mso-height-percent:0;mso-width-relative:margin;mso-height-relative:margin;v-text-anchor:top" o:gfxdata="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" filled="f" stroked="f">
+              <v:shape w14:anchorId="556C70D2" id="_x0000_s1030" type="#_x0000_t202" style="position:absolute;margin-left:357.8pt;margin-top:123.4pt;width:33.2pt;height:110.55pt;z-index:251868160;visibility:visible;mso-wrap-style:square;mso-width-percent:0;mso-height-percent:0;mso-wrap-distance-left:9pt;mso-wrap-distance-top:0;mso-wrap-distance-right:9pt;mso-wrap-distance-bottom:0;mso-position-horizontal:absolute;mso-position-horizontal-relative:text;mso-position-vertical:absolute;mso-position-vertical-relative:text;mso-width-percent:0;mso-height-percent:0;mso-width-relative:margin;mso-height-relative:margin;v-text-anchor:top" o:gfxdata="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" filled="f" stroked="f">
                 <v:textbox style="mso-fit-shape-to-text:t">
                   <w:txbxContent>
                     <w:p>
@@ -1336,7 +1333,7 @@
         <mc:AlternateContent>
           <mc:Choice Requires="wps">
             <w:drawing>
-              <wp:anchor distT="0" distB="0" distL="114300" distR="114300" simplePos="0" relativeHeight="251866112" behindDoc="0" locked="0" layoutInCell="1" allowOverlap="1" wp14:anchorId="4BC24FE2" wp14:editId="787F7E92">
+              <wp:anchor distT="0" distB="0" distL="114300" distR="114300" simplePos="0" relativeHeight="251866112" behindDoc="0" locked="0" layoutInCell="1" allowOverlap="1" wp14:anchorId="429DF5F5" wp14:editId="40F19238">
                 <wp:simplePos x="0" y="0"/>
                 <wp:positionH relativeFrom="column">
                   <wp:posOffset>2151812</wp:posOffset>
@@ -1388,7 +1385,7 @@
           </mc:Choice>
           <mc:Fallback>
             <w:pict>
-              <v:line id="Rechte verbindingslijn 12" o:spid="_x0000_s1026" style="position:absolute;flip:y;z-index:251866112;visibility:visible;mso-wrap-style:square;mso-width-percent:0;mso-wrap-distance-left:9pt;mso-wrap-distance-top:0;mso-wrap-distance-right:9pt;mso-wrap-distance-bottom:0;mso-position-horizontal:absolute;mso-position-horizontal-relative:text;mso-position-vertical:absolute;mso-position-vertical-relative:text;mso-width-percent:0;mso-width-relative:margin" from="169.45pt,141.2pt" to="371pt,141.6pt" o:gfxdata="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" strokecolor="#4579b8 [3044]"/>
+              <v:line w14:anchorId="0BEF17C7" id="Rechte verbindingslijn 12" o:spid="_x0000_s1026" style="position:absolute;flip:y;z-index:251866112;visibility:visible;mso-wrap-style:square;mso-width-percent:0;mso-wrap-distance-left:9pt;mso-wrap-distance-top:0;mso-wrap-distance-right:9pt;mso-wrap-distance-bottom:0;mso-position-horizontal:absolute;mso-position-horizontal-relative:text;mso-position-vertical:absolute;mso-position-vertical-relative:text;mso-width-percent:0;mso-width-relative:margin" from="169.45pt,141.2pt" to="371pt,141.6pt" o:gfxdata="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" strokecolor="#4579b8 [3044]"/>
             </w:pict>
           </mc:Fallback>
         </mc:AlternateContent>
@@ -1401,7 +1398,7 @@
         <mc:AlternateContent>
           <mc:Choice Requires="wps">
             <w:drawing>
-              <wp:anchor distT="0" distB="0" distL="114300" distR="114300" simplePos="0" relativeHeight="251859968" behindDoc="0" locked="0" layoutInCell="1" allowOverlap="1" wp14:anchorId="4E278F57" wp14:editId="5EB2D073">
+              <wp:anchor distT="0" distB="0" distL="114300" distR="114300" simplePos="0" relativeHeight="251859968" behindDoc="0" locked="0" layoutInCell="1" allowOverlap="1" wp14:anchorId="0E833C7F" wp14:editId="5BB498EB">
                 <wp:simplePos x="0" y="0"/>
                 <wp:positionH relativeFrom="column">
                   <wp:posOffset>4662354</wp:posOffset>
@@ -1461,7 +1458,7 @@
           </mc:Choice>
           <mc:Fallback>
             <w:pict>
-              <v:line id="Rechte verbindingslijn 700" o:spid="_x0000_s1026" style="position:absolute;z-index:251859968;visibility:visible;mso-wrap-style:square;mso-width-percent:0;mso-height-percent:0;mso-wrap-distance-left:9pt;mso-wrap-distance-top:0;mso-wrap-distance-right:9pt;mso-wrap-distance-bottom:0;mso-position-horizontal:absolute;mso-position-horizontal-relative:text;mso-position-vertical:absolute;mso-position-vertical-relative:text;mso-width-percent:0;mso-height-percent:0;mso-width-relative:margin;mso-height-relative:margin" from="367.1pt,332.5pt" to="460.8pt,332.9pt" o:gfxdata="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" strokecolor="black [3213]"/>
+              <v:line w14:anchorId="78CE9773" id="Rechte verbindingslijn 700" o:spid="_x0000_s1026" style="position:absolute;z-index:251859968;visibility:visible;mso-wrap-style:square;mso-width-percent:0;mso-height-percent:0;mso-wrap-distance-left:9pt;mso-wrap-distance-top:0;mso-wrap-distance-right:9pt;mso-wrap-distance-bottom:0;mso-position-horizontal:absolute;mso-position-horizontal-relative:text;mso-position-vertical:absolute;mso-position-vertical-relative:text;mso-width-percent:0;mso-height-percent:0;mso-width-relative:margin;mso-height-relative:margin" from="367.1pt,332.5pt" to="460.8pt,332.9pt" o:gfxdata="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" strokecolor="black [3213]"/>
             </w:pict>
           </mc:Fallback>
         </mc:AlternateContent>
@@ -1474,7 +1471,7 @@
         <mc:AlternateContent>
           <mc:Choice Requires="wps">
             <w:drawing>
-              <wp:anchor distT="0" distB="0" distL="114300" distR="114300" simplePos="0" relativeHeight="251857920" behindDoc="0" locked="0" layoutInCell="1" allowOverlap="1" wp14:anchorId="0CF3AF6F" wp14:editId="7B9DFF20">
+              <wp:anchor distT="0" distB="0" distL="114300" distR="114300" simplePos="0" relativeHeight="251857920" behindDoc="0" locked="0" layoutInCell="1" allowOverlap="1" wp14:anchorId="3A5B65D5" wp14:editId="5F5E7CE3">
                 <wp:simplePos x="0" y="0"/>
                 <wp:positionH relativeFrom="column">
                   <wp:posOffset>4662170</wp:posOffset>
@@ -1534,7 +1531,7 @@
           </mc:Choice>
           <mc:Fallback>
             <w:pict>
-              <v:line id="Rechte verbindingslijn 699" o:spid="_x0000_s1026" style="position:absolute;z-index:251857920;visibility:visible;mso-wrap-style:square;mso-width-percent:0;mso-height-percent:0;mso-wrap-distance-left:9pt;mso-wrap-distance-top:0;mso-wrap-distance-right:9pt;mso-wrap-distance-bottom:0;mso-position-horizontal:absolute;mso-position-horizontal-relative:text;mso-position-vertical:absolute;mso-position-vertical-relative:text;mso-width-percent:0;mso-height-percent:0;mso-width-relative:margin;mso-height-relative:margin" from="367.1pt,245.1pt" to="460.75pt,245.5pt" o:gfxdata="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" strokecolor="black [3213]"/>
+              <v:line w14:anchorId="2A7E91E9" id="Rechte verbindingslijn 699" o:spid="_x0000_s1026" style="position:absolute;z-index:251857920;visibility:visible;mso-wrap-style:square;mso-width-percent:0;mso-height-percent:0;mso-wrap-distance-left:9pt;mso-wrap-distance-top:0;mso-wrap-distance-right:9pt;mso-wrap-distance-bottom:0;mso-position-horizontal:absolute;mso-position-horizontal-relative:text;mso-position-vertical:absolute;mso-position-vertical-relative:text;mso-width-percent:0;mso-height-percent:0;mso-width-relative:margin;mso-height-relative:margin" from="367.1pt,245.1pt" to="460.75pt,245.5pt" o:gfxdata="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" strokecolor="black [3213]"/>
             </w:pict>
           </mc:Fallback>
         </mc:AlternateContent>
@@ -1547,7 +1544,7 @@
         <mc:AlternateContent>
           <mc:Choice Requires="wps">
             <w:drawing>
-              <wp:anchor distT="0" distB="0" distL="114300" distR="114300" simplePos="0" relativeHeight="251812864" behindDoc="0" locked="0" layoutInCell="1" allowOverlap="1" wp14:anchorId="77516B9A" wp14:editId="0999F241">
+              <wp:anchor distT="0" distB="0" distL="114300" distR="114300" simplePos="0" relativeHeight="251812864" behindDoc="0" locked="0" layoutInCell="1" allowOverlap="1" wp14:anchorId="46E9E881" wp14:editId="1689871D">
                 <wp:simplePos x="0" y="0"/>
                 <wp:positionH relativeFrom="column">
                   <wp:posOffset>4662170</wp:posOffset>
@@ -1706,7 +1703,7 @@
           </mc:Choice>
           <mc:Fallback>
             <w:pict>
-              <v:shape id="_x0000_s1031" type="#_x0000_t202" style="position:absolute;margin-left:367.1pt;margin-top:228.5pt;width:93.65pt;height:174.2pt;z-index:251812864;visibility:visible;mso-wrap-style:square;mso-width-percent:0;mso-height-percent:0;mso-wrap-distance-left:9pt;mso-wrap-distance-top:0;mso-wrap-distance-right:9pt;mso-wrap-distance-bottom:0;mso-position-horizontal:absolute;mso-position-horizontal-relative:text;mso-position-vertical:absolute;mso-position-vertical-relative:text;mso-width-percent:0;mso-height-percent:0;mso-width-relative:margin;mso-height-relative:margin;v-text-anchor:top" o:gfxdata="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">
+              <v:shape w14:anchorId="46E9E881" id="_x0000_s1031" type="#_x0000_t202" style="position:absolute;margin-left:367.1pt;margin-top:228.5pt;width:93.65pt;height:174.2pt;z-index:251812864;visibility:visible;mso-wrap-style:square;mso-width-percent:0;mso-height-percent:0;mso-wrap-distance-left:9pt;mso-wrap-distance-top:0;mso-wrap-distance-right:9pt;mso-wrap-distance-bottom:0;mso-position-horizontal:absolute;mso-position-horizontal-relative:text;mso-position-vertical:absolute;mso-position-vertical-relative:text;mso-width-percent:0;mso-height-percent:0;mso-width-relative:margin;mso-height-relative:margin;v-text-anchor:top" o:gfxdata="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">
                 <v:textbox>
                   <w:txbxContent>
                     <w:p>
@@ -1821,7 +1818,7 @@
         <mc:AlternateContent>
           <mc:Choice Requires="wps">
             <w:drawing>
-              <wp:anchor distT="0" distB="0" distL="114300" distR="114300" simplePos="0" relativeHeight="251855872" behindDoc="0" locked="0" layoutInCell="1" allowOverlap="1" wp14:anchorId="71EF4C1A" wp14:editId="04476CE5">
+              <wp:anchor distT="0" distB="0" distL="114300" distR="114300" simplePos="0" relativeHeight="251855872" behindDoc="0" locked="0" layoutInCell="1" allowOverlap="1" wp14:anchorId="35112CBE" wp14:editId="6EEE3A41">
                 <wp:simplePos x="0" y="0"/>
                 <wp:positionH relativeFrom="column">
                   <wp:posOffset>4712335</wp:posOffset>
@@ -1881,7 +1878,7 @@
           </mc:Choice>
           <mc:Fallback>
             <w:pict>
-              <v:line id="Rechte verbindingslijn 698" o:spid="_x0000_s1026" style="position:absolute;z-index:251855872;visibility:visible;mso-wrap-style:square;mso-width-percent:0;mso-height-percent:0;mso-wrap-distance-left:9pt;mso-wrap-distance-top:0;mso-wrap-distance-right:9pt;mso-wrap-distance-bottom:0;mso-position-horizontal:absolute;mso-position-horizontal-relative:text;mso-position-vertical:absolute;mso-position-vertical-relative:text;mso-width-percent:0;mso-height-percent:0;mso-width-relative:margin;mso-height-relative:margin" from="371.05pt,166.3pt" to="460.9pt,166.7pt" o:gfxdata="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" strokecolor="black [3213]"/>
+              <v:line w14:anchorId="53EC31DF" id="Rechte verbindingslijn 698" o:spid="_x0000_s1026" style="position:absolute;z-index:251855872;visibility:visible;mso-wrap-style:square;mso-width-percent:0;mso-height-percent:0;mso-wrap-distance-left:9pt;mso-wrap-distance-top:0;mso-wrap-distance-right:9pt;mso-wrap-distance-bottom:0;mso-position-horizontal:absolute;mso-position-horizontal-relative:text;mso-position-vertical:absolute;mso-position-vertical-relative:text;mso-width-percent:0;mso-height-percent:0;mso-width-relative:margin;mso-height-relative:margin" from="371.05pt,166.3pt" to="460.9pt,166.7pt" o:gfxdata="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" strokecolor="black [3213]"/>
             </w:pict>
           </mc:Fallback>
         </mc:AlternateContent>
@@ -1894,7 +1891,7 @@
         <mc:AlternateContent>
           <mc:Choice Requires="wps">
             <w:drawing>
-              <wp:anchor distT="0" distB="0" distL="114300" distR="114300" simplePos="0" relativeHeight="251853824" behindDoc="0" locked="0" layoutInCell="1" allowOverlap="1" wp14:anchorId="432952F3" wp14:editId="2360123D">
+              <wp:anchor distT="0" distB="0" distL="114300" distR="114300" simplePos="0" relativeHeight="251853824" behindDoc="0" locked="0" layoutInCell="1" allowOverlap="1" wp14:anchorId="443DC986" wp14:editId="1168E18A">
                 <wp:simplePos x="0" y="0"/>
                 <wp:positionH relativeFrom="column">
                   <wp:posOffset>4711700</wp:posOffset>
@@ -1954,7 +1951,7 @@
           </mc:Choice>
           <mc:Fallback>
             <w:pict>
-              <v:line id="Rechte verbindingslijn 697" o:spid="_x0000_s1026" style="position:absolute;z-index:251853824;visibility:visible;mso-wrap-style:square;mso-width-percent:0;mso-height-percent:0;mso-wrap-distance-left:9pt;mso-wrap-distance-top:0;mso-wrap-distance-right:9pt;mso-wrap-distance-bottom:0;mso-position-horizontal:absolute;mso-position-horizontal-relative:text;mso-position-vertical:absolute;mso-position-vertical-relative:text;mso-width-percent:0;mso-height-percent:0;mso-width-relative:margin;mso-height-relative:margin" from="371pt,54.85pt" to="460.85pt,55.25pt" o:gfxdata="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" strokecolor="black [3213]"/>
+              <v:line w14:anchorId="1AA7F1E7" id="Rechte verbindingslijn 697" o:spid="_x0000_s1026" style="position:absolute;z-index:251853824;visibility:visible;mso-wrap-style:square;mso-width-percent:0;mso-height-percent:0;mso-wrap-distance-left:9pt;mso-wrap-distance-top:0;mso-wrap-distance-right:9pt;mso-wrap-distance-bottom:0;mso-position-horizontal:absolute;mso-position-horizontal-relative:text;mso-position-vertical:absolute;mso-position-vertical-relative:text;mso-width-percent:0;mso-height-percent:0;mso-width-relative:margin;mso-height-relative:margin" from="371pt,54.85pt" to="460.85pt,55.25pt" o:gfxdata="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" strokecolor="black [3213]"/>
             </w:pict>
           </mc:Fallback>
         </mc:AlternateContent>
@@ -1967,7 +1964,7 @@
         <mc:AlternateContent>
           <mc:Choice Requires="wps">
             <w:drawing>
-              <wp:anchor distT="0" distB="0" distL="114300" distR="114300" simplePos="0" relativeHeight="251851776" behindDoc="0" locked="0" layoutInCell="1" allowOverlap="1" wp14:anchorId="37A87F75" wp14:editId="562E886A">
+              <wp:anchor distT="0" distB="0" distL="114300" distR="114300" simplePos="0" relativeHeight="251851776" behindDoc="0" locked="0" layoutInCell="1" allowOverlap="1" wp14:anchorId="7FA12606" wp14:editId="643CAB8A">
                 <wp:simplePos x="0" y="0"/>
                 <wp:positionH relativeFrom="column">
                   <wp:posOffset>2980690</wp:posOffset>
@@ -2027,7 +2024,7 @@
           </mc:Choice>
           <mc:Fallback>
             <w:pict>
-              <v:line id="Rechte verbindingslijn 696" o:spid="_x0000_s1026" style="position:absolute;z-index:251851776;visibility:visible;mso-wrap-style:square;mso-width-percent:0;mso-height-percent:0;mso-wrap-distance-left:9pt;mso-wrap-distance-top:0;mso-wrap-distance-right:9pt;mso-wrap-distance-bottom:0;mso-position-horizontal:absolute;mso-position-horizontal-relative:text;mso-position-vertical:absolute;mso-position-vertical-relative:text;mso-width-percent:0;mso-height-percent:0;mso-width-relative:margin;mso-height-relative:margin" from="234.7pt,71.45pt" to="324.55pt,71.85pt" o:gfxdata="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" strokecolor="black [3213]"/>
+              <v:line w14:anchorId="0C38D446" id="Rechte verbindingslijn 696" o:spid="_x0000_s1026" style="position:absolute;z-index:251851776;visibility:visible;mso-wrap-style:square;mso-width-percent:0;mso-height-percent:0;mso-wrap-distance-left:9pt;mso-wrap-distance-top:0;mso-wrap-distance-right:9pt;mso-wrap-distance-bottom:0;mso-position-horizontal:absolute;mso-position-horizontal-relative:text;mso-position-vertical:absolute;mso-position-vertical-relative:text;mso-width-percent:0;mso-height-percent:0;mso-width-relative:margin;mso-height-relative:margin" from="234.7pt,71.45pt" to="324.55pt,71.85pt" o:gfxdata="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" strokecolor="black [3213]"/>
             </w:pict>
           </mc:Fallback>
         </mc:AlternateContent>
@@ -2040,7 +2037,7 @@
         <mc:AlternateContent>
           <mc:Choice Requires="wps">
             <w:drawing>
-              <wp:anchor distT="0" distB="0" distL="114300" distR="114300" simplePos="0" relativeHeight="251849728" behindDoc="0" locked="0" layoutInCell="1" allowOverlap="1" wp14:anchorId="52342D56" wp14:editId="36BC2C7C">
+              <wp:anchor distT="0" distB="0" distL="114300" distR="114300" simplePos="0" relativeHeight="251849728" behindDoc="0" locked="0" layoutInCell="1" allowOverlap="1" wp14:anchorId="068DB49D" wp14:editId="05569898">
                 <wp:simplePos x="0" y="0"/>
                 <wp:positionH relativeFrom="column">
                   <wp:posOffset>2979420</wp:posOffset>
@@ -2100,7 +2097,7 @@
           </mc:Choice>
           <mc:Fallback>
             <w:pict>
-              <v:line id="Rechte verbindingslijn 695" o:spid="_x0000_s1026" style="position:absolute;z-index:251849728;visibility:visible;mso-wrap-style:square;mso-width-percent:0;mso-height-percent:0;mso-wrap-distance-left:9pt;mso-wrap-distance-top:0;mso-wrap-distance-right:9pt;mso-wrap-distance-bottom:0;mso-position-horizontal:absolute;mso-position-horizontal-relative:text;mso-position-vertical:absolute;mso-position-vertical-relative:text;mso-width-percent:0;mso-height-percent:0;mso-width-relative:margin;mso-height-relative:margin" from="234.6pt,33.6pt" to="324.45pt,34pt" o:gfxdata="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" strokecolor="black [3213]"/>
+              <v:line w14:anchorId="44A09092" id="Rechte verbindingslijn 695" o:spid="_x0000_s1026" style="position:absolute;z-index:251849728;visibility:visible;mso-wrap-style:square;mso-width-percent:0;mso-height-percent:0;mso-wrap-distance-left:9pt;mso-wrap-distance-top:0;mso-wrap-distance-right:9pt;mso-wrap-distance-bottom:0;mso-position-horizontal:absolute;mso-position-horizontal-relative:text;mso-position-vertical:absolute;mso-position-vertical-relative:text;mso-width-percent:0;mso-height-percent:0;mso-width-relative:margin;mso-height-relative:margin" from="234.6pt,33.6pt" to="324.45pt,34pt" o:gfxdata="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" strokecolor="black [3213]"/>
             </w:pict>
           </mc:Fallback>
         </mc:AlternateContent>
@@ -2113,7 +2110,7 @@
         <mc:AlternateContent>
           <mc:Choice Requires="wps">
             <w:drawing>
-              <wp:anchor distT="0" distB="0" distL="114300" distR="114300" simplePos="0" relativeHeight="251864064" behindDoc="0" locked="0" layoutInCell="1" allowOverlap="1" wp14:anchorId="642178F1" wp14:editId="7329AF28">
+              <wp:anchor distT="0" distB="0" distL="114300" distR="114300" simplePos="0" relativeHeight="251864064" behindDoc="0" locked="0" layoutInCell="1" allowOverlap="1" wp14:anchorId="6628C37A" wp14:editId="44E00B5E">
                 <wp:simplePos x="0" y="0"/>
                 <wp:positionH relativeFrom="column">
                   <wp:posOffset>-318135</wp:posOffset>
@@ -2173,7 +2170,7 @@
           </mc:Choice>
           <mc:Fallback>
             <w:pict>
-              <v:line id="Rechte verbindingslijn 702" o:spid="_x0000_s1026" style="position:absolute;z-index:251864064;visibility:visible;mso-wrap-style:square;mso-width-percent:0;mso-height-percent:0;mso-wrap-distance-left:9pt;mso-wrap-distance-top:0;mso-wrap-distance-right:9pt;mso-wrap-distance-bottom:0;mso-position-horizontal:absolute;mso-position-horizontal-relative:text;mso-position-vertical:absolute;mso-position-vertical-relative:text;mso-width-percent:0;mso-height-percent:0;mso-width-relative:margin;mso-height-relative:margin" from="-25.05pt,307.85pt" to="64.8pt,308.25pt" o:gfxdata="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" strokecolor="black [3213]"/>
+              <v:line w14:anchorId="26005AB2" id="Rechte verbindingslijn 702" o:spid="_x0000_s1026" style="position:absolute;z-index:251864064;visibility:visible;mso-wrap-style:square;mso-width-percent:0;mso-height-percent:0;mso-wrap-distance-left:9pt;mso-wrap-distance-top:0;mso-wrap-distance-right:9pt;mso-wrap-distance-bottom:0;mso-position-horizontal:absolute;mso-position-horizontal-relative:text;mso-position-vertical:absolute;mso-position-vertical-relative:text;mso-width-percent:0;mso-height-percent:0;mso-width-relative:margin;mso-height-relative:margin" from="-25.05pt,307.85pt" to="64.8pt,308.25pt" o:gfxdata="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" strokecolor="black [3213]"/>
             </w:pict>
           </mc:Fallback>
         </mc:AlternateContent>
@@ -2186,7 +2183,7 @@
         <mc:AlternateContent>
           <mc:Choice Requires="wps">
             <w:drawing>
-              <wp:anchor distT="0" distB="0" distL="114300" distR="114300" simplePos="0" relativeHeight="251839488" behindDoc="0" locked="0" layoutInCell="1" allowOverlap="1" wp14:anchorId="21318A2B" wp14:editId="048E582F">
+              <wp:anchor distT="0" distB="0" distL="114300" distR="114300" simplePos="0" relativeHeight="251839488" behindDoc="0" locked="0" layoutInCell="1" allowOverlap="1" wp14:anchorId="6220EC23" wp14:editId="240FF680">
                 <wp:simplePos x="0" y="0"/>
                 <wp:positionH relativeFrom="column">
                   <wp:posOffset>-238760</wp:posOffset>
@@ -2240,7 +2237,7 @@
           </mc:Choice>
           <mc:Fallback>
             <w:pict>
-              <v:line id="Rechte verbindingslijn 682" o:spid="_x0000_s1026" style="position:absolute;z-index:251839488;visibility:visible;mso-wrap-style:square;mso-wrap-distance-left:9pt;mso-wrap-distance-top:0;mso-wrap-distance-right:9pt;mso-wrap-distance-bottom:0;mso-position-horizontal:absolute;mso-position-horizontal-relative:text;mso-position-vertical:absolute;mso-position-vertical-relative:text" from="-18.8pt,128.05pt" to="46.35pt,128.05pt" o:gfxdata="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" strokecolor="black [3213]"/>
+              <v:line w14:anchorId="08581C3E" id="Rechte verbindingslijn 682" o:spid="_x0000_s1026" style="position:absolute;z-index:251839488;visibility:visible;mso-wrap-style:square;mso-wrap-distance-left:9pt;mso-wrap-distance-top:0;mso-wrap-distance-right:9pt;mso-wrap-distance-bottom:0;mso-position-horizontal:absolute;mso-position-horizontal-relative:text;mso-position-vertical:absolute;mso-position-vertical-relative:text" from="-18.8pt,128.05pt" to="46.35pt,128.05pt" o:gfxdata="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" strokecolor="black [3213]"/>
             </w:pict>
           </mc:Fallback>
         </mc:AlternateContent>
@@ -2253,7 +2250,7 @@
         <mc:AlternateContent>
           <mc:Choice Requires="wps">
             <w:drawing>
-              <wp:anchor distT="0" distB="0" distL="114300" distR="114300" simplePos="0" relativeHeight="251862016" behindDoc="0" locked="0" layoutInCell="1" allowOverlap="1" wp14:anchorId="63D9BE44" wp14:editId="33652393">
+              <wp:anchor distT="0" distB="0" distL="114300" distR="114300" simplePos="0" relativeHeight="251862016" behindDoc="0" locked="0" layoutInCell="1" allowOverlap="1" wp14:anchorId="137042AD" wp14:editId="54BAA6D6">
                 <wp:simplePos x="0" y="0"/>
                 <wp:positionH relativeFrom="column">
                   <wp:posOffset>-313055</wp:posOffset>
@@ -2313,7 +2310,7 @@
           </mc:Choice>
           <mc:Fallback>
             <w:pict>
-              <v:line id="Rechte verbindingslijn 701" o:spid="_x0000_s1026" style="position:absolute;z-index:251862016;visibility:visible;mso-wrap-style:square;mso-width-percent:0;mso-height-percent:0;mso-wrap-distance-left:9pt;mso-wrap-distance-top:0;mso-wrap-distance-right:9pt;mso-wrap-distance-bottom:0;mso-position-horizontal:absolute;mso-position-horizontal-relative:text;mso-position-vertical:absolute;mso-position-vertical-relative:text;mso-width-percent:0;mso-height-percent:0;mso-width-relative:margin;mso-height-relative:margin" from="-24.65pt,234.2pt" to="65.2pt,234.6pt" o:gfxdata="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" strokecolor="black [3213]"/>
+              <v:line w14:anchorId="6C1506A5" id="Rechte verbindingslijn 701" o:spid="_x0000_s1026" style="position:absolute;z-index:251862016;visibility:visible;mso-wrap-style:square;mso-width-percent:0;mso-height-percent:0;mso-wrap-distance-left:9pt;mso-wrap-distance-top:0;mso-wrap-distance-right:9pt;mso-wrap-distance-bottom:0;mso-position-horizontal:absolute;mso-position-horizontal-relative:text;mso-position-vertical:absolute;mso-position-vertical-relative:text;mso-width-percent:0;mso-height-percent:0;mso-width-relative:margin;mso-height-relative:margin" from="-24.65pt,234.2pt" to="65.2pt,234.6pt" o:gfxdata="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" strokecolor="black [3213]"/>
             </w:pict>
           </mc:Fallback>
         </mc:AlternateContent>
@@ -2326,7 +2323,7 @@
         <mc:AlternateContent>
           <mc:Choice Requires="wps">
             <w:drawing>
-              <wp:anchor distT="0" distB="0" distL="114300" distR="114300" simplePos="0" relativeHeight="251837440" behindDoc="0" locked="0" layoutInCell="1" allowOverlap="1" wp14:anchorId="4A129552" wp14:editId="45F7393D">
+              <wp:anchor distT="0" distB="0" distL="114300" distR="114300" simplePos="0" relativeHeight="251837440" behindDoc="0" locked="0" layoutInCell="1" allowOverlap="1" wp14:anchorId="179F3E3B" wp14:editId="532312C8">
                 <wp:simplePos x="0" y="0"/>
                 <wp:positionH relativeFrom="column">
                   <wp:posOffset>-239395</wp:posOffset>
@@ -2380,7 +2377,7 @@
           </mc:Choice>
           <mc:Fallback>
             <w:pict>
-              <v:line id="Rechte verbindingslijn 681" o:spid="_x0000_s1026" style="position:absolute;z-index:251837440;visibility:visible;mso-wrap-style:square;mso-wrap-distance-left:9pt;mso-wrap-distance-top:0;mso-wrap-distance-right:9pt;mso-wrap-distance-bottom:0;mso-position-horizontal:absolute;mso-position-horizontal-relative:text;mso-position-vertical:absolute;mso-position-vertical-relative:text" from="-18.85pt,87.55pt" to="46.3pt,87.55pt" o:gfxdata="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" strokecolor="black [3213]"/>
+              <v:line w14:anchorId="2971E4BD" id="Rechte verbindingslijn 681" o:spid="_x0000_s1026" style="position:absolute;z-index:251837440;visibility:visible;mso-wrap-style:square;mso-wrap-distance-left:9pt;mso-wrap-distance-top:0;mso-wrap-distance-right:9pt;mso-wrap-distance-bottom:0;mso-position-horizontal:absolute;mso-position-horizontal-relative:text;mso-position-vertical:absolute;mso-position-vertical-relative:text" from="-18.85pt,87.55pt" to="46.3pt,87.55pt" o:gfxdata="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" strokecolor="black [3213]"/>
             </w:pict>
           </mc:Fallback>
         </mc:AlternateContent>
@@ -2393,7 +2390,7 @@
         <mc:AlternateContent>
           <mc:Choice Requires="wps">
             <w:drawing>
-              <wp:anchor distT="0" distB="0" distL="114300" distR="114300" simplePos="0" relativeHeight="251847680" behindDoc="0" locked="0" layoutInCell="1" allowOverlap="1" wp14:anchorId="385BB9D2" wp14:editId="31F46CE8">
+              <wp:anchor distT="0" distB="0" distL="114300" distR="114300" simplePos="0" relativeHeight="251847680" behindDoc="0" locked="0" layoutInCell="1" allowOverlap="1" wp14:anchorId="03946916" wp14:editId="6F903014">
                 <wp:simplePos x="0" y="0"/>
                 <wp:positionH relativeFrom="column">
                   <wp:posOffset>1264285</wp:posOffset>
@@ -2450,7 +2447,7 @@
           </mc:Choice>
           <mc:Fallback>
             <w:pict>
-              <v:line id="Rechte verbindingslijn 693" o:spid="_x0000_s1026" style="position:absolute;z-index:251847680;visibility:visible;mso-wrap-style:square;mso-width-percent:0;mso-wrap-distance-left:9pt;mso-wrap-distance-top:0;mso-wrap-distance-right:9pt;mso-wrap-distance-bottom:0;mso-position-horizontal:absolute;mso-position-horizontal-relative:text;mso-position-vertical:absolute;mso-position-vertical-relative:text;mso-width-percent:0;mso-width-relative:margin" from="99.55pt,210.95pt" to="169.8pt,210.95pt" o:gfxdata="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" strokecolor="black [3213]"/>
+              <v:line w14:anchorId="7A1CDD60" id="Rechte verbindingslijn 693" o:spid="_x0000_s1026" style="position:absolute;z-index:251847680;visibility:visible;mso-wrap-style:square;mso-width-percent:0;mso-wrap-distance-left:9pt;mso-wrap-distance-top:0;mso-wrap-distance-right:9pt;mso-wrap-distance-bottom:0;mso-position-horizontal:absolute;mso-position-horizontal-relative:text;mso-position-vertical:absolute;mso-position-vertical-relative:text;mso-width-percent:0;mso-width-relative:margin" from="99.55pt,210.95pt" to="169.8pt,210.95pt" o:gfxdata="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" strokecolor="black [3213]"/>
             </w:pict>
           </mc:Fallback>
         </mc:AlternateContent>
@@ -2463,7 +2460,7 @@
         <mc:AlternateContent>
           <mc:Choice Requires="wps">
             <w:drawing>
-              <wp:anchor distT="0" distB="0" distL="114300" distR="114300" simplePos="0" relativeHeight="251845632" behindDoc="0" locked="0" layoutInCell="1" allowOverlap="1" wp14:anchorId="0902BBEE" wp14:editId="48F03D0D">
+              <wp:anchor distT="0" distB="0" distL="114300" distR="114300" simplePos="0" relativeHeight="251845632" behindDoc="0" locked="0" layoutInCell="1" allowOverlap="1" wp14:anchorId="09916D39" wp14:editId="2B17E439">
                 <wp:simplePos x="0" y="0"/>
                 <wp:positionH relativeFrom="column">
                   <wp:posOffset>1264285</wp:posOffset>
@@ -2520,7 +2517,7 @@
           </mc:Choice>
           <mc:Fallback>
             <w:pict>
-              <v:line id="Rechte verbindingslijn 692" o:spid="_x0000_s1026" style="position:absolute;z-index:251845632;visibility:visible;mso-wrap-style:square;mso-width-percent:0;mso-wrap-distance-left:9pt;mso-wrap-distance-top:0;mso-wrap-distance-right:9pt;mso-wrap-distance-bottom:0;mso-position-horizontal:absolute;mso-position-horizontal-relative:text;mso-position-vertical:absolute;mso-position-vertical-relative:text;mso-width-percent:0;mso-width-relative:margin" from="99.55pt,136.4pt" to="169.8pt,136.4pt" o:gfxdata="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" strokecolor="black [3213]"/>
+              <v:line w14:anchorId="0469E77C" id="Rechte verbindingslijn 692" o:spid="_x0000_s1026" style="position:absolute;z-index:251845632;visibility:visible;mso-wrap-style:square;mso-width-percent:0;mso-wrap-distance-left:9pt;mso-wrap-distance-top:0;mso-wrap-distance-right:9pt;mso-wrap-distance-bottom:0;mso-position-horizontal:absolute;mso-position-horizontal-relative:text;mso-position-vertical:absolute;mso-position-vertical-relative:text;mso-width-percent:0;mso-width-relative:margin" from="99.55pt,136.4pt" to="169.8pt,136.4pt" o:gfxdata="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" strokecolor="black [3213]"/>
             </w:pict>
           </mc:Fallback>
         </mc:AlternateContent>
@@ -2533,7 +2530,7 @@
         <mc:AlternateContent>
           <mc:Choice Requires="wps">
             <w:drawing>
-              <wp:anchor distT="0" distB="0" distL="114300" distR="114300" simplePos="0" relativeHeight="251800576" behindDoc="0" locked="0" layoutInCell="1" allowOverlap="1" wp14:anchorId="43630047" wp14:editId="480E747E">
+              <wp:anchor distT="0" distB="0" distL="114300" distR="114300" simplePos="0" relativeHeight="251800576" behindDoc="0" locked="0" layoutInCell="1" allowOverlap="1" wp14:anchorId="4E9B213E" wp14:editId="30572CC1">
                 <wp:simplePos x="0" y="0"/>
                 <wp:positionH relativeFrom="column">
                   <wp:posOffset>1264465</wp:posOffset>
@@ -2635,7 +2632,7 @@
           </mc:Choice>
           <mc:Fallback>
             <w:pict>
-              <v:shape id="_x0000_s1032" type="#_x0000_t202" style="position:absolute;margin-left:99.55pt;margin-top:119.45pt;width:70.3pt;height:122.65pt;z-index:251800576;visibility:visible;mso-wrap-style:square;mso-width-percent:0;mso-height-percent:0;mso-wrap-distance-left:9pt;mso-wrap-distance-top:0;mso-wrap-distance-right:9pt;mso-wrap-distance-bottom:0;mso-position-horizontal:absolute;mso-position-horizontal-relative:text;mso-position-vertical:absolute;mso-position-vertical-relative:text;mso-width-percent:0;mso-height-percent:0;mso-width-relative:margin;mso-height-relative:margin;v-text-anchor:top" o:gfxdata="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">
+              <v:shape w14:anchorId="4E9B213E" id="_x0000_s1032" type="#_x0000_t202" style="position:absolute;margin-left:99.55pt;margin-top:119.45pt;width:70.3pt;height:122.65pt;z-index:251800576;visibility:visible;mso-wrap-style:square;mso-width-percent:0;mso-height-percent:0;mso-wrap-distance-left:9pt;mso-wrap-distance-top:0;mso-wrap-distance-right:9pt;mso-wrap-distance-bottom:0;mso-position-horizontal:absolute;mso-position-horizontal-relative:text;mso-position-vertical:absolute;mso-position-vertical-relative:text;mso-width-percent:0;mso-height-percent:0;mso-width-relative:margin;mso-height-relative:margin;v-text-anchor:top" o:gfxdata="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">
                 <v:textbox>
                   <w:txbxContent>
                     <w:p>
@@ -2693,7 +2690,7 @@
         <mc:AlternateContent>
           <mc:Choice Requires="wps">
             <w:drawing>
-              <wp:anchor distT="0" distB="0" distL="114300" distR="114300" simplePos="0" relativeHeight="251804672" behindDoc="0" locked="0" layoutInCell="1" allowOverlap="1" wp14:anchorId="6D97D14C" wp14:editId="74455468">
+              <wp:anchor distT="0" distB="0" distL="114300" distR="114300" simplePos="0" relativeHeight="251804672" behindDoc="0" locked="0" layoutInCell="1" allowOverlap="1" wp14:anchorId="1B5CAACD" wp14:editId="4D114746">
                 <wp:simplePos x="0" y="0"/>
                 <wp:positionH relativeFrom="column">
                   <wp:posOffset>-315595</wp:posOffset>
@@ -2790,7 +2787,7 @@
           </mc:Choice>
           <mc:Fallback>
             <w:pict>
-              <v:shape id="_x0000_s1033" type="#_x0000_t202" style="position:absolute;margin-left:-24.85pt;margin-top:217.45pt;width:89.85pt;height:134.2pt;z-index:251804672;visibility:visible;mso-wrap-style:square;mso-width-percent:0;mso-height-percent:0;mso-wrap-distance-left:9pt;mso-wrap-distance-top:0;mso-wrap-distance-right:9pt;mso-wrap-distance-bottom:0;mso-position-horizontal:absolute;mso-position-horizontal-relative:text;mso-position-vertical:absolute;mso-position-vertical-relative:text;mso-width-percent:0;mso-height-percent:0;mso-width-relative:margin;mso-height-relative:margin;v-text-anchor:top" o:gfxdata="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">
+              <v:shape w14:anchorId="1B5CAACD" id="_x0000_s1033" type="#_x0000_t202" style="position:absolute;margin-left:-24.85pt;margin-top:217.45pt;width:89.85pt;height:134.2pt;z-index:251804672;visibility:visible;mso-wrap-style:square;mso-width-percent:0;mso-height-percent:0;mso-wrap-distance-left:9pt;mso-wrap-distance-top:0;mso-wrap-distance-right:9pt;mso-wrap-distance-bottom:0;mso-position-horizontal:absolute;mso-position-horizontal-relative:text;mso-position-vertical:absolute;mso-position-vertical-relative:text;mso-width-percent:0;mso-height-percent:0;mso-width-relative:margin;mso-height-relative:margin;v-text-anchor:top" o:gfxdata="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">
                 <v:textbox>
                   <w:txbxContent>
                     <w:p>
@@ -2843,7 +2840,7 @@
         <mc:AlternateContent>
           <mc:Choice Requires="wps">
             <w:drawing>
-              <wp:anchor distT="0" distB="0" distL="114300" distR="114300" simplePos="0" relativeHeight="251810816" behindDoc="0" locked="0" layoutInCell="1" allowOverlap="1" wp14:anchorId="22C4071B" wp14:editId="55514AE2">
+              <wp:anchor distT="0" distB="0" distL="114300" distR="114300" simplePos="0" relativeHeight="251810816" behindDoc="0" locked="0" layoutInCell="1" allowOverlap="1" wp14:anchorId="2AE8293D" wp14:editId="2782D6B6">
                 <wp:simplePos x="0" y="0"/>
                 <wp:positionH relativeFrom="column">
                   <wp:posOffset>4710430</wp:posOffset>
@@ -2977,7 +2974,7 @@
           </mc:Choice>
           <mc:Fallback>
             <w:pict>
-              <v:shape id="_x0000_s1034" type="#_x0000_t202" style="position:absolute;margin-left:370.9pt;margin-top:38.5pt;width:89.85pt;height:168.25pt;z-index:251810816;visibility:visible;mso-wrap-style:square;mso-width-percent:0;mso-height-percent:0;mso-wrap-distance-left:9pt;mso-wrap-distance-top:0;mso-wrap-distance-right:9pt;mso-wrap-distance-bottom:0;mso-position-horizontal:absolute;mso-position-horizontal-relative:text;mso-position-vertical:absolute;mso-position-vertical-relative:text;mso-width-percent:0;mso-height-percent:0;mso-width-relative:margin;mso-height-relative:margin;v-text-anchor:top" o:gfxdata="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">
+              <v:shape w14:anchorId="2AE8293D" id="_x0000_s1034" type="#_x0000_t202" style="position:absolute;margin-left:370.9pt;margin-top:38.5pt;width:89.85pt;height:168.25pt;z-index:251810816;visibility:visible;mso-wrap-style:square;mso-width-percent:0;mso-height-percent:0;mso-wrap-distance-left:9pt;mso-wrap-distance-top:0;mso-wrap-distance-right:9pt;mso-wrap-distance-bottom:0;mso-position-horizontal:absolute;mso-position-horizontal-relative:text;mso-position-vertical:absolute;mso-position-vertical-relative:text;mso-width-percent:0;mso-height-percent:0;mso-width-relative:margin;mso-height-relative:margin;v-text-anchor:top" o:gfxdata="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">
                 <v:textbox>
                   <w:txbxContent>
                     <w:p>
@@ -3067,7 +3064,7 @@
         <mc:AlternateContent>
           <mc:Choice Requires="wps">
             <w:drawing>
-              <wp:anchor distT="0" distB="0" distL="114300" distR="114300" simplePos="0" relativeHeight="251808768" behindDoc="0" locked="0" layoutInCell="1" allowOverlap="1" wp14:anchorId="2AB2A329" wp14:editId="222A1451">
+              <wp:anchor distT="0" distB="0" distL="114300" distR="114300" simplePos="0" relativeHeight="251808768" behindDoc="0" locked="0" layoutInCell="1" allowOverlap="1" wp14:anchorId="6173DDE1" wp14:editId="3513F1CE">
                 <wp:simplePos x="0" y="0"/>
                 <wp:positionH relativeFrom="column">
                   <wp:posOffset>2979420</wp:posOffset>
@@ -3149,7 +3146,7 @@
           </mc:Choice>
           <mc:Fallback>
             <w:pict>
-              <v:shape id="_x0000_s1035" type="#_x0000_t202" style="position:absolute;margin-left:234.6pt;margin-top:17.2pt;width:89.85pt;height:92pt;z-index:251808768;visibility:visible;mso-wrap-style:square;mso-width-percent:0;mso-height-percent:0;mso-wrap-distance-left:9pt;mso-wrap-distance-top:0;mso-wrap-distance-right:9pt;mso-wrap-distance-bottom:0;mso-position-horizontal:absolute;mso-position-horizontal-relative:text;mso-position-vertical:absolute;mso-position-vertical-relative:text;mso-width-percent:0;mso-height-percent:0;mso-width-relative:margin;mso-height-relative:margin;v-text-anchor:top" o:gfxdata="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">
+              <v:shape w14:anchorId="6173DDE1" id="_x0000_s1035" type="#_x0000_t202" style="position:absolute;margin-left:234.6pt;margin-top:17.2pt;width:89.85pt;height:92pt;z-index:251808768;visibility:visible;mso-wrap-style:square;mso-width-percent:0;mso-height-percent:0;mso-wrap-distance-left:9pt;mso-wrap-distance-top:0;mso-wrap-distance-right:9pt;mso-wrap-distance-bottom:0;mso-position-horizontal:absolute;mso-position-horizontal-relative:text;mso-position-vertical:absolute;mso-position-vertical-relative:text;mso-width-percent:0;mso-height-percent:0;mso-width-relative:margin;mso-height-relative:margin;v-text-anchor:top" o:gfxdata="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">
                 <v:textbox>
                   <w:txbxContent>
                     <w:p>
@@ -3187,7 +3184,7 @@
         <mc:AlternateContent>
           <mc:Choice Requires="wps">
             <w:drawing>
-              <wp:anchor distT="0" distB="0" distL="114300" distR="114300" simplePos="0" relativeHeight="251802624" behindDoc="0" locked="0" layoutInCell="1" allowOverlap="1" wp14:anchorId="042CF212" wp14:editId="4B4F5855">
+              <wp:anchor distT="0" distB="0" distL="114300" distR="114300" simplePos="0" relativeHeight="251802624" behindDoc="0" locked="0" layoutInCell="1" allowOverlap="1" wp14:anchorId="59304958" wp14:editId="2C7AA92F">
                 <wp:simplePos x="0" y="0"/>
                 <wp:positionH relativeFrom="column">
                   <wp:posOffset>-240030</wp:posOffset>
@@ -3269,7 +3266,7 @@
           </mc:Choice>
           <mc:Fallback>
             <w:pict>
-              <v:shape id="_x0000_s1036" type="#_x0000_t202" style="position:absolute;margin-left:-18.9pt;margin-top:70.45pt;width:65.6pt;height:98.8pt;z-index:251802624;visibility:visible;mso-wrap-style:square;mso-width-percent:0;mso-height-percent:0;mso-wrap-distance-left:9pt;mso-wrap-distance-top:0;mso-wrap-distance-right:9pt;mso-wrap-distance-bottom:0;mso-position-horizontal:absolute;mso-position-horizontal-relative:text;mso-position-vertical:absolute;mso-position-vertical-relative:text;mso-width-percent:0;mso-height-percent:0;mso-width-relative:margin;mso-height-relative:margin;v-text-anchor:top" o:gfxdata="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">
+              <v:shape w14:anchorId="59304958" id="_x0000_s1036" type="#_x0000_t202" style="position:absolute;margin-left:-18.9pt;margin-top:70.45pt;width:65.6pt;height:98.8pt;z-index:251802624;visibility:visible;mso-wrap-style:square;mso-width-percent:0;mso-height-percent:0;mso-wrap-distance-left:9pt;mso-wrap-distance-top:0;mso-wrap-distance-right:9pt;mso-wrap-distance-bottom:0;mso-position-horizontal:absolute;mso-position-horizontal-relative:text;mso-position-vertical:absolute;mso-position-vertical-relative:text;mso-width-percent:0;mso-height-percent:0;mso-width-relative:margin;mso-height-relative:margin;v-text-anchor:top" o:gfxdata="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">
                 <v:textbox>
                   <w:txbxContent>
                     <w:p>
@@ -3307,7 +3304,7 @@
         <mc:AlternateContent>
           <mc:Choice Requires="wps">
             <w:drawing>
-              <wp:anchor distT="0" distB="0" distL="114300" distR="114300" simplePos="0" relativeHeight="251836416" behindDoc="0" locked="0" layoutInCell="1" allowOverlap="1" wp14:anchorId="3DFC8CC5" wp14:editId="1CB13DE1">
+              <wp:anchor distT="0" distB="0" distL="114300" distR="114300" simplePos="0" relativeHeight="251836416" behindDoc="0" locked="0" layoutInCell="1" allowOverlap="1" wp14:anchorId="78B93F58" wp14:editId="75C019E9">
                 <wp:simplePos x="0" y="0"/>
                 <wp:positionH relativeFrom="column">
                   <wp:posOffset>4052266</wp:posOffset>
@@ -3380,7 +3377,7 @@
           </mc:Choice>
           <mc:Fallback>
             <w:pict>
-              <v:shape id="_x0000_s1037" type="#_x0000_t202" style="position:absolute;margin-left:319.1pt;margin-top:60.4pt;width:33.2pt;height:17.45pt;z-index:251836416;visibility:visible;mso-wrap-style:square;mso-width-percent:0;mso-height-percent:0;mso-wrap-distance-left:9pt;mso-wrap-distance-top:0;mso-wrap-distance-right:9pt;mso-wrap-distance-bottom:0;mso-position-horizontal:absolute;mso-position-horizontal-relative:text;mso-position-vertical:absolute;mso-position-vertical-relative:text;mso-width-percent:0;mso-height-percent:0;mso-width-relative:margin;mso-height-relative:margin;v-text-anchor:top" o:gfxdata="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" filled="f" stroked="f">
+              <v:shape w14:anchorId="78B93F58" id="_x0000_s1037" type="#_x0000_t202" style="position:absolute;margin-left:319.1pt;margin-top:60.4pt;width:33.2pt;height:17.45pt;z-index:251836416;visibility:visible;mso-wrap-style:square;mso-width-percent:0;mso-height-percent:0;mso-wrap-distance-left:9pt;mso-wrap-distance-top:0;mso-wrap-distance-right:9pt;mso-wrap-distance-bottom:0;mso-position-horizontal:absolute;mso-position-horizontal-relative:text;mso-position-vertical:absolute;mso-position-vertical-relative:text;mso-width-percent:0;mso-height-percent:0;mso-width-relative:margin;mso-height-relative:margin;v-text-anchor:top" o:gfxdata="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" filled="f" stroked="f">
                 <v:textbox>
                   <w:txbxContent>
                     <w:p>
@@ -3413,7 +3410,7 @@
         <mc:AlternateContent>
           <mc:Choice Requires="wps">
             <w:drawing>
-              <wp:anchor distT="0" distB="0" distL="114300" distR="114300" simplePos="0" relativeHeight="251834368" behindDoc="0" locked="0" layoutInCell="1" allowOverlap="1" wp14:anchorId="569FB22F" wp14:editId="47839FEC">
+              <wp:anchor distT="0" distB="0" distL="114300" distR="114300" simplePos="0" relativeHeight="251834368" behindDoc="0" locked="0" layoutInCell="1" allowOverlap="1" wp14:anchorId="65AF0517" wp14:editId="06633088">
                 <wp:simplePos x="0" y="0"/>
                 <wp:positionH relativeFrom="column">
                   <wp:posOffset>517829</wp:posOffset>
@@ -3486,7 +3483,7 @@
           </mc:Choice>
           <mc:Fallback>
             <w:pict>
-              <v:shape id="_x0000_s1038" type="#_x0000_t202" style="position:absolute;margin-left:40.75pt;margin-top:71.95pt;width:33.2pt;height:110.55pt;z-index:251834368;visibility:visible;mso-wrap-style:square;mso-width-percent:0;mso-height-percent:0;mso-wrap-distance-left:9pt;mso-wrap-distance-top:0;mso-wrap-distance-right:9pt;mso-wrap-distance-bottom:0;mso-position-horizontal:absolute;mso-position-horizontal-relative:text;mso-position-vertical:absolute;mso-position-vertical-relative:text;mso-width-percent:0;mso-height-percent:0;mso-width-relative:margin;mso-height-relative:margin;v-text-anchor:top" o:gfxdata="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" filled="f" stroked="f">
+              <v:shape w14:anchorId="65AF0517" id="_x0000_s1038" type="#_x0000_t202" style="position:absolute;margin-left:40.75pt;margin-top:71.95pt;width:33.2pt;height:110.55pt;z-index:251834368;visibility:visible;mso-wrap-style:square;mso-width-percent:0;mso-height-percent:0;mso-wrap-distance-left:9pt;mso-wrap-distance-top:0;mso-wrap-distance-right:9pt;mso-wrap-distance-bottom:0;mso-position-horizontal:absolute;mso-position-horizontal-relative:text;mso-position-vertical:absolute;mso-position-vertical-relative:text;mso-width-percent:0;mso-height-percent:0;mso-width-relative:margin;mso-height-relative:margin;v-text-anchor:top" o:gfxdata="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" filled="f" stroked="f">
                 <v:textbox style="mso-fit-shape-to-text:t">
                   <w:txbxContent>
                     <w:p>
@@ -3519,7 +3516,7 @@
         <mc:AlternateContent>
           <mc:Choice Requires="wps">
             <w:drawing>
-              <wp:anchor distT="0" distB="0" distL="114300" distR="114300" simplePos="0" relativeHeight="251832320" behindDoc="0" locked="0" layoutInCell="1" allowOverlap="1" wp14:anchorId="1F9AFB53" wp14:editId="17A869C9">
+              <wp:anchor distT="0" distB="0" distL="114300" distR="114300" simplePos="0" relativeHeight="251832320" behindDoc="0" locked="0" layoutInCell="1" allowOverlap="1" wp14:anchorId="26497779" wp14:editId="6B791AEC">
                 <wp:simplePos x="0" y="0"/>
                 <wp:positionH relativeFrom="column">
                   <wp:posOffset>4555186</wp:posOffset>
@@ -3592,7 +3589,7 @@
           </mc:Choice>
           <mc:Fallback>
             <w:pict>
-              <v:shape id="_x0000_s1039" type="#_x0000_t202" style="position:absolute;margin-left:358.7pt;margin-top:58.35pt;width:33.2pt;height:110.55pt;z-index:251832320;visibility:visible;mso-wrap-style:square;mso-width-percent:0;mso-height-percent:0;mso-wrap-distance-left:9pt;mso-wrap-distance-top:0;mso-wrap-distance-right:9pt;mso-wrap-distance-bottom:0;mso-position-horizontal:absolute;mso-position-horizontal-relative:text;mso-position-vertical:absolute;mso-position-vertical-relative:text;mso-width-percent:0;mso-height-percent:0;mso-width-relative:margin;mso-height-relative:margin;v-text-anchor:top" o:gfxdata="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" filled="f" stroked="f">
+              <v:shape w14:anchorId="26497779" id="_x0000_s1039" type="#_x0000_t202" style="position:absolute;margin-left:358.7pt;margin-top:58.35pt;width:33.2pt;height:110.55pt;z-index:251832320;visibility:visible;mso-wrap-style:square;mso-width-percent:0;mso-height-percent:0;mso-wrap-distance-left:9pt;mso-wrap-distance-top:0;mso-wrap-distance-right:9pt;mso-wrap-distance-bottom:0;mso-position-horizontal:absolute;mso-position-horizontal-relative:text;mso-position-vertical:absolute;mso-position-vertical-relative:text;mso-width-percent:0;mso-height-percent:0;mso-width-relative:margin;mso-height-relative:margin;v-text-anchor:top" o:gfxdata="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" filled="f" stroked="f">
                 <v:textbox style="mso-fit-shape-to-text:t">
                   <w:txbxContent>
                     <w:p>
@@ -3625,7 +3622,7 @@
         <mc:AlternateContent>
           <mc:Choice Requires="wps">
             <w:drawing>
-              <wp:anchor distT="0" distB="0" distL="114300" distR="114300" simplePos="0" relativeHeight="251830272" behindDoc="0" locked="0" layoutInCell="1" allowOverlap="1" wp14:anchorId="32EEF433" wp14:editId="141B1A80">
+              <wp:anchor distT="0" distB="0" distL="114300" distR="114300" simplePos="0" relativeHeight="251830272" behindDoc="0" locked="0" layoutInCell="1" allowOverlap="1" wp14:anchorId="200AB1E5" wp14:editId="55574FDE">
                 <wp:simplePos x="0" y="0"/>
                 <wp:positionH relativeFrom="column">
                   <wp:posOffset>759129</wp:posOffset>
@@ -3698,7 +3695,7 @@
           </mc:Choice>
           <mc:Fallback>
             <w:pict>
-              <v:shape id="_x0000_s1040" type="#_x0000_t202" style="position:absolute;margin-left:59.75pt;margin-top:242.05pt;width:33.2pt;height:110.55pt;z-index:251830272;visibility:visible;mso-wrap-style:square;mso-width-percent:0;mso-height-percent:0;mso-wrap-distance-left:9pt;mso-wrap-distance-top:0;mso-wrap-distance-right:9pt;mso-wrap-distance-bottom:0;mso-position-horizontal:absolute;mso-position-horizontal-relative:text;mso-position-vertical:absolute;mso-position-vertical-relative:text;mso-width-percent:0;mso-height-percent:0;mso-width-relative:margin;mso-height-relative:margin;v-text-anchor:top" o:gfxdata="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" filled="f" stroked="f">
+              <v:shape w14:anchorId="200AB1E5" id="_x0000_s1040" type="#_x0000_t202" style="position:absolute;margin-left:59.75pt;margin-top:242.05pt;width:33.2pt;height:110.55pt;z-index:251830272;visibility:visible;mso-wrap-style:square;mso-width-percent:0;mso-height-percent:0;mso-wrap-distance-left:9pt;mso-wrap-distance-top:0;mso-wrap-distance-right:9pt;mso-wrap-distance-bottom:0;mso-position-horizontal:absolute;mso-position-horizontal-relative:text;mso-position-vertical:absolute;mso-position-vertical-relative:text;mso-width-percent:0;mso-height-percent:0;mso-width-relative:margin;mso-height-relative:margin;v-text-anchor:top" o:gfxdata="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" filled="f" stroked="f">
                 <v:textbox style="mso-fit-shape-to-text:t">
                   <w:txbxContent>
                     <w:p>
@@ -3731,7 +3728,7 @@
         <mc:AlternateContent>
           <mc:Choice Requires="wps">
             <w:drawing>
-              <wp:anchor distT="0" distB="0" distL="114300" distR="114300" simplePos="0" relativeHeight="251828224" behindDoc="0" locked="0" layoutInCell="1" allowOverlap="1" wp14:anchorId="6ED46F66" wp14:editId="66C28028">
+              <wp:anchor distT="0" distB="0" distL="114300" distR="114300" simplePos="0" relativeHeight="251828224" behindDoc="0" locked="0" layoutInCell="1" allowOverlap="1" wp14:anchorId="119FE1E6" wp14:editId="3DA9FDC3">
                 <wp:simplePos x="0" y="0"/>
                 <wp:positionH relativeFrom="column">
                   <wp:posOffset>980136</wp:posOffset>
@@ -3804,7 +3801,7 @@
           </mc:Choice>
           <mc:Fallback>
             <w:pict>
-              <v:shape id="_x0000_s1041" type="#_x0000_t202" style="position:absolute;margin-left:77.2pt;margin-top:175.85pt;width:33.2pt;height:17.45pt;z-index:251828224;visibility:visible;mso-wrap-style:square;mso-width-percent:0;mso-height-percent:0;mso-wrap-distance-left:9pt;mso-wrap-distance-top:0;mso-wrap-distance-right:9pt;mso-wrap-distance-bottom:0;mso-position-horizontal:absolute;mso-position-horizontal-relative:text;mso-position-vertical:absolute;mso-position-vertical-relative:text;mso-width-percent:0;mso-height-percent:0;mso-width-relative:margin;mso-height-relative:margin;v-text-anchor:top" o:gfxdata="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" filled="f" stroked="f">
+              <v:shape w14:anchorId="119FE1E6" id="_x0000_s1041" type="#_x0000_t202" style="position:absolute;margin-left:77.2pt;margin-top:175.85pt;width:33.2pt;height:17.45pt;z-index:251828224;visibility:visible;mso-wrap-style:square;mso-width-percent:0;mso-height-percent:0;mso-wrap-distance-left:9pt;mso-wrap-distance-top:0;mso-wrap-distance-right:9pt;mso-wrap-distance-bottom:0;mso-position-horizontal:absolute;mso-position-horizontal-relative:text;mso-position-vertical:absolute;mso-position-vertical-relative:text;mso-width-percent:0;mso-height-percent:0;mso-width-relative:margin;mso-height-relative:margin;v-text-anchor:top" o:gfxdata="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" filled="f" stroked="f">
                 <v:textbox>
                   <w:txbxContent>
                     <w:p>
@@ -3837,7 +3834,7 @@
         <mc:AlternateContent>
           <mc:Choice Requires="wps">
             <w:drawing>
-              <wp:anchor distT="0" distB="0" distL="114300" distR="114300" simplePos="0" relativeHeight="251826176" behindDoc="0" locked="0" layoutInCell="1" allowOverlap="1" wp14:anchorId="4EBB7225" wp14:editId="0816D9B3">
+              <wp:anchor distT="0" distB="0" distL="114300" distR="114300" simplePos="0" relativeHeight="251826176" behindDoc="0" locked="0" layoutInCell="1" allowOverlap="1" wp14:anchorId="3D78E713" wp14:editId="62459772">
                 <wp:simplePos x="0" y="0"/>
                 <wp:positionH relativeFrom="column">
                   <wp:posOffset>982345</wp:posOffset>
@@ -3910,7 +3907,7 @@
           </mc:Choice>
           <mc:Fallback>
             <w:pict>
-              <v:shape id="_x0000_s1042" type="#_x0000_t202" style="position:absolute;margin-left:77.35pt;margin-top:129pt;width:33.2pt;height:17.45pt;z-index:251826176;visibility:visible;mso-wrap-style:square;mso-width-percent:0;mso-height-percent:0;mso-wrap-distance-left:9pt;mso-wrap-distance-top:0;mso-wrap-distance-right:9pt;mso-wrap-distance-bottom:0;mso-position-horizontal:absolute;mso-position-horizontal-relative:text;mso-position-vertical:absolute;mso-position-vertical-relative:text;mso-width-percent:0;mso-height-percent:0;mso-width-relative:margin;mso-height-relative:margin;v-text-anchor:top" o:gfxdata="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" filled="f" stroked="f">
+              <v:shape w14:anchorId="3D78E713" id="_x0000_s1042" type="#_x0000_t202" style="position:absolute;margin-left:77.35pt;margin-top:129pt;width:33.2pt;height:17.45pt;z-index:251826176;visibility:visible;mso-wrap-style:square;mso-width-percent:0;mso-height-percent:0;mso-wrap-distance-left:9pt;mso-wrap-distance-top:0;mso-wrap-distance-right:9pt;mso-wrap-distance-bottom:0;mso-position-horizontal:absolute;mso-position-horizontal-relative:text;mso-position-vertical:absolute;mso-position-vertical-relative:text;mso-width-percent:0;mso-height-percent:0;mso-width-relative:margin;mso-height-relative:margin;v-text-anchor:top" o:gfxdata="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" filled="f" stroked="f">
                 <v:textbox>
                   <w:txbxContent>
                     <w:p>
@@ -3943,7 +3940,7 @@
         <mc:AlternateContent>
           <mc:Choice Requires="wps">
             <w:drawing>
-              <wp:anchor distT="0" distB="0" distL="114300" distR="114300" simplePos="0" relativeHeight="251824128" behindDoc="0" locked="0" layoutInCell="1" allowOverlap="1" wp14:anchorId="6FAA5CD9" wp14:editId="75B8F334">
+              <wp:anchor distT="0" distB="0" distL="114300" distR="114300" simplePos="0" relativeHeight="251824128" behindDoc="0" locked="0" layoutInCell="1" allowOverlap="1" wp14:anchorId="22CFDE90" wp14:editId="1B99EE3E">
                 <wp:simplePos x="0" y="0"/>
                 <wp:positionH relativeFrom="column">
                   <wp:posOffset>982041</wp:posOffset>
@@ -4016,7 +4013,7 @@
           </mc:Choice>
           <mc:Fallback>
             <w:pict>
-              <v:shape id="_x0000_s1043" type="#_x0000_t202" style="position:absolute;margin-left:77.35pt;margin-top:42.9pt;width:33.2pt;height:17.45pt;z-index:251824128;visibility:visible;mso-wrap-style:square;mso-width-percent:0;mso-height-percent:0;mso-wrap-distance-left:9pt;mso-wrap-distance-top:0;mso-wrap-distance-right:9pt;mso-wrap-distance-bottom:0;mso-position-horizontal:absolute;mso-position-horizontal-relative:text;mso-position-vertical:absolute;mso-position-vertical-relative:text;mso-width-percent:0;mso-height-percent:0;mso-width-relative:margin;mso-height-relative:margin;v-text-anchor:top" o:gfxdata="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" filled="f" stroked="f">
+              <v:shape w14:anchorId="22CFDE90" id="_x0000_s1043" type="#_x0000_t202" style="position:absolute;margin-left:77.35pt;margin-top:42.9pt;width:33.2pt;height:17.45pt;z-index:251824128;visibility:visible;mso-wrap-style:square;mso-width-percent:0;mso-height-percent:0;mso-wrap-distance-left:9pt;mso-wrap-distance-top:0;mso-wrap-distance-right:9pt;mso-wrap-distance-bottom:0;mso-position-horizontal:absolute;mso-position-horizontal-relative:text;mso-position-vertical:absolute;mso-position-vertical-relative:text;mso-width-percent:0;mso-height-percent:0;mso-width-relative:margin;mso-height-relative:margin;v-text-anchor:top" o:gfxdata="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" filled="f" stroked="f">
                 <v:textbox>
                   <w:txbxContent>
                     <w:p>
@@ -4049,7 +4046,7 @@
         <mc:AlternateContent>
           <mc:Choice Requires="wps">
             <w:drawing>
-              <wp:anchor distT="0" distB="0" distL="114300" distR="114300" simplePos="0" relativeHeight="251822080" behindDoc="0" locked="0" layoutInCell="1" allowOverlap="1" wp14:anchorId="53571431" wp14:editId="4EAE70D8">
+              <wp:anchor distT="0" distB="0" distL="114300" distR="114300" simplePos="0" relativeHeight="251822080" behindDoc="0" locked="0" layoutInCell="1" allowOverlap="1" wp14:anchorId="7B556F47" wp14:editId="179ADDD2">
                 <wp:simplePos x="0" y="0"/>
                 <wp:positionH relativeFrom="column">
                   <wp:posOffset>2072309</wp:posOffset>
@@ -4122,7 +4119,7 @@
           </mc:Choice>
           <mc:Fallback>
             <w:pict>
-              <v:shape id="_x0000_s1044" type="#_x0000_t202" style="position:absolute;margin-left:163.15pt;margin-top:38.05pt;width:33.2pt;height:110.55pt;z-index:251822080;visibility:visible;mso-wrap-style:square;mso-width-percent:0;mso-height-percent:0;mso-wrap-distance-left:9pt;mso-wrap-distance-top:0;mso-wrap-distance-right:9pt;mso-wrap-distance-bottom:0;mso-position-horizontal:absolute;mso-position-horizontal-relative:text;mso-position-vertical:absolute;mso-position-vertical-relative:text;mso-width-percent:0;mso-height-percent:0;mso-width-relative:margin;mso-height-relative:margin;v-text-anchor:top" o:gfxdata="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" filled="f" stroked="f">
+              <v:shape w14:anchorId="7B556F47" id="_x0000_s1044" type="#_x0000_t202" style="position:absolute;margin-left:163.15pt;margin-top:38.05pt;width:33.2pt;height:110.55pt;z-index:251822080;visibility:visible;mso-wrap-style:square;mso-width-percent:0;mso-height-percent:0;mso-wrap-distance-left:9pt;mso-wrap-distance-top:0;mso-wrap-distance-right:9pt;mso-wrap-distance-bottom:0;mso-position-horizontal:absolute;mso-position-horizontal-relative:text;mso-position-vertical:absolute;mso-position-vertical-relative:text;mso-width-percent:0;mso-height-percent:0;mso-width-relative:margin;mso-height-relative:margin;v-text-anchor:top" o:gfxdata="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" filled="f" stroked="f">
                 <v:textbox style="mso-fit-shape-to-text:t">
                   <w:txbxContent>
                     <w:p>
@@ -4155,7 +4152,7 @@
         <mc:AlternateContent>
           <mc:Choice Requires="wps">
             <w:drawing>
-              <wp:anchor distT="0" distB="0" distL="114300" distR="114300" simplePos="0" relativeHeight="251820032" behindDoc="0" locked="0" layoutInCell="1" allowOverlap="1" wp14:anchorId="152BEE88" wp14:editId="516A85A3">
+              <wp:anchor distT="0" distB="0" distL="114300" distR="114300" simplePos="0" relativeHeight="251820032" behindDoc="0" locked="0" layoutInCell="1" allowOverlap="1" wp14:anchorId="2B3C91D7" wp14:editId="4DB3A2B2">
                 <wp:simplePos x="0" y="0"/>
                 <wp:positionH relativeFrom="column">
                   <wp:posOffset>2696845</wp:posOffset>
@@ -4228,7 +4225,7 @@
           </mc:Choice>
           <mc:Fallback>
             <w:pict>
-              <v:shape id="_x0000_s1045" type="#_x0000_t202" style="position:absolute;margin-left:212.35pt;margin-top:37.8pt;width:33.2pt;height:110.55pt;z-index:251820032;visibility:visible;mso-wrap-style:square;mso-width-percent:0;mso-height-percent:0;mso-wrap-distance-left:9pt;mso-wrap-distance-top:0;mso-wrap-distance-right:9pt;mso-wrap-distance-bottom:0;mso-position-horizontal:absolute;mso-position-horizontal-relative:text;mso-position-vertical:absolute;mso-position-vertical-relative:text;mso-width-percent:0;mso-height-percent:0;mso-width-relative:margin;mso-height-relative:margin;v-text-anchor:top" o:gfxdata="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" filled="f" stroked="f">
+              <v:shape w14:anchorId="2B3C91D7" id="_x0000_s1045" type="#_x0000_t202" style="position:absolute;margin-left:212.35pt;margin-top:37.8pt;width:33.2pt;height:110.55pt;z-index:251820032;visibility:visible;mso-wrap-style:square;mso-width-percent:0;mso-height-percent:0;mso-wrap-distance-left:9pt;mso-wrap-distance-top:0;mso-wrap-distance-right:9pt;mso-wrap-distance-bottom:0;mso-position-horizontal:absolute;mso-position-horizontal-relative:text;mso-position-vertical:absolute;mso-position-vertical-relative:text;mso-width-percent:0;mso-height-percent:0;mso-width-relative:margin;mso-height-relative:margin;v-text-anchor:top" o:gfxdata="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" filled="f" stroked="f">
                 <v:textbox style="mso-fit-shape-to-text:t">
                   <w:txbxContent>
                     <w:p>
@@ -4261,7 +4258,7 @@
         <mc:AlternateContent>
           <mc:Choice Requires="wps">
             <w:drawing>
-              <wp:anchor distT="0" distB="0" distL="114300" distR="114300" simplePos="0" relativeHeight="251817984" behindDoc="0" locked="0" layoutInCell="1" allowOverlap="1" wp14:anchorId="7E959AD3" wp14:editId="4C617DF9">
+              <wp:anchor distT="0" distB="0" distL="114300" distR="114300" simplePos="0" relativeHeight="251817984" behindDoc="0" locked="0" layoutInCell="1" allowOverlap="1" wp14:anchorId="7F756C57" wp14:editId="56CA321A">
                 <wp:simplePos x="0" y="0"/>
                 <wp:positionH relativeFrom="column">
                   <wp:posOffset>4120737</wp:posOffset>
@@ -4310,7 +4307,7 @@
           </mc:Choice>
           <mc:Fallback>
             <w:pict>
-              <v:line id="Rechte verbindingslijn 31" o:spid="_x0000_s1026" style="position:absolute;flip:y;z-index:251817984;visibility:visible;mso-wrap-style:square;mso-wrap-distance-left:9pt;mso-wrap-distance-top:0;mso-wrap-distance-right:9pt;mso-wrap-distance-bottom:0;mso-position-horizontal:absolute;mso-position-horizontal-relative:text;mso-position-vertical:absolute;mso-position-vertical-relative:text" from="324.45pt,76.15pt" to="370.95pt,77pt" o:gfxdata="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" strokecolor="#4579b8 [3044]"/>
+              <v:line w14:anchorId="592EA0F2" id="Rechte verbindingslijn 31" o:spid="_x0000_s1026" style="position:absolute;flip:y;z-index:251817984;visibility:visible;mso-wrap-style:square;mso-wrap-distance-left:9pt;mso-wrap-distance-top:0;mso-wrap-distance-right:9pt;mso-wrap-distance-bottom:0;mso-position-horizontal:absolute;mso-position-horizontal-relative:text;mso-position-vertical:absolute;mso-position-vertical-relative:text" from="324.45pt,76.15pt" to="370.95pt,77pt" o:gfxdata="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" strokecolor="#4579b8 [3044]"/>
             </w:pict>
           </mc:Fallback>
         </mc:AlternateContent>
@@ -4323,7 +4320,7 @@
         <mc:AlternateContent>
           <mc:Choice Requires="wps">
             <w:drawing>
-              <wp:anchor distT="0" distB="0" distL="114300" distR="114300" simplePos="0" relativeHeight="251799551" behindDoc="0" locked="0" layoutInCell="1" allowOverlap="1" wp14:anchorId="532A93E5" wp14:editId="23789B40">
+              <wp:anchor distT="0" distB="0" distL="114300" distR="114300" simplePos="0" relativeHeight="251799551" behindDoc="0" locked="0" layoutInCell="1" allowOverlap="1" wp14:anchorId="25F0E9E3" wp14:editId="26496629">
                 <wp:simplePos x="0" y="0"/>
                 <wp:positionH relativeFrom="column">
                   <wp:posOffset>2108380</wp:posOffset>
@@ -4372,7 +4369,7 @@
           </mc:Choice>
           <mc:Fallback>
             <w:pict>
-              <v:line id="Rechte verbindingslijn 30" o:spid="_x0000_s1026" style="position:absolute;flip:y;z-index:251799551;visibility:visible;mso-wrap-style:square;mso-wrap-distance-left:9pt;mso-wrap-distance-top:0;mso-wrap-distance-right:9pt;mso-wrap-distance-bottom:0;mso-position-horizontal:absolute;mso-position-horizontal-relative:text;mso-position-vertical:absolute;mso-position-vertical-relative:text" from="166pt,51pt" to="234.6pt,51.45pt" o:gfxdata="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" strokecolor="#4579b8 [3044]"/>
+              <v:line w14:anchorId="20F4645B" id="Rechte verbindingslijn 30" o:spid="_x0000_s1026" style="position:absolute;flip:y;z-index:251799551;visibility:visible;mso-wrap-style:square;mso-wrap-distance-left:9pt;mso-wrap-distance-top:0;mso-wrap-distance-right:9pt;mso-wrap-distance-bottom:0;mso-position-horizontal:absolute;mso-position-horizontal-relative:text;mso-position-vertical:absolute;mso-position-vertical-relative:text" from="166pt,51pt" to="234.6pt,51.45pt" o:gfxdata="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" strokecolor="#4579b8 [3044]"/>
             </w:pict>
           </mc:Fallback>
         </mc:AlternateContent>
@@ -4385,7 +4382,7 @@
         <mc:AlternateContent>
           <mc:Choice Requires="wps">
             <w:drawing>
-              <wp:anchor distT="0" distB="0" distL="114300" distR="114300" simplePos="0" relativeHeight="251815936" behindDoc="0" locked="0" layoutInCell="1" allowOverlap="1" wp14:anchorId="64E89EAB" wp14:editId="4B1BFDB5">
+              <wp:anchor distT="0" distB="0" distL="114300" distR="114300" simplePos="0" relativeHeight="251815936" behindDoc="0" locked="0" layoutInCell="1" allowOverlap="1" wp14:anchorId="68E0EB50" wp14:editId="17B053A7">
                 <wp:simplePos x="0" y="0"/>
                 <wp:positionH relativeFrom="column">
                   <wp:posOffset>825650</wp:posOffset>
@@ -4434,7 +4431,7 @@
           </mc:Choice>
           <mc:Fallback>
             <w:pict>
-              <v:line id="Rechte verbindingslijn 29" o:spid="_x0000_s1026" style="position:absolute;flip:y;z-index:251815936;visibility:visible;mso-wrap-style:square;mso-wrap-distance-left:9pt;mso-wrap-distance-top:0;mso-wrap-distance-right:9pt;mso-wrap-distance-bottom:0;mso-position-horizontal:absolute;mso-position-horizontal-relative:text;mso-position-vertical:absolute;mso-position-vertical-relative:text" from="65pt,184.75pt" to="99.55pt,249.95pt" o:gfxdata="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" strokecolor="#4579b8 [3044]"/>
+              <v:line w14:anchorId="4F707A76" id="Rechte verbindingslijn 29" o:spid="_x0000_s1026" style="position:absolute;flip:y;z-index:251815936;visibility:visible;mso-wrap-style:square;mso-wrap-distance-left:9pt;mso-wrap-distance-top:0;mso-wrap-distance-right:9pt;mso-wrap-distance-bottom:0;mso-position-horizontal:absolute;mso-position-horizontal-relative:text;mso-position-vertical:absolute;mso-position-vertical-relative:text" from="65pt,184.75pt" to="99.55pt,249.95pt" o:gfxdata="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" strokecolor="#4579b8 [3044]"/>
             </w:pict>
           </mc:Fallback>
         </mc:AlternateContent>
@@ -4447,7 +4444,7 @@
         <mc:AlternateContent>
           <mc:Choice Requires="wps">
             <w:drawing>
-              <wp:anchor distT="0" distB="0" distL="114300" distR="114300" simplePos="0" relativeHeight="251814912" behindDoc="0" locked="0" layoutInCell="1" allowOverlap="1" wp14:anchorId="0BE0DEB3" wp14:editId="4CCC399D">
+              <wp:anchor distT="0" distB="0" distL="114300" distR="114300" simplePos="0" relativeHeight="251814912" behindDoc="0" locked="0" layoutInCell="1" allowOverlap="1" wp14:anchorId="6285DD3F" wp14:editId="4485A0D7">
                 <wp:simplePos x="0" y="0"/>
                 <wp:positionH relativeFrom="column">
                   <wp:posOffset>593424</wp:posOffset>
@@ -4496,7 +4493,7 @@
           </mc:Choice>
           <mc:Fallback>
             <w:pict>
-              <v:line id="Rechte verbindingslijn 28" o:spid="_x0000_s1026" style="position:absolute;z-index:251814912;visibility:visible;mso-wrap-style:square;mso-wrap-distance-left:9pt;mso-wrap-distance-top:0;mso-wrap-distance-right:9pt;mso-wrap-distance-bottom:0;mso-position-horizontal:absolute;mso-position-horizontal-relative:text;mso-position-vertical:absolute;mso-position-vertical-relative:text" from="46.75pt,116.6pt" to="99.6pt,155.35pt" o:gfxdata="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" strokecolor="#4579b8 [3044]"/>
+              <v:line w14:anchorId="7FF4D18E" id="Rechte verbindingslijn 28" o:spid="_x0000_s1026" style="position:absolute;z-index:251814912;visibility:visible;mso-wrap-style:square;mso-wrap-distance-left:9pt;mso-wrap-distance-top:0;mso-wrap-distance-right:9pt;mso-wrap-distance-bottom:0;mso-position-horizontal:absolute;mso-position-horizontal-relative:text;mso-position-vertical:absolute;mso-position-vertical-relative:text" from="46.75pt,116.6pt" to="99.6pt,155.35pt" o:gfxdata="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" strokecolor="#4579b8 [3044]"/>
             </w:pict>
           </mc:Fallback>
         </mc:AlternateContent>
@@ -4509,7 +4506,7 @@
         <mc:AlternateContent>
           <mc:Choice Requires="wps">
             <w:drawing>
-              <wp:anchor distT="0" distB="0" distL="114300" distR="114300" simplePos="0" relativeHeight="251813888" behindDoc="0" locked="0" layoutInCell="1" allowOverlap="1" wp14:anchorId="51CB2BE7" wp14:editId="7A601E06">
+              <wp:anchor distT="0" distB="0" distL="114300" distR="114300" simplePos="0" relativeHeight="251813888" behindDoc="0" locked="0" layoutInCell="1" allowOverlap="1" wp14:anchorId="5578219C" wp14:editId="7CAE3EC7">
                 <wp:simplePos x="0" y="0"/>
                 <wp:positionH relativeFrom="column">
                   <wp:posOffset>588014</wp:posOffset>
@@ -4558,7 +4555,7 @@
           </mc:Choice>
           <mc:Fallback>
             <w:pict>
-              <v:line id="Rechte verbindingslijn 27" o:spid="_x0000_s1026" style="position:absolute;flip:y;z-index:251813888;visibility:visible;mso-wrap-style:square;mso-wrap-distance-left:9pt;mso-wrap-distance-top:0;mso-wrap-distance-right:9pt;mso-wrap-distance-bottom:0;mso-position-horizontal:absolute;mso-position-horizontal-relative:text;mso-position-vertical:absolute;mso-position-vertical-relative:text" from="46.3pt,54pt" to="99.55pt,91.5pt" o:gfxdata="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" strokecolor="#4579b8 [3044]"/>
+              <v:line w14:anchorId="66BF611C" id="Rechte verbindingslijn 27" o:spid="_x0000_s1026" style="position:absolute;flip:y;z-index:251813888;visibility:visible;mso-wrap-style:square;mso-wrap-distance-left:9pt;mso-wrap-distance-top:0;mso-wrap-distance-right:9pt;mso-wrap-distance-bottom:0;mso-position-horizontal:absolute;mso-position-horizontal-relative:text;mso-position-vertical:absolute;mso-position-vertical-relative:text" from="46.3pt,54pt" to="99.55pt,91.5pt" o:gfxdata="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" strokecolor="#4579b8 [3044]"/>
             </w:pict>
           </mc:Fallback>
         </mc:AlternateContent>
@@ -4574,7 +4571,7 @@
           <w:b/>
         </w:rPr>
       </w:pPr>
-      <w:bookmarkStart w:id="2" w:name="_Toc377033424"/>
+      <w:bookmarkStart w:id="1" w:name="_Toc377033424"/>
       <w:r>
         <w:rPr>
           <w:b/>
@@ -4588,7 +4585,7 @@
         </w:rPr>
         <w:t>factuur</w:t>
       </w:r>
-      <w:bookmarkEnd w:id="2"/>
+      <w:bookmarkEnd w:id="1"/>
     </w:p>
     <w:p>
       <w:pPr>
@@ -5381,7 +5378,7 @@
           <w:b/>
         </w:rPr>
       </w:pPr>
-      <w:bookmarkStart w:id="3" w:name="_Toc377033425"/>
+      <w:bookmarkStart w:id="2" w:name="_Toc377033425"/>
       <w:r>
         <w:rPr>
           <w:b/>
@@ -5394,7 +5391,7 @@
         </w:rPr>
         <w:t>voorraad</w:t>
       </w:r>
-      <w:bookmarkEnd w:id="3"/>
+      <w:bookmarkEnd w:id="2"/>
     </w:p>
     <w:p>
       <w:pPr>
@@ -6005,14 +6002,14 @@
           <w:b/>
         </w:rPr>
       </w:pPr>
-      <w:bookmarkStart w:id="4" w:name="_Toc377033426"/>
+      <w:bookmarkStart w:id="3" w:name="_Toc377033426"/>
       <w:r>
         <w:rPr>
           <w:b/>
         </w:rPr>
         <w:t>Normalisatie verjaardag</w:t>
       </w:r>
-      <w:bookmarkEnd w:id="4"/>
+      <w:bookmarkEnd w:id="3"/>
     </w:p>
     <w:p>
       <w:pPr>
@@ -6853,14 +6850,14 @@
           <w:b/>
         </w:rPr>
       </w:pPr>
-      <w:bookmarkStart w:id="5" w:name="_Toc377033427"/>
+      <w:bookmarkStart w:id="4" w:name="_Toc377033427"/>
       <w:r>
         <w:rPr>
           <w:b/>
         </w:rPr>
         <w:t>Samenvoeging</w:t>
       </w:r>
-      <w:bookmarkEnd w:id="5"/>
+      <w:bookmarkEnd w:id="4"/>
     </w:p>
     <w:p>
       <w:pPr>
@@ -7756,7 +7753,7 @@
           <w:b/>
         </w:rPr>
       </w:pPr>
-      <w:bookmarkStart w:id="6" w:name="_Toc377033428"/>
+      <w:bookmarkStart w:id="5" w:name="_Toc377033428"/>
       <w:r>
         <w:rPr>
           <w:b/>
@@ -7788,7 +7785,7 @@
         </w:rPr>
         <w:t>Diagram</w:t>
       </w:r>
-      <w:bookmarkEnd w:id="6"/>
+      <w:bookmarkEnd w:id="5"/>
     </w:p>
     <w:p/>
     <w:p/>
@@ -7856,7 +7853,7 @@
               <mc:AlternateContent>
                 <mc:Choice Requires="wps">
                   <w:drawing>
-                    <wp:anchor distT="0" distB="0" distL="114300" distR="114300" simplePos="0" relativeHeight="251737088" behindDoc="0" locked="0" layoutInCell="1" allowOverlap="1" wp14:anchorId="097FC824" wp14:editId="062DB2D9">
+                    <wp:anchor distT="0" distB="0" distL="114300" distR="114300" simplePos="0" relativeHeight="251737088" behindDoc="0" locked="0" layoutInCell="1" allowOverlap="1" wp14:anchorId="43AB41B8" wp14:editId="1C04F933">
                       <wp:simplePos x="0" y="0"/>
                       <wp:positionH relativeFrom="column">
                         <wp:posOffset>1080627</wp:posOffset>
@@ -7905,7 +7902,7 @@
                 </mc:Choice>
                 <mc:Fallback>
                   <w:pict>
-                    <v:line id="Rechte verbindingslijn 3" o:spid="_x0000_s1026" style="position:absolute;flip:y;z-index:251737088;visibility:visible;mso-wrap-style:square;mso-wrap-distance-left:9pt;mso-wrap-distance-top:0;mso-wrap-distance-right:9pt;mso-wrap-distance-bottom:0;mso-position-horizontal:absolute;mso-position-horizontal-relative:text;mso-position-vertical:absolute;mso-position-vertical-relative:text" from="85.1pt,5pt" to="132.4pt,5.45pt" o:gfxdata="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" strokecolor="#4579b8 [3044]"/>
+                    <v:line w14:anchorId="7DEEB50D" id="Rechte verbindingslijn 3" o:spid="_x0000_s1026" style="position:absolute;flip:y;z-index:251737088;visibility:visible;mso-wrap-style:square;mso-wrap-distance-left:9pt;mso-wrap-distance-top:0;mso-wrap-distance-right:9pt;mso-wrap-distance-bottom:0;mso-position-horizontal:absolute;mso-position-horizontal-relative:text;mso-position-vertical:absolute;mso-position-vertical-relative:text" from="85.1pt,5pt" to="132.4pt,5.45pt" o:gfxdata="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" strokecolor="#4579b8 [3044]"/>
                   </w:pict>
                 </mc:Fallback>
               </mc:AlternateContent>
@@ -8018,7 +8015,7 @@
               <mc:AlternateContent>
                 <mc:Choice Requires="wps">
                   <w:drawing>
-                    <wp:anchor distT="0" distB="0" distL="114300" distR="114300" simplePos="0" relativeHeight="251749376" behindDoc="0" locked="0" layoutInCell="1" allowOverlap="1" wp14:anchorId="2232D0ED" wp14:editId="1285E061">
+                    <wp:anchor distT="0" distB="0" distL="114300" distR="114300" simplePos="0" relativeHeight="251749376" behindDoc="0" locked="0" layoutInCell="1" allowOverlap="1" wp14:anchorId="05D8ECB4" wp14:editId="6DFD5A54">
                       <wp:simplePos x="0" y="0"/>
                       <wp:positionH relativeFrom="column">
                         <wp:posOffset>1091565</wp:posOffset>
@@ -8088,7 +8085,7 @@
                 </mc:Choice>
                 <mc:Fallback>
                   <w:pict>
-                    <v:shape id="_x0000_s1046" type="#_x0000_t202" style="position:absolute;left:0;text-align:left;margin-left:85.95pt;margin-top:9.5pt;width:17.85pt;height:110.55pt;z-index:251749376;visibility:visible;mso-wrap-style:square;mso-width-percent:0;mso-height-percent:0;mso-wrap-distance-left:9pt;mso-wrap-distance-top:0;mso-wrap-distance-right:9pt;mso-wrap-distance-bottom:0;mso-position-horizontal:absolute;mso-position-horizontal-relative:text;mso-position-vertical:absolute;mso-position-vertical-relative:text;mso-width-percent:0;mso-height-percent:0;mso-width-relative:margin;mso-height-relative:margin;v-text-anchor:top" o:gfxdata="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" stroked="f">
+                    <v:shape w14:anchorId="05D8ECB4" id="_x0000_s1046" type="#_x0000_t202" style="position:absolute;left:0;text-align:left;margin-left:85.95pt;margin-top:9.5pt;width:17.85pt;height:110.55pt;z-index:251749376;visibility:visible;mso-wrap-style:square;mso-width-percent:0;mso-height-percent:0;mso-wrap-distance-left:9pt;mso-wrap-distance-top:0;mso-wrap-distance-right:9pt;mso-wrap-distance-bottom:0;mso-position-horizontal:absolute;mso-position-horizontal-relative:text;mso-position-vertical:absolute;mso-position-vertical-relative:text;mso-width-percent:0;mso-height-percent:0;mso-width-relative:margin;mso-height-relative:margin;v-text-anchor:top" o:gfxdata="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" stroked="f">
                       <v:fill opacity="0"/>
                       <v:textbox style="mso-fit-shape-to-text:t">
                         <w:txbxContent>
@@ -8116,7 +8113,7 @@
               <mc:AlternateContent>
                 <mc:Choice Requires="wps">
                   <w:drawing>
-                    <wp:anchor distT="0" distB="0" distL="114300" distR="114300" simplePos="0" relativeHeight="251744256" behindDoc="0" locked="0" layoutInCell="1" allowOverlap="1" wp14:anchorId="34FD9945" wp14:editId="7FEDB019">
+                    <wp:anchor distT="0" distB="0" distL="114300" distR="114300" simplePos="0" relativeHeight="251744256" behindDoc="0" locked="0" layoutInCell="1" allowOverlap="1" wp14:anchorId="2B7F3769" wp14:editId="4A7D8A64">
                       <wp:simplePos x="0" y="0"/>
                       <wp:positionH relativeFrom="column">
                         <wp:posOffset>1080135</wp:posOffset>
@@ -8171,7 +8168,7 @@
                 </mc:Choice>
                 <mc:Fallback>
                   <w:pict>
-                    <v:line id="Rechte verbindingslijn 10" o:spid="_x0000_s1026" style="position:absolute;flip:x y;z-index:251744256;visibility:visible;mso-wrap-style:square;mso-width-percent:0;mso-height-percent:0;mso-wrap-distance-left:9pt;mso-wrap-distance-top:0;mso-wrap-distance-right:9pt;mso-wrap-distance-bottom:0;mso-position-horizontal:absolute;mso-position-horizontal-relative:text;mso-position-vertical:absolute;mso-position-vertical-relative:text;mso-width-percent:0;mso-height-percent:0;mso-width-relative:margin;mso-height-relative:margin" from="85.05pt,10.85pt" to="97.75pt,19.8pt" o:gfxdata="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" strokecolor="#4579b8 [3044]"/>
+                    <v:line w14:anchorId="3F844999" id="Rechte verbindingslijn 10" o:spid="_x0000_s1026" style="position:absolute;flip:x y;z-index:251744256;visibility:visible;mso-wrap-style:square;mso-width-percent:0;mso-height-percent:0;mso-wrap-distance-left:9pt;mso-wrap-distance-top:0;mso-wrap-distance-right:9pt;mso-wrap-distance-bottom:0;mso-position-horizontal:absolute;mso-position-horizontal-relative:text;mso-position-vertical:absolute;mso-position-vertical-relative:text;mso-width-percent:0;mso-height-percent:0;mso-width-relative:margin;mso-height-relative:margin" from="85.05pt,10.85pt" to="97.75pt,19.8pt" o:gfxdata="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" strokecolor="#4579b8 [3044]"/>
                   </w:pict>
                 </mc:Fallback>
               </mc:AlternateContent>
@@ -8199,7 +8196,7 @@
               <mc:AlternateContent>
                 <mc:Choice Requires="wps">
                   <w:drawing>
-                    <wp:anchor distT="0" distB="0" distL="114300" distR="114300" simplePos="0" relativeHeight="251745280" behindDoc="0" locked="0" layoutInCell="1" allowOverlap="1" wp14:anchorId="4569A67E" wp14:editId="012512D5">
+                    <wp:anchor distT="0" distB="0" distL="114300" distR="114300" simplePos="0" relativeHeight="251745280" behindDoc="0" locked="0" layoutInCell="1" allowOverlap="1" wp14:anchorId="4D32F099" wp14:editId="3645085B">
                       <wp:simplePos x="0" y="0"/>
                       <wp:positionH relativeFrom="column">
                         <wp:posOffset>1085850</wp:posOffset>
@@ -8254,7 +8251,7 @@
                 </mc:Choice>
                 <mc:Fallback>
                   <w:pict>
-                    <v:line id="Rechte verbindingslijn 11" o:spid="_x0000_s1026" style="position:absolute;flip:x;z-index:251745280;visibility:visible;mso-wrap-style:square;mso-width-percent:0;mso-height-percent:0;mso-wrap-distance-left:9pt;mso-wrap-distance-top:0;mso-wrap-distance-right:9pt;mso-wrap-distance-bottom:0;mso-position-horizontal:absolute;mso-position-horizontal-relative:text;mso-position-vertical:absolute;mso-position-vertical-relative:text;mso-width-percent:0;mso-height-percent:0;mso-width-relative:margin;mso-height-relative:margin" from="85.5pt,7.5pt" to="98.2pt,16.45pt" o:gfxdata="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" strokecolor="#4579b8 [3044]"/>
+                    <v:line w14:anchorId="1D387ABF" id="Rechte verbindingslijn 11" o:spid="_x0000_s1026" style="position:absolute;flip:x;z-index:251745280;visibility:visible;mso-wrap-style:square;mso-width-percent:0;mso-height-percent:0;mso-wrap-distance-left:9pt;mso-wrap-distance-top:0;mso-wrap-distance-right:9pt;mso-wrap-distance-bottom:0;mso-position-horizontal:absolute;mso-position-horizontal-relative:text;mso-position-vertical:absolute;mso-position-vertical-relative:text;mso-width-percent:0;mso-height-percent:0;mso-width-relative:margin;mso-height-relative:margin" from="85.5pt,7.5pt" to="98.2pt,16.45pt" o:gfxdata="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" strokecolor="#4579b8 [3044]"/>
                   </w:pict>
                 </mc:Fallback>
               </mc:AlternateContent>
@@ -8268,7 +8265,7 @@
               <mc:AlternateContent>
                 <mc:Choice Requires="wps">
                   <w:drawing>
-                    <wp:anchor distT="0" distB="0" distL="114300" distR="114300" simplePos="0" relativeHeight="251738112" behindDoc="0" locked="0" layoutInCell="1" allowOverlap="1" wp14:anchorId="06502DCE" wp14:editId="4CF9E2B2">
+                    <wp:anchor distT="0" distB="0" distL="114300" distR="114300" simplePos="0" relativeHeight="251738112" behindDoc="0" locked="0" layoutInCell="1" allowOverlap="1" wp14:anchorId="115E5EAF" wp14:editId="6C6307F5">
                       <wp:simplePos x="0" y="0"/>
                       <wp:positionH relativeFrom="column">
                         <wp:posOffset>1074420</wp:posOffset>
@@ -8323,7 +8320,7 @@
                 </mc:Choice>
                 <mc:Fallback>
                   <w:pict>
-                    <v:line id="Rechte verbindingslijn 4" o:spid="_x0000_s1026" style="position:absolute;flip:y;z-index:251738112;visibility:visible;mso-wrap-style:square;mso-width-percent:0;mso-height-percent:0;mso-wrap-distance-left:9pt;mso-wrap-distance-top:0;mso-wrap-distance-right:9pt;mso-wrap-distance-bottom:0;mso-position-horizontal:absolute;mso-position-horizontal-relative:text;mso-position-vertical:absolute;mso-position-vertical-relative:text;mso-width-percent:0;mso-height-percent:0;mso-width-relative:margin;mso-height-relative:margin" from="84.6pt,7.55pt" to="130.15pt,7.95pt" o:gfxdata="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" strokecolor="#4579b8 [3044]"/>
+                    <v:line w14:anchorId="73B3AA86" id="Rechte verbindingslijn 4" o:spid="_x0000_s1026" style="position:absolute;flip:y;z-index:251738112;visibility:visible;mso-wrap-style:square;mso-width-percent:0;mso-height-percent:0;mso-wrap-distance-left:9pt;mso-wrap-distance-top:0;mso-wrap-distance-right:9pt;mso-wrap-distance-bottom:0;mso-position-horizontal:absolute;mso-position-horizontal-relative:text;mso-position-vertical:absolute;mso-position-vertical-relative:text;mso-width-percent:0;mso-height-percent:0;mso-width-relative:margin;mso-height-relative:margin" from="84.6pt,7.55pt" to="130.15pt,7.95pt" o:gfxdata="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" strokecolor="#4579b8 [3044]"/>
                   </w:pict>
                 </mc:Fallback>
               </mc:AlternateContent>
@@ -8441,7 +8438,7 @@
         <mc:AlternateContent>
           <mc:Choice Requires="wps">
             <w:drawing>
-              <wp:anchor distT="0" distB="0" distL="114300" distR="114300" simplePos="0" relativeHeight="251742208" behindDoc="0" locked="0" layoutInCell="1" allowOverlap="1" wp14:anchorId="2279134D" wp14:editId="19E62906">
+              <wp:anchor distT="0" distB="0" distL="114300" distR="114300" simplePos="0" relativeHeight="251742208" behindDoc="0" locked="0" layoutInCell="1" allowOverlap="1" wp14:anchorId="2E353E89" wp14:editId="4BACE36A">
                 <wp:simplePos x="0" y="0"/>
                 <wp:positionH relativeFrom="column">
                   <wp:posOffset>3006090</wp:posOffset>
@@ -8490,7 +8487,7 @@
           </mc:Choice>
           <mc:Fallback>
             <w:pict>
-              <v:line id="Rechte verbindingslijn 8" o:spid="_x0000_s1026" style="position:absolute;flip:y;z-index:251742208;visibility:visible;mso-wrap-style:square;mso-wrap-distance-left:9pt;mso-wrap-distance-top:0;mso-wrap-distance-right:9pt;mso-wrap-distance-bottom:0;mso-position-horizontal:absolute;mso-position-horizontal-relative:text;mso-position-vertical:absolute;mso-position-vertical-relative:text" from="236.7pt,8.8pt" to="249.45pt,18.6pt" o:gfxdata="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" strokecolor="#4579b8 [3044]"/>
+              <v:line w14:anchorId="59F5C1F2" id="Rechte verbindingslijn 8" o:spid="_x0000_s1026" style="position:absolute;flip:y;z-index:251742208;visibility:visible;mso-wrap-style:square;mso-wrap-distance-left:9pt;mso-wrap-distance-top:0;mso-wrap-distance-right:9pt;mso-wrap-distance-bottom:0;mso-position-horizontal:absolute;mso-position-horizontal-relative:text;mso-position-vertical:absolute;mso-position-vertical-relative:text" from="236.7pt,8.8pt" to="249.45pt,18.6pt" o:gfxdata="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" strokecolor="#4579b8 [3044]"/>
             </w:pict>
           </mc:Fallback>
         </mc:AlternateContent>
@@ -8549,7 +8546,7 @@
               <mc:AlternateContent>
                 <mc:Choice Requires="wps">
                   <w:drawing>
-                    <wp:anchor distT="0" distB="0" distL="114300" distR="114300" simplePos="0" relativeHeight="251736064" behindDoc="0" locked="0" layoutInCell="1" allowOverlap="1" wp14:anchorId="0CB51262" wp14:editId="198EF1CD">
+                    <wp:anchor distT="0" distB="0" distL="114300" distR="114300" simplePos="0" relativeHeight="251736064" behindDoc="0" locked="0" layoutInCell="1" allowOverlap="1" wp14:anchorId="429D2496" wp14:editId="2191687C">
                       <wp:simplePos x="0" y="0"/>
                       <wp:positionH relativeFrom="column">
                         <wp:posOffset>993775</wp:posOffset>
@@ -8604,7 +8601,7 @@
                 </mc:Choice>
                 <mc:Fallback>
                   <w:pict>
-                    <v:line id="Rechte verbindingslijn 2" o:spid="_x0000_s1026" style="position:absolute;z-index:251736064;visibility:visible;mso-wrap-style:square;mso-width-percent:0;mso-height-percent:0;mso-wrap-distance-left:9pt;mso-wrap-distance-top:0;mso-wrap-distance-right:9pt;mso-wrap-distance-bottom:0;mso-position-horizontal:absolute;mso-position-horizontal-relative:text;mso-position-vertical:absolute;mso-position-vertical-relative:text;mso-width-percent:0;mso-height-percent:0;mso-width-relative:margin;mso-height-relative:margin" from="78.25pt,11.8pt" to="111.05pt,11.8pt" o:gfxdata="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" strokecolor="#4579b8 [3044]"/>
+                    <v:line w14:anchorId="569EE1B7" id="Rechte verbindingslijn 2" o:spid="_x0000_s1026" style="position:absolute;z-index:251736064;visibility:visible;mso-wrap-style:square;mso-width-percent:0;mso-height-percent:0;mso-wrap-distance-left:9pt;mso-wrap-distance-top:0;mso-wrap-distance-right:9pt;mso-wrap-distance-bottom:0;mso-position-horizontal:absolute;mso-position-horizontal-relative:text;mso-position-vertical:absolute;mso-position-vertical-relative:text;mso-width-percent:0;mso-height-percent:0;mso-width-relative:margin;mso-height-relative:margin" from="78.25pt,11.8pt" to="111.05pt,11.8pt" o:gfxdata="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" strokecolor="#4579b8 [3044]"/>
                   </w:pict>
                 </mc:Fallback>
               </mc:AlternateContent>
@@ -8690,7 +8687,7 @@
               <mc:AlternateContent>
                 <mc:Choice Requires="wps">
                   <w:drawing>
-                    <wp:anchor distT="0" distB="0" distL="114300" distR="114300" simplePos="0" relativeHeight="251878400" behindDoc="0" locked="0" layoutInCell="1" allowOverlap="1" wp14:anchorId="01E7A3BA" wp14:editId="2E80D822">
+                    <wp:anchor distT="0" distB="0" distL="114300" distR="114300" simplePos="0" relativeHeight="251878400" behindDoc="0" locked="0" layoutInCell="1" allowOverlap="1" wp14:anchorId="6262164A" wp14:editId="67FE0C64">
                       <wp:simplePos x="0" y="0"/>
                       <wp:positionH relativeFrom="column">
                         <wp:posOffset>998855</wp:posOffset>
@@ -8745,7 +8742,7 @@
                 </mc:Choice>
                 <mc:Fallback>
                   <w:pict>
-                    <v:line id="Rechte verbindingslijn 1" o:spid="_x0000_s1026" style="position:absolute;z-index:251878400;visibility:visible;mso-wrap-style:square;mso-width-percent:0;mso-height-percent:0;mso-wrap-distance-left:9pt;mso-wrap-distance-top:0;mso-wrap-distance-right:9pt;mso-wrap-distance-bottom:0;mso-position-horizontal:absolute;mso-position-horizontal-relative:text;mso-position-vertical:absolute;mso-position-vertical-relative:text;mso-width-percent:0;mso-height-percent:0;mso-width-relative:margin;mso-height-relative:margin" from="78.65pt,1.1pt" to="171.85pt,1.1pt" o:gfxdata="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" strokecolor="#4579b8 [3044]"/>
+                    <v:line w14:anchorId="3FC0FD1F" id="Rechte verbindingslijn 1" o:spid="_x0000_s1026" style="position:absolute;z-index:251878400;visibility:visible;mso-wrap-style:square;mso-width-percent:0;mso-height-percent:0;mso-wrap-distance-left:9pt;mso-wrap-distance-top:0;mso-wrap-distance-right:9pt;mso-wrap-distance-bottom:0;mso-position-horizontal:absolute;mso-position-horizontal-relative:text;mso-position-vertical:absolute;mso-position-vertical-relative:text;mso-width-percent:0;mso-height-percent:0;mso-width-relative:margin;mso-height-relative:margin" from="78.65pt,1.1pt" to="171.85pt,1.1pt" o:gfxdata="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" strokecolor="#4579b8 [3044]"/>
                   </w:pict>
                 </mc:Fallback>
               </mc:AlternateContent>
@@ -8766,7 +8763,7 @@
         <mc:AlternateContent>
           <mc:Choice Requires="wps">
             <w:drawing>
-              <wp:anchor distT="0" distB="0" distL="114300" distR="114300" simplePos="0" relativeHeight="251743232" behindDoc="0" locked="0" layoutInCell="1" allowOverlap="1" wp14:anchorId="5814E9E1" wp14:editId="355D3BAC">
+              <wp:anchor distT="0" distB="0" distL="114300" distR="114300" simplePos="0" relativeHeight="251743232" behindDoc="0" locked="0" layoutInCell="1" allowOverlap="1" wp14:anchorId="182E4DAB" wp14:editId="43665DD5">
                 <wp:simplePos x="0" y="0"/>
                 <wp:positionH relativeFrom="column">
                   <wp:posOffset>1924572</wp:posOffset>
@@ -8815,7 +8812,7 @@
           </mc:Choice>
           <mc:Fallback>
             <w:pict>
-              <v:line id="Rechte verbindingslijn 9" o:spid="_x0000_s1026" style="position:absolute;z-index:251743232;visibility:visible;mso-wrap-style:square;mso-wrap-distance-left:9pt;mso-wrap-distance-top:0;mso-wrap-distance-right:9pt;mso-wrap-distance-bottom:0;mso-position-horizontal:absolute;mso-position-horizontal-relative:text;mso-position-vertical:absolute;mso-position-vertical-relative:text" from="151.55pt,6.25pt" to="164.3pt,15.15pt" o:gfxdata="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" strokecolor="#4579b8 [3044]"/>
+              <v:line w14:anchorId="22C449B9" id="Rechte verbindingslijn 9" o:spid="_x0000_s1026" style="position:absolute;z-index:251743232;visibility:visible;mso-wrap-style:square;mso-wrap-distance-left:9pt;mso-wrap-distance-top:0;mso-wrap-distance-right:9pt;mso-wrap-distance-bottom:0;mso-position-horizontal:absolute;mso-position-horizontal-relative:text;mso-position-vertical:absolute;mso-position-vertical-relative:text" from="151.55pt,6.25pt" to="164.3pt,15.15pt" o:gfxdata="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" strokecolor="#4579b8 [3044]"/>
             </w:pict>
           </mc:Fallback>
         </mc:AlternateContent>
@@ -8830,7 +8827,7 @@
         <mc:AlternateContent>
           <mc:Choice Requires="wps">
             <w:drawing>
-              <wp:anchor distT="0" distB="0" distL="114300" distR="114300" simplePos="0" relativeHeight="251753472" behindDoc="0" locked="0" layoutInCell="1" allowOverlap="1" wp14:anchorId="54C714A4" wp14:editId="746FCBA4">
+              <wp:anchor distT="0" distB="0" distL="114300" distR="114300" simplePos="0" relativeHeight="251753472" behindDoc="0" locked="0" layoutInCell="1" allowOverlap="1" wp14:anchorId="492A7D82" wp14:editId="7E1DC8DA">
                 <wp:simplePos x="0" y="0"/>
                 <wp:positionH relativeFrom="column">
                   <wp:posOffset>62786</wp:posOffset>
@@ -8900,7 +8897,7 @@
           </mc:Choice>
           <mc:Fallback>
             <w:pict>
-              <v:shape id="_x0000_s1047" type="#_x0000_t202" style="position:absolute;margin-left:4.95pt;margin-top:10.7pt;width:17.85pt;height:110.55pt;z-index:251753472;visibility:visible;mso-wrap-style:square;mso-width-percent:0;mso-height-percent:0;mso-wrap-distance-left:9pt;mso-wrap-distance-top:0;mso-wrap-distance-right:9pt;mso-wrap-distance-bottom:0;mso-position-horizontal:absolute;mso-position-horizontal-relative:text;mso-position-vertical:absolute;mso-position-vertical-relative:text;mso-width-percent:0;mso-height-percent:0;mso-width-relative:margin;mso-height-relative:margin;v-text-anchor:top" o:gfxdata="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" stroked="f">
+              <v:shape w14:anchorId="492A7D82" id="_x0000_s1047" type="#_x0000_t202" style="position:absolute;margin-left:4.95pt;margin-top:10.7pt;width:17.85pt;height:110.55pt;z-index:251753472;visibility:visible;mso-wrap-style:square;mso-width-percent:0;mso-height-percent:0;mso-wrap-distance-left:9pt;mso-wrap-distance-top:0;mso-wrap-distance-right:9pt;mso-wrap-distance-bottom:0;mso-position-horizontal:absolute;mso-position-horizontal-relative:text;mso-position-vertical:absolute;mso-position-vertical-relative:text;mso-width-percent:0;mso-height-percent:0;mso-width-relative:margin;mso-height-relative:margin;v-text-anchor:top" o:gfxdata="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" stroked="f">
                 <v:fill opacity="0"/>
                 <v:textbox style="mso-fit-shape-to-text:t">
                   <w:txbxContent>
@@ -8927,7 +8924,7 @@
         <mc:AlternateContent>
           <mc:Choice Requires="wps">
             <w:drawing>
-              <wp:anchor distT="0" distB="0" distL="114300" distR="114300" simplePos="0" relativeHeight="251740160" behindDoc="0" locked="0" layoutInCell="1" allowOverlap="1" wp14:anchorId="7FE43A46" wp14:editId="719C9E9D">
+              <wp:anchor distT="0" distB="0" distL="114300" distR="114300" simplePos="0" relativeHeight="251740160" behindDoc="0" locked="0" layoutInCell="1" allowOverlap="1" wp14:anchorId="57AF5139" wp14:editId="7BCBE5A0">
                 <wp:simplePos x="0" y="0"/>
                 <wp:positionH relativeFrom="column">
                   <wp:posOffset>169545</wp:posOffset>
@@ -8976,7 +8973,7 @@
           </mc:Choice>
           <mc:Fallback>
             <w:pict>
-              <v:line id="Rechte verbindingslijn 6" o:spid="_x0000_s1026" style="position:absolute;flip:y;z-index:251740160;visibility:visible;mso-wrap-style:square;mso-wrap-distance-left:9pt;mso-wrap-distance-top:0;mso-wrap-distance-right:9pt;mso-wrap-distance-bottom:0;mso-position-horizontal:absolute;mso-position-horizontal-relative:text;mso-position-vertical:absolute;mso-position-vertical-relative:text" from="13.35pt,8.9pt" to="25.25pt,20.8pt" o:gfxdata="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" strokecolor="#4579b8 [3044]"/>
+              <v:line w14:anchorId="5290DCAF" id="Rechte verbindingslijn 6" o:spid="_x0000_s1026" style="position:absolute;flip:y;z-index:251740160;visibility:visible;mso-wrap-style:square;mso-wrap-distance-left:9pt;mso-wrap-distance-top:0;mso-wrap-distance-right:9pt;mso-wrap-distance-bottom:0;mso-position-horizontal:absolute;mso-position-horizontal-relative:text;mso-position-vertical:absolute;mso-position-vertical-relative:text" from="13.35pt,8.9pt" to="25.25pt,20.8pt" o:gfxdata="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" strokecolor="#4579b8 [3044]"/>
             </w:pict>
           </mc:Fallback>
         </mc:AlternateContent>
@@ -8991,7 +8988,7 @@
         <mc:AlternateContent>
           <mc:Choice Requires="wps">
             <w:drawing>
-              <wp:anchor distT="0" distB="0" distL="114300" distR="114300" simplePos="0" relativeHeight="251741184" behindDoc="0" locked="0" layoutInCell="1" allowOverlap="1" wp14:anchorId="207DF1BC" wp14:editId="1AAF8726">
+              <wp:anchor distT="0" distB="0" distL="114300" distR="114300" simplePos="0" relativeHeight="251741184" behindDoc="0" locked="0" layoutInCell="1" allowOverlap="1" wp14:anchorId="583516DF" wp14:editId="07BB4AA6">
                 <wp:simplePos x="0" y="0"/>
                 <wp:positionH relativeFrom="column">
                   <wp:posOffset>169545</wp:posOffset>
@@ -9040,7 +9037,7 @@
           </mc:Choice>
           <mc:Fallback>
             <w:pict>
-              <v:line id="Rechte verbindingslijn 7" o:spid="_x0000_s1026" style="position:absolute;z-index:251741184;visibility:visible;mso-wrap-style:square;mso-wrap-distance-left:9pt;mso-wrap-distance-top:0;mso-wrap-distance-right:9pt;mso-wrap-distance-bottom:0;mso-position-horizontal:absolute;mso-position-horizontal-relative:text;mso-position-vertical:absolute;mso-position-vertical-relative:text" from="13.35pt,8.6pt" to="25.25pt,18.8pt" o:gfxdata="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" strokecolor="#4579b8 [3044]"/>
+              <v:line w14:anchorId="0969E666" id="Rechte verbindingslijn 7" o:spid="_x0000_s1026" style="position:absolute;z-index:251741184;visibility:visible;mso-wrap-style:square;mso-wrap-distance-left:9pt;mso-wrap-distance-top:0;mso-wrap-distance-right:9pt;mso-wrap-distance-bottom:0;mso-position-horizontal:absolute;mso-position-horizontal-relative:text;mso-position-vertical:absolute;mso-position-vertical-relative:text" from="13.35pt,8.6pt" to="25.25pt,18.8pt" o:gfxdata="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" strokecolor="#4579b8 [3044]"/>
             </w:pict>
           </mc:Fallback>
         </mc:AlternateContent>
@@ -9056,7 +9053,7 @@
         <mc:AlternateContent>
           <mc:Choice Requires="wps">
             <w:drawing>
-              <wp:anchor distT="0" distB="0" distL="114300" distR="114300" simplePos="0" relativeHeight="251794432" behindDoc="0" locked="0" layoutInCell="1" allowOverlap="1" wp14:anchorId="5AE08C14" wp14:editId="736ABBD8">
+              <wp:anchor distT="0" distB="0" distL="114300" distR="114300" simplePos="0" relativeHeight="251794432" behindDoc="0" locked="0" layoutInCell="1" allowOverlap="1" wp14:anchorId="372B696B" wp14:editId="177800AB">
                 <wp:simplePos x="0" y="0"/>
                 <wp:positionH relativeFrom="column">
                   <wp:posOffset>4308847</wp:posOffset>
@@ -9111,7 +9108,7 @@
           </mc:Choice>
           <mc:Fallback>
             <w:pict>
-              <v:line id="Rechte verbindingslijn 19" o:spid="_x0000_s1026" style="position:absolute;z-index:251794432;visibility:visible;mso-wrap-style:square;mso-width-percent:0;mso-height-percent:0;mso-wrap-distance-left:9pt;mso-wrap-distance-top:0;mso-wrap-distance-right:9pt;mso-wrap-distance-bottom:0;mso-position-horizontal:absolute;mso-position-horizontal-relative:text;mso-position-vertical:absolute;mso-position-vertical-relative:text;mso-width-percent:0;mso-height-percent:0;mso-width-relative:margin;mso-height-relative:margin" from="339.3pt,1.05pt" to="339.3pt,58.55pt" o:gfxdata="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" strokecolor="#4579b8 [3044]"/>
+              <v:line w14:anchorId="0826119C" id="Rechte verbindingslijn 19" o:spid="_x0000_s1026" style="position:absolute;z-index:251794432;visibility:visible;mso-wrap-style:square;mso-width-percent:0;mso-height-percent:0;mso-wrap-distance-left:9pt;mso-wrap-distance-top:0;mso-wrap-distance-right:9pt;mso-wrap-distance-bottom:0;mso-position-horizontal:absolute;mso-position-horizontal-relative:text;mso-position-vertical:absolute;mso-position-vertical-relative:text;mso-width-percent:0;mso-height-percent:0;mso-width-relative:margin;mso-height-relative:margin" from="339.3pt,1.05pt" to="339.3pt,58.55pt" o:gfxdata="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" strokecolor="#4579b8 [3044]"/>
             </w:pict>
           </mc:Fallback>
         </mc:AlternateContent>
@@ -9154,7 +9151,7 @@
               <mc:AlternateContent>
                 <mc:Choice Requires="wps">
                   <w:drawing>
-                    <wp:anchor distT="0" distB="0" distL="114300" distR="114300" simplePos="0" relativeHeight="251880448" behindDoc="0" locked="0" layoutInCell="1" allowOverlap="1" wp14:anchorId="5F12823F" wp14:editId="641BA578">
+                    <wp:anchor distT="0" distB="0" distL="114300" distR="114300" simplePos="0" relativeHeight="251880448" behindDoc="0" locked="0" layoutInCell="1" allowOverlap="1" wp14:anchorId="71BE6EF1" wp14:editId="31B3170D">
                       <wp:simplePos x="0" y="0"/>
                       <wp:positionH relativeFrom="column">
                         <wp:posOffset>1258901</wp:posOffset>
@@ -9203,7 +9200,7 @@
                 </mc:Choice>
                 <mc:Fallback>
                   <w:pict>
-                    <v:line id="Rechte verbindingslijn 694" o:spid="_x0000_s1026" style="position:absolute;z-index:251880448;visibility:visible;mso-wrap-style:square;mso-wrap-distance-left:9pt;mso-wrap-distance-top:0;mso-wrap-distance-right:9pt;mso-wrap-distance-bottom:0;mso-position-horizontal:absolute;mso-position-horizontal-relative:text;mso-position-vertical:absolute;mso-position-vertical-relative:text" from="99.15pt,17.85pt" to="112.35pt,28.5pt" o:gfxdata="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" strokecolor="#4579b8 [3044]"/>
+                    <v:line w14:anchorId="3B581209" id="Rechte verbindingslijn 694" o:spid="_x0000_s1026" style="position:absolute;z-index:251880448;visibility:visible;mso-wrap-style:square;mso-wrap-distance-left:9pt;mso-wrap-distance-top:0;mso-wrap-distance-right:9pt;mso-wrap-distance-bottom:0;mso-position-horizontal:absolute;mso-position-horizontal-relative:text;mso-position-vertical:absolute;mso-position-vertical-relative:text" from="99.15pt,17.85pt" to="112.35pt,28.5pt" o:gfxdata="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" strokecolor="#4579b8 [3044]"/>
                   </w:pict>
                 </mc:Fallback>
               </mc:AlternateContent>
@@ -9239,7 +9236,7 @@
               <mc:AlternateContent>
                 <mc:Choice Requires="wps">
                   <w:drawing>
-                    <wp:anchor distT="0" distB="0" distL="114300" distR="114300" simplePos="0" relativeHeight="251881472" behindDoc="0" locked="0" layoutInCell="1" allowOverlap="1" wp14:anchorId="69D00E2F" wp14:editId="6DBD00FB">
+                    <wp:anchor distT="0" distB="0" distL="114300" distR="114300" simplePos="0" relativeHeight="251881472" behindDoc="0" locked="0" layoutInCell="1" allowOverlap="1" wp14:anchorId="3E881F2C" wp14:editId="07209F79">
                       <wp:simplePos x="0" y="0"/>
                       <wp:positionH relativeFrom="column">
                         <wp:posOffset>1258901</wp:posOffset>
@@ -9288,7 +9285,7 @@
                 </mc:Choice>
                 <mc:Fallback>
                   <w:pict>
-                    <v:line id="Rechte verbindingslijn 703" o:spid="_x0000_s1026" style="position:absolute;flip:x;z-index:251881472;visibility:visible;mso-wrap-style:square;mso-wrap-distance-left:9pt;mso-wrap-distance-top:0;mso-wrap-distance-right:9pt;mso-wrap-distance-bottom:0;mso-position-horizontal:absolute;mso-position-horizontal-relative:text;mso-position-vertical:absolute;mso-position-vertical-relative:text" from="99.15pt,8.9pt" to="112.35pt,18.25pt" o:gfxdata="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" strokecolor="#4579b8 [3044]"/>
+                    <v:line w14:anchorId="06D78268" id="Rechte verbindingslijn 703" o:spid="_x0000_s1026" style="position:absolute;flip:x;z-index:251881472;visibility:visible;mso-wrap-style:square;mso-wrap-distance-left:9pt;mso-wrap-distance-top:0;mso-wrap-distance-right:9pt;mso-wrap-distance-bottom:0;mso-position-horizontal:absolute;mso-position-horizontal-relative:text;mso-position-vertical:absolute;mso-position-vertical-relative:text" from="99.15pt,8.9pt" to="112.35pt,18.25pt" o:gfxdata="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" strokecolor="#4579b8 [3044]"/>
                   </w:pict>
                 </mc:Fallback>
               </mc:AlternateContent>
@@ -9302,7 +9299,7 @@
               <mc:AlternateContent>
                 <mc:Choice Requires="wps">
                   <w:drawing>
-                    <wp:anchor distT="0" distB="0" distL="114300" distR="114300" simplePos="0" relativeHeight="251879424" behindDoc="0" locked="0" layoutInCell="1" allowOverlap="1" wp14:anchorId="06DB8A35" wp14:editId="2F51D1D2">
+                    <wp:anchor distT="0" distB="0" distL="114300" distR="114300" simplePos="0" relativeHeight="251879424" behindDoc="0" locked="0" layoutInCell="1" allowOverlap="1" wp14:anchorId="09929930" wp14:editId="580B6AB4">
                       <wp:simplePos x="0" y="0"/>
                       <wp:positionH relativeFrom="column">
                         <wp:posOffset>1257935</wp:posOffset>
@@ -9357,7 +9354,7 @@
                 </mc:Choice>
                 <mc:Fallback>
                   <w:pict>
-                    <v:line id="Rechte verbindingslijn 691" o:spid="_x0000_s1026" style="position:absolute;z-index:251879424;visibility:visible;mso-wrap-style:square;mso-width-percent:0;mso-height-percent:0;mso-wrap-distance-left:9pt;mso-wrap-distance-top:0;mso-wrap-distance-right:9pt;mso-wrap-distance-bottom:0;mso-position-horizontal:absolute;mso-position-horizontal-relative:text;mso-position-vertical:absolute;mso-position-vertical-relative:text;mso-width-percent:0;mso-height-percent:0;mso-width-relative:margin;mso-height-relative:margin" from="99.05pt,8.75pt" to="234.5pt,8.75pt" o:gfxdata="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" strokecolor="#4579b8 [3044]"/>
+                    <v:line w14:anchorId="3F9DFC35" id="Rechte verbindingslijn 691" o:spid="_x0000_s1026" style="position:absolute;z-index:251879424;visibility:visible;mso-wrap-style:square;mso-width-percent:0;mso-height-percent:0;mso-wrap-distance-left:9pt;mso-wrap-distance-top:0;mso-wrap-distance-right:9pt;mso-wrap-distance-bottom:0;mso-position-horizontal:absolute;mso-position-horizontal-relative:text;mso-position-vertical:absolute;mso-position-vertical-relative:text;mso-width-percent:0;mso-height-percent:0;mso-width-relative:margin;mso-height-relative:margin" from="99.05pt,8.75pt" to="234.5pt,8.75pt" o:gfxdata="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" strokecolor="#4579b8 [3044]"/>
                   </w:pict>
                 </mc:Fallback>
               </mc:AlternateContent>
@@ -9406,7 +9403,7 @@
               <mc:AlternateContent>
                 <mc:Choice Requires="wps">
                   <w:drawing>
-                    <wp:anchor distT="0" distB="0" distL="114300" distR="114300" simplePos="0" relativeHeight="251885568" behindDoc="0" locked="0" layoutInCell="1" allowOverlap="1" wp14:anchorId="225FC47D" wp14:editId="4F01AB0D">
+                    <wp:anchor distT="0" distB="0" distL="114300" distR="114300" simplePos="0" relativeHeight="251885568" behindDoc="0" locked="0" layoutInCell="1" allowOverlap="1" wp14:anchorId="490951EF" wp14:editId="05990FCD">
                       <wp:simplePos x="0" y="0"/>
                       <wp:positionH relativeFrom="column">
                         <wp:posOffset>1264285</wp:posOffset>
@@ -9461,7 +9458,7 @@
                 </mc:Choice>
                 <mc:Fallback>
                   <w:pict>
-                    <v:line id="Rechte verbindingslijn 290" o:spid="_x0000_s1026" style="position:absolute;flip:x;z-index:251885568;visibility:visible;mso-wrap-style:square;mso-width-percent:0;mso-height-percent:0;mso-wrap-distance-left:9pt;mso-wrap-distance-top:0;mso-wrap-distance-right:9pt;mso-wrap-distance-bottom:0;mso-position-horizontal:absolute;mso-position-horizontal-relative:text;mso-position-vertical:absolute;mso-position-vertical-relative:text;mso-width-percent:0;mso-height-percent:0;mso-width-relative:margin;mso-height-relative:margin" from="99.55pt,12.7pt" to="112.75pt,22.05pt" o:gfxdata="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" strokecolor="#4579b8 [3044]"/>
+                    <v:line w14:anchorId="4232FEFC" id="Rechte verbindingslijn 290" o:spid="_x0000_s1026" style="position:absolute;flip:x;z-index:251885568;visibility:visible;mso-wrap-style:square;mso-width-percent:0;mso-height-percent:0;mso-wrap-distance-left:9pt;mso-wrap-distance-top:0;mso-wrap-distance-right:9pt;mso-wrap-distance-bottom:0;mso-position-horizontal:absolute;mso-position-horizontal-relative:text;mso-position-vertical:absolute;mso-position-vertical-relative:text;mso-width-percent:0;mso-height-percent:0;mso-width-relative:margin;mso-height-relative:margin" from="99.55pt,12.7pt" to="112.75pt,22.05pt" o:gfxdata="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" strokecolor="#4579b8 [3044]"/>
                   </w:pict>
                 </mc:Fallback>
               </mc:AlternateContent>
@@ -9474,7 +9471,7 @@
               <mc:AlternateContent>
                 <mc:Choice Requires="wps">
                   <w:drawing>
-                    <wp:anchor distT="0" distB="0" distL="114300" distR="114300" simplePos="0" relativeHeight="251884544" behindDoc="0" locked="0" layoutInCell="1" allowOverlap="1" wp14:anchorId="0E0C020B" wp14:editId="7DB71E2F">
+                    <wp:anchor distT="0" distB="0" distL="114300" distR="114300" simplePos="0" relativeHeight="251884544" behindDoc="0" locked="0" layoutInCell="1" allowOverlap="1" wp14:anchorId="5BFFD402" wp14:editId="007534D6">
                       <wp:simplePos x="0" y="0"/>
                       <wp:positionH relativeFrom="column">
                         <wp:posOffset>1264285</wp:posOffset>
@@ -9529,7 +9526,7 @@
                 </mc:Choice>
                 <mc:Fallback>
                   <w:pict>
-                    <v:line id="Rechte verbindingslijn 289" o:spid="_x0000_s1026" style="position:absolute;z-index:251884544;visibility:visible;mso-wrap-style:square;mso-width-percent:0;mso-height-percent:0;mso-wrap-distance-left:9pt;mso-wrap-distance-top:0;mso-wrap-distance-right:9pt;mso-wrap-distance-bottom:0;mso-position-horizontal:absolute;mso-position-horizontal-relative:text;mso-position-vertical:absolute;mso-position-vertical-relative:text;mso-width-percent:0;mso-height-percent:0;mso-width-relative:margin;mso-height-relative:margin" from="99.55pt,2.05pt" to="112.75pt,12.65pt" o:gfxdata="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" strokecolor="#4579b8 [3044]"/>
+                    <v:line w14:anchorId="6E038ADB" id="Rechte verbindingslijn 289" o:spid="_x0000_s1026" style="position:absolute;z-index:251884544;visibility:visible;mso-wrap-style:square;mso-width-percent:0;mso-height-percent:0;mso-wrap-distance-left:9pt;mso-wrap-distance-top:0;mso-wrap-distance-right:9pt;mso-wrap-distance-bottom:0;mso-position-horizontal:absolute;mso-position-horizontal-relative:text;mso-position-vertical:absolute;mso-position-vertical-relative:text;mso-width-percent:0;mso-height-percent:0;mso-width-relative:margin;mso-height-relative:margin" from="99.55pt,2.05pt" to="112.75pt,12.65pt" o:gfxdata="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" strokecolor="#4579b8 [3044]"/>
                   </w:pict>
                 </mc:Fallback>
               </mc:AlternateContent>
@@ -9543,7 +9540,7 @@
               <mc:AlternateContent>
                 <mc:Choice Requires="wps">
                   <w:drawing>
-                    <wp:anchor distT="0" distB="0" distL="114300" distR="114300" simplePos="0" relativeHeight="251882496" behindDoc="0" locked="0" layoutInCell="1" allowOverlap="1" wp14:anchorId="750DE822" wp14:editId="318F5252">
+                    <wp:anchor distT="0" distB="0" distL="114300" distR="114300" simplePos="0" relativeHeight="251882496" behindDoc="0" locked="0" layoutInCell="1" allowOverlap="1" wp14:anchorId="2B789CA2" wp14:editId="4D1DB0BE">
                       <wp:simplePos x="0" y="0"/>
                       <wp:positionH relativeFrom="column">
                         <wp:posOffset>1258901</wp:posOffset>
@@ -9592,7 +9589,7 @@
                 </mc:Choice>
                 <mc:Fallback>
                   <w:pict>
-                    <v:line id="Rechte verbindingslijn 288" o:spid="_x0000_s1026" style="position:absolute;flip:x y;z-index:251882496;visibility:visible;mso-wrap-style:square;mso-wrap-distance-left:9pt;mso-wrap-distance-top:0;mso-wrap-distance-right:9pt;mso-wrap-distance-bottom:0;mso-position-horizontal:absolute;mso-position-horizontal-relative:text;mso-position-vertical:absolute;mso-position-vertical-relative:text" from="99.15pt,11.95pt" to="173.3pt,12.8pt" o:gfxdata="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" strokecolor="#4579b8 [3044]"/>
+                    <v:line w14:anchorId="79CB8A56" id="Rechte verbindingslijn 288" o:spid="_x0000_s1026" style="position:absolute;flip:x y;z-index:251882496;visibility:visible;mso-wrap-style:square;mso-wrap-distance-left:9pt;mso-wrap-distance-top:0;mso-wrap-distance-right:9pt;mso-wrap-distance-bottom:0;mso-position-horizontal:absolute;mso-position-horizontal-relative:text;mso-position-vertical:absolute;mso-position-vertical-relative:text" from="99.15pt,11.95pt" to="173.3pt,12.8pt" o:gfxdata="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" strokecolor="#4579b8 [3044]"/>
                   </w:pict>
                 </mc:Fallback>
               </mc:AlternateContent>
@@ -9633,7 +9630,7 @@
               <mc:AlternateContent>
                 <mc:Choice Requires="wps">
                   <w:drawing>
-                    <wp:anchor distT="0" distB="0" distL="114300" distR="114300" simplePos="0" relativeHeight="251888640" behindDoc="0" locked="0" layoutInCell="1" allowOverlap="1" wp14:anchorId="420C7BAC" wp14:editId="73F153D2">
+                    <wp:anchor distT="0" distB="0" distL="114300" distR="114300" simplePos="0" relativeHeight="251888640" behindDoc="0" locked="0" layoutInCell="1" allowOverlap="1" wp14:anchorId="07124FB7" wp14:editId="6488E3D0">
                       <wp:simplePos x="0" y="0"/>
                       <wp:positionH relativeFrom="column">
                         <wp:posOffset>565785</wp:posOffset>
@@ -9688,7 +9685,7 @@
                 </mc:Choice>
                 <mc:Fallback>
                   <w:pict>
-                    <v:line id="Rechte verbindingslijn 292" o:spid="_x0000_s1026" style="position:absolute;z-index:251888640;visibility:visible;mso-wrap-style:square;mso-width-percent:0;mso-height-percent:0;mso-wrap-distance-left:9pt;mso-wrap-distance-top:0;mso-wrap-distance-right:9pt;mso-wrap-distance-bottom:0;mso-position-horizontal:absolute;mso-position-horizontal-relative:text;mso-position-vertical:absolute;mso-position-vertical-relative:text;mso-width-percent:0;mso-height-percent:0;mso-width-relative:margin;mso-height-relative:margin" from="44.55pt,11.65pt" to="44.55pt,49.1pt" o:gfxdata="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" strokecolor="#4579b8 [3044]"/>
+                    <v:line w14:anchorId="3620720D" id="Rechte verbindingslijn 292" o:spid="_x0000_s1026" style="position:absolute;z-index:251888640;visibility:visible;mso-wrap-style:square;mso-width-percent:0;mso-height-percent:0;mso-wrap-distance-left:9pt;mso-wrap-distance-top:0;mso-wrap-distance-right:9pt;mso-wrap-distance-bottom:0;mso-position-horizontal:absolute;mso-position-horizontal-relative:text;mso-position-vertical:absolute;mso-position-vertical-relative:text;mso-width-percent:0;mso-height-percent:0;mso-width-relative:margin;mso-height-relative:margin" from="44.55pt,11.65pt" to="44.55pt,49.1pt" o:gfxdata="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" strokecolor="#4579b8 [3044]"/>
                   </w:pict>
                 </mc:Fallback>
               </mc:AlternateContent>
@@ -9701,7 +9698,7 @@
               <mc:AlternateContent>
                 <mc:Choice Requires="wps">
                   <w:drawing>
-                    <wp:anchor distT="0" distB="0" distL="114300" distR="114300" simplePos="0" relativeHeight="251890688" behindDoc="0" locked="0" layoutInCell="1" allowOverlap="1" wp14:anchorId="0C298412" wp14:editId="2FBC65DB">
+                    <wp:anchor distT="0" distB="0" distL="114300" distR="114300" simplePos="0" relativeHeight="251890688" behindDoc="0" locked="0" layoutInCell="1" allowOverlap="1" wp14:anchorId="72989593" wp14:editId="62AF21A2">
                       <wp:simplePos x="0" y="0"/>
                       <wp:positionH relativeFrom="column">
                         <wp:posOffset>370840</wp:posOffset>
@@ -9756,7 +9753,7 @@
                 </mc:Choice>
                 <mc:Fallback>
                   <w:pict>
-                    <v:line id="Rechte verbindingslijn 294" o:spid="_x0000_s1026" style="position:absolute;z-index:251890688;visibility:visible;mso-wrap-style:square;mso-width-percent:0;mso-height-percent:0;mso-wrap-distance-left:9pt;mso-wrap-distance-top:0;mso-wrap-distance-right:9pt;mso-wrap-distance-bottom:0;mso-position-horizontal:absolute;mso-position-horizontal-relative:text;mso-position-vertical:absolute;mso-position-vertical-relative:text;mso-width-percent:0;mso-height-percent:0;mso-width-relative:margin;mso-height-relative:margin" from="29.2pt,11.6pt" to="44.1pt,24.35pt" o:gfxdata="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" strokecolor="#4579b8 [3044]"/>
+                    <v:line w14:anchorId="1526EF2A" id="Rechte verbindingslijn 294" o:spid="_x0000_s1026" style="position:absolute;z-index:251890688;visibility:visible;mso-wrap-style:square;mso-width-percent:0;mso-height-percent:0;mso-wrap-distance-left:9pt;mso-wrap-distance-top:0;mso-wrap-distance-right:9pt;mso-wrap-distance-bottom:0;mso-position-horizontal:absolute;mso-position-horizontal-relative:text;mso-position-vertical:absolute;mso-position-vertical-relative:text;mso-width-percent:0;mso-height-percent:0;mso-width-relative:margin;mso-height-relative:margin" from="29.2pt,11.6pt" to="44.1pt,24.35pt" o:gfxdata="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" strokecolor="#4579b8 [3044]"/>
                   </w:pict>
                 </mc:Fallback>
               </mc:AlternateContent>
@@ -9769,7 +9766,7 @@
               <mc:AlternateContent>
                 <mc:Choice Requires="wps">
                   <w:drawing>
-                    <wp:anchor distT="0" distB="0" distL="114300" distR="114300" simplePos="0" relativeHeight="251889664" behindDoc="0" locked="0" layoutInCell="1" allowOverlap="1" wp14:anchorId="699C48B0" wp14:editId="2B9D88BE">
+                    <wp:anchor distT="0" distB="0" distL="114300" distR="114300" simplePos="0" relativeHeight="251889664" behindDoc="0" locked="0" layoutInCell="1" allowOverlap="1" wp14:anchorId="73AA4028" wp14:editId="656C257B">
                       <wp:simplePos x="0" y="0"/>
                       <wp:positionH relativeFrom="column">
                         <wp:posOffset>565150</wp:posOffset>
@@ -9824,7 +9821,7 @@
                 </mc:Choice>
                 <mc:Fallback>
                   <w:pict>
-                    <v:line id="Rechte verbindingslijn 293" o:spid="_x0000_s1026" style="position:absolute;flip:x;z-index:251889664;visibility:visible;mso-wrap-style:square;mso-width-percent:0;mso-height-percent:0;mso-wrap-distance-left:9pt;mso-wrap-distance-top:0;mso-wrap-distance-right:9pt;mso-wrap-distance-bottom:0;mso-position-horizontal:absolute;mso-position-horizontal-relative:text;mso-position-vertical:absolute;mso-position-vertical-relative:text;mso-width-percent:0;mso-height-percent:0;mso-width-relative:margin;mso-height-relative:margin" from="44.5pt,11.6pt" to="57.25pt,24.35pt" o:gfxdata="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" strokecolor="#4579b8 [3044]"/>
+                    <v:line w14:anchorId="1485DBE6" id="Rechte verbindingslijn 293" o:spid="_x0000_s1026" style="position:absolute;flip:x;z-index:251889664;visibility:visible;mso-wrap-style:square;mso-width-percent:0;mso-height-percent:0;mso-wrap-distance-left:9pt;mso-wrap-distance-top:0;mso-wrap-distance-right:9pt;mso-wrap-distance-bottom:0;mso-position-horizontal:absolute;mso-position-horizontal-relative:text;mso-position-vertical:absolute;mso-position-vertical-relative:text;mso-width-percent:0;mso-height-percent:0;mso-width-relative:margin;mso-height-relative:margin" from="44.5pt,11.6pt" to="57.25pt,24.35pt" o:gfxdata="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" strokecolor="#4579b8 [3044]"/>
                   </w:pict>
                 </mc:Fallback>
               </mc:AlternateContent>
@@ -9854,7 +9851,7 @@
         <mc:AlternateContent>
           <mc:Choice Requires="wps">
             <w:drawing>
-              <wp:anchor distT="0" distB="0" distL="114300" distR="114300" simplePos="0" relativeHeight="251798528" behindDoc="0" locked="0" layoutInCell="1" allowOverlap="1" wp14:anchorId="703C033F" wp14:editId="49557E59">
+              <wp:anchor distT="0" distB="0" distL="114300" distR="114300" simplePos="0" relativeHeight="251798528" behindDoc="0" locked="0" layoutInCell="1" allowOverlap="1" wp14:anchorId="00E6CFB5" wp14:editId="31BAF513">
                 <wp:simplePos x="0" y="0"/>
                 <wp:positionH relativeFrom="column">
                   <wp:posOffset>2641600</wp:posOffset>
@@ -9924,7 +9921,7 @@
           </mc:Choice>
           <mc:Fallback>
             <w:pict>
-              <v:shape id="_x0000_s1048" type="#_x0000_t202" style="position:absolute;margin-left:208pt;margin-top:11.05pt;width:14.9pt;height:110.55pt;z-index:251798528;visibility:visible;mso-wrap-style:square;mso-width-percent:0;mso-height-percent:0;mso-wrap-distance-left:9pt;mso-wrap-distance-top:0;mso-wrap-distance-right:9pt;mso-wrap-distance-bottom:0;mso-position-horizontal:absolute;mso-position-horizontal-relative:text;mso-position-vertical:absolute;mso-position-vertical-relative:text;mso-width-percent:0;mso-height-percent:0;mso-width-relative:margin;mso-height-relative:margin;v-text-anchor:top" o:gfxdata="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" stroked="f">
+              <v:shape w14:anchorId="00E6CFB5" id="_x0000_s1048" type="#_x0000_t202" style="position:absolute;margin-left:208pt;margin-top:11.05pt;width:14.9pt;height:110.55pt;z-index:251798528;visibility:visible;mso-wrap-style:square;mso-width-percent:0;mso-height-percent:0;mso-wrap-distance-left:9pt;mso-wrap-distance-top:0;mso-wrap-distance-right:9pt;mso-wrap-distance-bottom:0;mso-position-horizontal:absolute;mso-position-horizontal-relative:text;mso-position-vertical:absolute;mso-position-vertical-relative:text;mso-width-percent:0;mso-height-percent:0;mso-width-relative:margin;mso-height-relative:margin;v-text-anchor:top" o:gfxdata="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" stroked="f">
                 <v:fill opacity="0"/>
                 <v:textbox style="mso-fit-shape-to-text:t">
                   <w:txbxContent>
@@ -9954,7 +9951,7 @@
         <mc:AlternateContent>
           <mc:Choice Requires="wps">
             <w:drawing>
-              <wp:anchor distT="0" distB="0" distL="114300" distR="114300" simplePos="0" relativeHeight="251788288" behindDoc="0" locked="0" layoutInCell="1" allowOverlap="1" wp14:anchorId="6FDCFCE9" wp14:editId="0BDF7C05">
+              <wp:anchor distT="0" distB="0" distL="114300" distR="114300" simplePos="0" relativeHeight="251788288" behindDoc="0" locked="0" layoutInCell="1" allowOverlap="1" wp14:anchorId="6C5894B8" wp14:editId="1D4E52BD">
                 <wp:simplePos x="0" y="0"/>
                 <wp:positionH relativeFrom="column">
                   <wp:posOffset>968071</wp:posOffset>
@@ -10024,7 +10021,7 @@
           </mc:Choice>
           <mc:Fallback>
             <w:pict>
-              <v:shape id="_x0000_s1049" type="#_x0000_t202" style="position:absolute;margin-left:76.25pt;margin-top:12.2pt;width:14.75pt;height:110.55pt;z-index:251788288;visibility:visible;mso-wrap-style:square;mso-width-percent:0;mso-height-percent:0;mso-wrap-distance-left:9pt;mso-wrap-distance-top:0;mso-wrap-distance-right:9pt;mso-wrap-distance-bottom:0;mso-position-horizontal:absolute;mso-position-horizontal-relative:text;mso-position-vertical:absolute;mso-position-vertical-relative:text;mso-width-percent:0;mso-height-percent:0;mso-width-relative:margin;mso-height-relative:margin;v-text-anchor:top" o:gfxdata="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" stroked="f">
+              <v:shape w14:anchorId="6C5894B8" id="_x0000_s1049" type="#_x0000_t202" style="position:absolute;margin-left:76.25pt;margin-top:12.2pt;width:14.75pt;height:110.55pt;z-index:251788288;visibility:visible;mso-wrap-style:square;mso-width-percent:0;mso-height-percent:0;mso-wrap-distance-left:9pt;mso-wrap-distance-top:0;mso-wrap-distance-right:9pt;mso-wrap-distance-bottom:0;mso-position-horizontal:absolute;mso-position-horizontal-relative:text;mso-position-vertical:absolute;mso-position-vertical-relative:text;mso-width-percent:0;mso-height-percent:0;mso-width-relative:margin;mso-height-relative:margin;v-text-anchor:top" o:gfxdata="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" stroked="f">
                 <v:fill opacity="0"/>
                 <v:textbox style="mso-fit-shape-to-text:t">
                   <w:txbxContent>
@@ -10153,7 +10150,7 @@
         <mc:AlternateContent>
           <mc:Choice Requires="wps">
             <w:drawing>
-              <wp:anchor distT="0" distB="0" distL="114300" distR="114300" simplePos="0" relativeHeight="251790336" behindDoc="0" locked="0" layoutInCell="1" allowOverlap="1" wp14:anchorId="35825DAC" wp14:editId="655057B7">
+              <wp:anchor distT="0" distB="0" distL="114300" distR="114300" simplePos="0" relativeHeight="251790336" behindDoc="0" locked="0" layoutInCell="1" allowOverlap="1" wp14:anchorId="60C8F081" wp14:editId="17BF6885">
                 <wp:simplePos x="0" y="0"/>
                 <wp:positionH relativeFrom="column">
                   <wp:posOffset>1094740</wp:posOffset>
@@ -10202,7 +10199,7 @@
           </mc:Choice>
           <mc:Fallback>
             <w:pict>
-              <v:line id="Rechte verbindingslijn 17" o:spid="_x0000_s1026" style="position:absolute;flip:y;z-index:251790336;visibility:visible;mso-wrap-style:square;mso-wrap-distance-left:9pt;mso-wrap-distance-top:0;mso-wrap-distance-right:9pt;mso-wrap-distance-bottom:0;mso-position-horizontal:absolute;mso-position-horizontal-relative:text;mso-position-vertical:absolute;mso-position-vertical-relative:text" from="86.2pt,.25pt" to="98.9pt,10pt" o:gfxdata="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" strokecolor="#4579b8 [3044]"/>
+              <v:line w14:anchorId="56E1E3E4" id="Rechte verbindingslijn 17" o:spid="_x0000_s1026" style="position:absolute;flip:y;z-index:251790336;visibility:visible;mso-wrap-style:square;mso-wrap-distance-left:9pt;mso-wrap-distance-top:0;mso-wrap-distance-right:9pt;mso-wrap-distance-bottom:0;mso-position-horizontal:absolute;mso-position-horizontal-relative:text;mso-position-vertical:absolute;mso-position-vertical-relative:text" from="86.2pt,.25pt" to="98.9pt,10pt" o:gfxdata="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" strokecolor="#4579b8 [3044]"/>
             </w:pict>
           </mc:Fallback>
         </mc:AlternateContent>
@@ -10215,7 +10212,7 @@
         <mc:AlternateContent>
           <mc:Choice Requires="wps">
             <w:drawing>
-              <wp:anchor distT="0" distB="0" distL="114300" distR="114300" simplePos="0" relativeHeight="251791360" behindDoc="0" locked="0" layoutInCell="1" allowOverlap="1" wp14:anchorId="5641E537" wp14:editId="390351BD">
+              <wp:anchor distT="0" distB="0" distL="114300" distR="114300" simplePos="0" relativeHeight="251791360" behindDoc="0" locked="0" layoutInCell="1" allowOverlap="1" wp14:anchorId="2519801F" wp14:editId="5E54FBE1">
                 <wp:simplePos x="0" y="0"/>
                 <wp:positionH relativeFrom="column">
                   <wp:posOffset>1096645</wp:posOffset>
@@ -10264,7 +10261,7 @@
           </mc:Choice>
           <mc:Fallback>
             <w:pict>
-              <v:line id="Rechte verbindingslijn 18" o:spid="_x0000_s1026" style="position:absolute;z-index:251791360;visibility:visible;mso-wrap-style:square;mso-wrap-distance-left:9pt;mso-wrap-distance-top:0;mso-wrap-distance-right:9pt;mso-wrap-distance-bottom:0;mso-position-horizontal:absolute;mso-position-horizontal-relative:text;mso-position-vertical:absolute;mso-position-vertical-relative:text" from="86.35pt,9.9pt" to="99.05pt,18.8pt" o:gfxdata="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" strokecolor="#4579b8 [3044]"/>
+              <v:line w14:anchorId="1E73B510" id="Rechte verbindingslijn 18" o:spid="_x0000_s1026" style="position:absolute;z-index:251791360;visibility:visible;mso-wrap-style:square;mso-wrap-distance-left:9pt;mso-wrap-distance-top:0;mso-wrap-distance-right:9pt;mso-wrap-distance-bottom:0;mso-position-horizontal:absolute;mso-position-horizontal-relative:text;mso-position-vertical:absolute;mso-position-vertical-relative:text" from="86.35pt,9.9pt" to="99.05pt,18.8pt" o:gfxdata="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" strokecolor="#4579b8 [3044]"/>
             </w:pict>
           </mc:Fallback>
         </mc:AlternateContent>
@@ -10279,7 +10276,7 @@
         <mc:AlternateContent>
           <mc:Choice Requires="wps">
             <w:drawing>
-              <wp:anchor distT="0" distB="0" distL="114300" distR="114300" simplePos="0" relativeHeight="251887616" behindDoc="0" locked="0" layoutInCell="1" allowOverlap="1" wp14:anchorId="5A926071" wp14:editId="3C8ABE18">
+              <wp:anchor distT="0" distB="0" distL="114300" distR="114300" simplePos="0" relativeHeight="251887616" behindDoc="0" locked="0" layoutInCell="1" allowOverlap="1" wp14:anchorId="7D4FBFAD" wp14:editId="777940FD">
                 <wp:simplePos x="0" y="0"/>
                 <wp:positionH relativeFrom="column">
                   <wp:posOffset>2645106</wp:posOffset>
@@ -10349,7 +10346,7 @@
           </mc:Choice>
           <mc:Fallback>
             <w:pict>
-              <v:shape id="_x0000_s1050" type="#_x0000_t202" style="position:absolute;margin-left:208.3pt;margin-top:2.95pt;width:14.9pt;height:110.55pt;z-index:251887616;visibility:visible;mso-wrap-style:square;mso-width-percent:0;mso-height-percent:0;mso-wrap-distance-left:9pt;mso-wrap-distance-top:0;mso-wrap-distance-right:9pt;mso-wrap-distance-bottom:0;mso-position-horizontal:absolute;mso-position-horizontal-relative:text;mso-position-vertical:absolute;mso-position-vertical-relative:text;mso-width-percent:0;mso-height-percent:0;mso-width-relative:margin;mso-height-relative:margin;v-text-anchor:top" o:gfxdata="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" stroked="f">
+              <v:shape w14:anchorId="7D4FBFAD" id="_x0000_s1050" type="#_x0000_t202" style="position:absolute;margin-left:208.3pt;margin-top:2.95pt;width:14.9pt;height:110.55pt;z-index:251887616;visibility:visible;mso-wrap-style:square;mso-width-percent:0;mso-height-percent:0;mso-wrap-distance-left:9pt;mso-wrap-distance-top:0;mso-wrap-distance-right:9pt;mso-wrap-distance-bottom:0;mso-position-horizontal:absolute;mso-position-horizontal-relative:text;mso-position-vertical:absolute;mso-position-vertical-relative:text;mso-width-percent:0;mso-height-percent:0;mso-width-relative:margin;mso-height-relative:margin;v-text-anchor:top" o:gfxdata="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" stroked="f">
                 <v:fill opacity="0"/>
                 <v:textbox style="mso-fit-shape-to-text:t">
                   <w:txbxContent>
@@ -10473,12 +10470,143 @@
       <w:r>
         <w:rPr>
           <w:noProof/>
-          <w:lang w:eastAsia="nl-NL"/>
         </w:rPr>
         <mc:AlternateContent>
           <mc:Choice Requires="wps">
             <w:drawing>
-              <wp:anchor distT="0" distB="0" distL="114300" distR="114300" simplePos="0" relativeHeight="251892736" behindDoc="0" locked="0" layoutInCell="1" allowOverlap="1" wp14:anchorId="3A64448A" wp14:editId="33A63514">
+              <wp:anchor distT="45720" distB="45720" distL="114300" distR="114300" simplePos="0" relativeHeight="251894784" behindDoc="0" locked="0" layoutInCell="1" allowOverlap="1" wp14:anchorId="48C6A6AE" wp14:editId="1A1C88C9">
+                <wp:simplePos x="0" y="0"/>
+                <wp:positionH relativeFrom="column">
+                  <wp:posOffset>-537771</wp:posOffset>
+                </wp:positionH>
+                <wp:positionV relativeFrom="paragraph">
+                  <wp:posOffset>386781</wp:posOffset>
+                </wp:positionV>
+                <wp:extent cx="2360930" cy="1404620"/>
+                <wp:effectExtent l="0" t="0" r="19685" b="17145"/>
+                <wp:wrapNone/>
+                <wp:docPr id="217" name="Tekstvak 2"/>
+                <wp:cNvGraphicFramePr>
+                  <a:graphicFrameLocks xmlns:a="http://schemas.openxmlformats.org/drawingml/2006/main"/>
+                </wp:cNvGraphicFramePr>
+                <a:graphic xmlns:a="http://schemas.openxmlformats.org/drawingml/2006/main">
+                  <a:graphicData uri="http://schemas.microsoft.com/office/word/2010/wordprocessingShape">
+                    <wps:wsp>
+                      <wps:cNvSpPr txBox="1">
+                        <a:spLocks noChangeArrowheads="1"/>
+                      </wps:cNvSpPr>
+                      <wps:spPr bwMode="auto">
+                        <a:xfrm>
+                          <a:off x="0" y="0"/>
+                          <a:ext cx="2360930" cy="1404620"/>
+                        </a:xfrm>
+                        <a:prstGeom prst="rect">
+                          <a:avLst/>
+                        </a:prstGeom>
+                        <a:solidFill>
+                          <a:srgbClr val="FFFFFF"/>
+                        </a:solidFill>
+                        <a:ln w="9525">
+                          <a:solidFill>
+                            <a:srgbClr val="000000"/>
+                          </a:solidFill>
+                          <a:miter lim="800000"/>
+                          <a:headEnd/>
+                          <a:tailEnd/>
+                        </a:ln>
+                      </wps:spPr>
+                      <wps:txbx>
+                        <w:txbxContent>
+                          <w:p>
+                            <w:r>
+                              <w:t>A</w:t>
+                            </w:r>
+                            <w:r>
+                              <w:t>rtikel</w:t>
+                            </w:r>
+                            <w:r>
+                              <w:t xml:space="preserve"> + prijs </w:t>
+                            </w:r>
+                            <w:r>
+                              <w:br/>
+                              <w:t>winkel</w:t>
+                            </w:r>
+                            <w:r>
+                              <w:br/>
+                              <w:t>aantal</w:t>
+                            </w:r>
+                            <w:r>
+                              <w:br/>
+                              <w:t>afgehaald</w:t>
+                            </w:r>
+                            <w:r>
+                              <w:br/>
+                            </w:r>
+                          </w:p>
+                        </w:txbxContent>
+                      </wps:txbx>
+                      <wps:bodyPr rot="0" vert="horz" wrap="square" lIns="91440" tIns="45720" rIns="91440" bIns="45720" anchor="t" anchorCtr="0">
+                        <a:spAutoFit/>
+                      </wps:bodyPr>
+                    </wps:wsp>
+                  </a:graphicData>
+                </a:graphic>
+                <wp14:sizeRelH relativeFrom="margin">
+                  <wp14:pctWidth>0</wp14:pctWidth>
+                </wp14:sizeRelH>
+                <wp14:sizeRelV relativeFrom="margin">
+                  <wp14:pctHeight>0</wp14:pctHeight>
+                </wp14:sizeRelV>
+              </wp:anchor>
+            </w:drawing>
+          </mc:Choice>
+          <mc:Fallback>
+            <w:pict>
+              <v:shape w14:anchorId="48C6A6AE" id="_x0000_s1051" type="#_x0000_t202" style="position:absolute;margin-left:-42.35pt;margin-top:30.45pt;width:185.9pt;height:110.6pt;z-index:251894784;visibility:visible;mso-wrap-style:square;mso-width-percent:0;mso-height-percent:0;mso-wrap-distance-left:9pt;mso-wrap-distance-top:3.6pt;mso-wrap-distance-right:9pt;mso-wrap-distance-bottom:3.6pt;mso-position-horizontal:absolute;mso-position-horizontal-relative:text;mso-position-vertical:absolute;mso-position-vertical-relative:text;mso-width-percent:0;mso-height-percent:0;mso-width-relative:margin;mso-height-relative:margin;v-text-anchor:top" o:gfxdata="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">
+                <v:textbox style="mso-fit-shape-to-text:t">
+                  <w:txbxContent>
+                    <w:p>
+                      <w:r>
+                        <w:t>A</w:t>
+                      </w:r>
+                      <w:r>
+                        <w:t>rtikel</w:t>
+                      </w:r>
+                      <w:r>
+                        <w:t xml:space="preserve"> + prijs </w:t>
+                      </w:r>
+                      <w:r>
+                        <w:br/>
+                        <w:t>winkel</w:t>
+                      </w:r>
+                      <w:r>
+                        <w:br/>
+                        <w:t>aantal</w:t>
+                      </w:r>
+                      <w:r>
+                        <w:br/>
+                        <w:t>afgehaald</w:t>
+                      </w:r>
+                      <w:r>
+                        <w:br/>
+                      </w:r>
+                    </w:p>
+                  </w:txbxContent>
+                </v:textbox>
+              </v:shape>
+            </w:pict>
+          </mc:Fallback>
+        </mc:AlternateContent>
+      </w:r>
+      <w:r>
+        <w:rPr>
+          <w:noProof/>
+          <w:lang w:eastAsia="nl-NL"/>
+        </w:rPr>
+        <mc:AlternateContent>
+          <mc:Choice Requires="wps">
+            <w:drawing>
+              <wp:anchor distT="0" distB="0" distL="114300" distR="114300" simplePos="0" relativeHeight="251892736" behindDoc="0" locked="0" layoutInCell="1" allowOverlap="1" wp14:anchorId="01BF0E8B" wp14:editId="199D9BE0">
                 <wp:simplePos x="0" y="0"/>
                 <wp:positionH relativeFrom="column">
                   <wp:posOffset>2844800</wp:posOffset>
@@ -10548,7 +10676,7 @@
           </mc:Choice>
           <mc:Fallback>
             <w:pict>
-              <v:shape id="_x0000_s1051" type="#_x0000_t202" style="position:absolute;margin-left:224pt;margin-top:22.9pt;width:14.75pt;height:110.55pt;z-index:251892736;visibility:visible;mso-wrap-style:square;mso-width-percent:0;mso-height-percent:0;mso-wrap-distance-left:9pt;mso-wrap-distance-top:0;mso-wrap-distance-right:9pt;mso-wrap-distance-bottom:0;mso-position-horizontal:absolute;mso-position-horizontal-relative:text;mso-position-vertical:absolute;mso-position-vertical-relative:text;mso-width-percent:0;mso-height-percent:0;mso-width-relative:margin;mso-height-relative:margin;v-text-anchor:top" o:gfxdata="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" stroked="f">
+              <v:shape w14:anchorId="01BF0E8B" id="_x0000_s1052" type="#_x0000_t202" style="position:absolute;margin-left:224pt;margin-top:22.9pt;width:14.75pt;height:110.55pt;z-index:251892736;visibility:visible;mso-wrap-style:square;mso-width-percent:0;mso-height-percent:0;mso-wrap-distance-left:9pt;mso-wrap-distance-top:0;mso-wrap-distance-right:9pt;mso-wrap-distance-bottom:0;mso-position-horizontal:absolute;mso-position-horizontal-relative:text;mso-position-vertical:absolute;mso-position-vertical-relative:text;mso-width-percent:0;mso-height-percent:0;mso-width-relative:margin;mso-height-relative:margin;v-text-anchor:top" o:gfxdata="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" stroked="f">
                 <v:fill opacity="0"/>
                 <v:textbox style="mso-fit-shape-to-text:t">
                   <w:txbxContent>
@@ -10567,11 +10695,14 @@
           </mc:Fallback>
         </mc:AlternateContent>
       </w:r>
+      <w:r>
+        <w:br/>
+      </w:r>
     </w:p>
     <w:sectPr>
-      <w:headerReference w:type="default" r:id="rId12"/>
-      <w:headerReference w:type="first" r:id="rId13"/>
-      <w:footerReference w:type="first" r:id="rId14"/>
+      <w:headerReference w:type="default" r:id="rId14"/>
+      <w:headerReference w:type="first" r:id="rId15"/>
+      <w:footerReference w:type="first" r:id="rId16"/>
       <w:pgSz w:w="11906" w:h="16838"/>
       <w:pgMar w:top="1417" w:right="1417" w:bottom="1417" w:left="1417" w:header="708" w:footer="708" w:gutter="0"/>
       <w:pgNumType w:start="1"/>
@@ -10584,7 +10715,7 @@
 </file>
 
 <file path=word/endnotes.xml><?xml version="1.0" encoding="utf-8"?>
-<w:endnotes xmlns:wpc="http://schemas.microsoft.com/office/word/2010/wordprocessingCanvas" xmlns:mc="http://schemas.openxmlformats.org/markup-compatibility/2006" xmlns:o="urn:schemas-microsoft-com:office:office" xmlns:r="http://schemas.openxmlformats.org/officeDocument/2006/relationships" xmlns:m="http://schemas.openxmlformats.org/officeDocument/2006/math" xmlns:v="urn:schemas-microsoft-com:vml" xmlns:wp14="http://schemas.microsoft.com/office/word/2010/wordprocessingDrawing" xmlns:wp="http://schemas.openxmlformats.org/drawingml/2006/wordprocessingDrawing" xmlns:w10="urn:schemas-microsoft-com:office:word" xmlns:w="http://schemas.openxmlformats.org/wordprocessingml/2006/main" xmlns:w14="http://schemas.microsoft.com/office/word/2010/wordml" xmlns:wpg="http://schemas.microsoft.com/office/word/2010/wordprocessingGroup" xmlns:wpi="http://schemas.microsoft.com/office/word/2010/wordprocessingInk" xmlns:wne="http://schemas.microsoft.com/office/word/2006/wordml" xmlns:wps="http://schemas.microsoft.com/office/word/2010/wordprocessingShape" mc:Ignorable="w14 wp14">
+<w:endnotes xmlns:wpc="http://schemas.microsoft.com/office/word/2010/wordprocessingCanvas" xmlns:cx="http://schemas.microsoft.com/office/drawing/2014/chartex" xmlns:cx1="http://schemas.microsoft.com/office/drawing/2015/9/8/chartex" xmlns:cx2="http://schemas.microsoft.com/office/drawing/2015/10/21/chartex" xmlns:cx3="http://schemas.microsoft.com/office/drawing/2016/5/9/chartex" xmlns:cx4="http://schemas.microsoft.com/office/drawing/2016/5/10/chartex" xmlns:cx5="http://schemas.microsoft.com/office/drawing/2016/5/11/chartex" xmlns:cx6="http://schemas.microsoft.com/office/drawing/2016/5/12/chartex" xmlns:cx7="http://schemas.microsoft.com/office/drawing/2016/5/13/chartex" xmlns:cx8="http://schemas.microsoft.com/office/drawing/2016/5/14/chartex" xmlns:mc="http://schemas.openxmlformats.org/markup-compatibility/2006" xmlns:aink="http://schemas.microsoft.com/office/drawing/2016/ink" xmlns:am3d="http://schemas.microsoft.com/office/drawing/2017/model3d" xmlns:o="urn:schemas-microsoft-com:office:office" xmlns:r="http://schemas.openxmlformats.org/officeDocument/2006/relationships" xmlns:m="http://schemas.openxmlformats.org/officeDocument/2006/math" xmlns:v="urn:schemas-microsoft-com:vml" xmlns:wp14="http://schemas.microsoft.com/office/word/2010/wordprocessingDrawing" xmlns:wp="http://schemas.openxmlformats.org/drawingml/2006/wordprocessingDrawing" xmlns:w10="urn:schemas-microsoft-com:office:word" xmlns:w="http://schemas.openxmlformats.org/wordprocessingml/2006/main" xmlns:w14="http://schemas.microsoft.com/office/word/2010/wordml" xmlns:w15="http://schemas.microsoft.com/office/word/2012/wordml" xmlns:w16cex="http://schemas.microsoft.com/office/word/2018/wordml/cex" xmlns:w16cid="http://schemas.microsoft.com/office/word/2016/wordml/cid" xmlns:w16="http://schemas.microsoft.com/office/word/2018/wordml" xmlns:w16se="http://schemas.microsoft.com/office/word/2015/wordml/symex" xmlns:wpg="http://schemas.microsoft.com/office/word/2010/wordprocessingGroup" xmlns:wpi="http://schemas.microsoft.com/office/word/2010/wordprocessingInk" xmlns:wne="http://schemas.microsoft.com/office/word/2006/wordml" xmlns:wps="http://schemas.microsoft.com/office/word/2010/wordprocessingShape" mc:Ignorable="w14 w15 w16se w16cid w16 w16cex wp14">
   <w:endnote w:type="separator" w:id="-1">
     <w:p>
       <w:r>
@@ -10603,7 +10734,7 @@
 </file>
 
 <file path=word/footer1.xml><?xml version="1.0" encoding="utf-8"?>
-<w:ftr xmlns:wpc="http://schemas.microsoft.com/office/word/2010/wordprocessingCanvas" xmlns:mc="http://schemas.openxmlformats.org/markup-compatibility/2006" xmlns:o="urn:schemas-microsoft-com:office:office" xmlns:r="http://schemas.openxmlformats.org/officeDocument/2006/relationships" xmlns:m="http://schemas.openxmlformats.org/officeDocument/2006/math" xmlns:v="urn:schemas-microsoft-com:vml" xmlns:wp14="http://schemas.microsoft.com/office/word/2010/wordprocessingDrawing" xmlns:wp="http://schemas.openxmlformats.org/drawingml/2006/wordprocessingDrawing" xmlns:w10="urn:schemas-microsoft-com:office:word" xmlns:w="http://schemas.openxmlformats.org/wordprocessingml/2006/main" xmlns:w14="http://schemas.microsoft.com/office/word/2010/wordml" xmlns:wpg="http://schemas.microsoft.com/office/word/2010/wordprocessingGroup" xmlns:wpi="http://schemas.microsoft.com/office/word/2010/wordprocessingInk" xmlns:wne="http://schemas.microsoft.com/office/word/2006/wordml" xmlns:wps="http://schemas.microsoft.com/office/word/2010/wordprocessingShape" mc:Ignorable="w14 wp14">
+<w:ftr xmlns:wpc="http://schemas.microsoft.com/office/word/2010/wordprocessingCanvas" xmlns:cx="http://schemas.microsoft.com/office/drawing/2014/chartex" xmlns:cx1="http://schemas.microsoft.com/office/drawing/2015/9/8/chartex" xmlns:cx2="http://schemas.microsoft.com/office/drawing/2015/10/21/chartex" xmlns:cx3="http://schemas.microsoft.com/office/drawing/2016/5/9/chartex" xmlns:cx4="http://schemas.microsoft.com/office/drawing/2016/5/10/chartex" xmlns:cx5="http://schemas.microsoft.com/office/drawing/2016/5/11/chartex" xmlns:cx6="http://schemas.microsoft.com/office/drawing/2016/5/12/chartex" xmlns:cx7="http://schemas.microsoft.com/office/drawing/2016/5/13/chartex" xmlns:cx8="http://schemas.microsoft.com/office/drawing/2016/5/14/chartex" xmlns:mc="http://schemas.openxmlformats.org/markup-compatibility/2006" xmlns:aink="http://schemas.microsoft.com/office/drawing/2016/ink" xmlns:am3d="http://schemas.microsoft.com/office/drawing/2017/model3d" xmlns:o="urn:schemas-microsoft-com:office:office" xmlns:r="http://schemas.openxmlformats.org/officeDocument/2006/relationships" xmlns:m="http://schemas.openxmlformats.org/officeDocument/2006/math" xmlns:v="urn:schemas-microsoft-com:vml" xmlns:wp14="http://schemas.microsoft.com/office/word/2010/wordprocessingDrawing" xmlns:wp="http://schemas.openxmlformats.org/drawingml/2006/wordprocessingDrawing" xmlns:w10="urn:schemas-microsoft-com:office:word" xmlns:w="http://schemas.openxmlformats.org/wordprocessingml/2006/main" xmlns:w14="http://schemas.microsoft.com/office/word/2010/wordml" xmlns:w15="http://schemas.microsoft.com/office/word/2012/wordml" xmlns:w16cex="http://schemas.microsoft.com/office/word/2018/wordml/cex" xmlns:w16cid="http://schemas.microsoft.com/office/word/2016/wordml/cid" xmlns:w16="http://schemas.microsoft.com/office/word/2018/wordml" xmlns:w16se="http://schemas.microsoft.com/office/word/2015/wordml/symex" xmlns:wpg="http://schemas.microsoft.com/office/word/2010/wordprocessingGroup" xmlns:wpi="http://schemas.microsoft.com/office/word/2010/wordprocessingInk" xmlns:wne="http://schemas.microsoft.com/office/word/2006/wordml" xmlns:wps="http://schemas.microsoft.com/office/word/2010/wordprocessingShape" mc:Ignorable="w14 w15 w16se w16cid w16 w16cex wp14">
   <w:sdt>
     <w:sdtPr>
       <w:id w:val="-1197160906"/>
@@ -10612,6 +10743,7 @@
         <w:docPartUnique/>
       </w:docPartObj>
     </w:sdtPr>
+    <w:sdtEndPr/>
     <w:sdtContent>
       <w:p>
         <w:pPr>
@@ -10648,7 +10780,7 @@
 </file>
 
 <file path=word/footer2.xml><?xml version="1.0" encoding="utf-8"?>
-<w:ftr xmlns:wpc="http://schemas.microsoft.com/office/word/2010/wordprocessingCanvas" xmlns:mc="http://schemas.openxmlformats.org/markup-compatibility/2006" xmlns:o="urn:schemas-microsoft-com:office:office" xmlns:r="http://schemas.openxmlformats.org/officeDocument/2006/relationships" xmlns:m="http://schemas.openxmlformats.org/officeDocument/2006/math" xmlns:v="urn:schemas-microsoft-com:vml" xmlns:wp14="http://schemas.microsoft.com/office/word/2010/wordprocessingDrawing" xmlns:wp="http://schemas.openxmlformats.org/drawingml/2006/wordprocessingDrawing" xmlns:w10="urn:schemas-microsoft-com:office:word" xmlns:w="http://schemas.openxmlformats.org/wordprocessingml/2006/main" xmlns:w14="http://schemas.microsoft.com/office/word/2010/wordml" xmlns:wpg="http://schemas.microsoft.com/office/word/2010/wordprocessingGroup" xmlns:wpi="http://schemas.microsoft.com/office/word/2010/wordprocessingInk" xmlns:wne="http://schemas.microsoft.com/office/word/2006/wordml" xmlns:wps="http://schemas.microsoft.com/office/word/2010/wordprocessingShape" mc:Ignorable="w14 wp14">
+<w:ftr xmlns:wpc="http://schemas.microsoft.com/office/word/2010/wordprocessingCanvas" xmlns:cx="http://schemas.microsoft.com/office/drawing/2014/chartex" xmlns:cx1="http://schemas.microsoft.com/office/drawing/2015/9/8/chartex" xmlns:cx2="http://schemas.microsoft.com/office/drawing/2015/10/21/chartex" xmlns:cx3="http://schemas.microsoft.com/office/drawing/2016/5/9/chartex" xmlns:cx4="http://schemas.microsoft.com/office/drawing/2016/5/10/chartex" xmlns:cx5="http://schemas.microsoft.com/office/drawing/2016/5/11/chartex" xmlns:cx6="http://schemas.microsoft.com/office/drawing/2016/5/12/chartex" xmlns:cx7="http://schemas.microsoft.com/office/drawing/2016/5/13/chartex" xmlns:cx8="http://schemas.microsoft.com/office/drawing/2016/5/14/chartex" xmlns:mc="http://schemas.openxmlformats.org/markup-compatibility/2006" xmlns:aink="http://schemas.microsoft.com/office/drawing/2016/ink" xmlns:am3d="http://schemas.microsoft.com/office/drawing/2017/model3d" xmlns:o="urn:schemas-microsoft-com:office:office" xmlns:r="http://schemas.openxmlformats.org/officeDocument/2006/relationships" xmlns:m="http://schemas.openxmlformats.org/officeDocument/2006/math" xmlns:v="urn:schemas-microsoft-com:vml" xmlns:wp14="http://schemas.microsoft.com/office/word/2010/wordprocessingDrawing" xmlns:wp="http://schemas.openxmlformats.org/drawingml/2006/wordprocessingDrawing" xmlns:w10="urn:schemas-microsoft-com:office:word" xmlns:w="http://schemas.openxmlformats.org/wordprocessingml/2006/main" xmlns:w14="http://schemas.microsoft.com/office/word/2010/wordml" xmlns:w15="http://schemas.microsoft.com/office/word/2012/wordml" xmlns:w16cex="http://schemas.microsoft.com/office/word/2018/wordml/cex" xmlns:w16cid="http://schemas.microsoft.com/office/word/2016/wordml/cid" xmlns:w16="http://schemas.microsoft.com/office/word/2018/wordml" xmlns:w16se="http://schemas.microsoft.com/office/word/2015/wordml/symex" xmlns:wpg="http://schemas.microsoft.com/office/word/2010/wordprocessingGroup" xmlns:wpi="http://schemas.microsoft.com/office/word/2010/wordprocessingInk" xmlns:wne="http://schemas.microsoft.com/office/word/2006/wordml" xmlns:wps="http://schemas.microsoft.com/office/word/2010/wordprocessingShape" mc:Ignorable="w14 w15 w16se w16cid w16 w16cex wp14">
   <w:p>
     <w:pPr>
       <w:tabs>
@@ -10676,7 +10808,7 @@
 </file>
 
 <file path=word/footer3.xml><?xml version="1.0" encoding="utf-8"?>
-<w:ftr xmlns:wpc="http://schemas.microsoft.com/office/word/2010/wordprocessingCanvas" xmlns:mc="http://schemas.openxmlformats.org/markup-compatibility/2006" xmlns:o="urn:schemas-microsoft-com:office:office" xmlns:r="http://schemas.openxmlformats.org/officeDocument/2006/relationships" xmlns:m="http://schemas.openxmlformats.org/officeDocument/2006/math" xmlns:v="urn:schemas-microsoft-com:vml" xmlns:wp14="http://schemas.microsoft.com/office/word/2010/wordprocessingDrawing" xmlns:wp="http://schemas.openxmlformats.org/drawingml/2006/wordprocessingDrawing" xmlns:w10="urn:schemas-microsoft-com:office:word" xmlns:w="http://schemas.openxmlformats.org/wordprocessingml/2006/main" xmlns:w14="http://schemas.microsoft.com/office/word/2010/wordml" xmlns:wpg="http://schemas.microsoft.com/office/word/2010/wordprocessingGroup" xmlns:wpi="http://schemas.microsoft.com/office/word/2010/wordprocessingInk" xmlns:wne="http://schemas.microsoft.com/office/word/2006/wordml" xmlns:wps="http://schemas.microsoft.com/office/word/2010/wordprocessingShape" mc:Ignorable="w14 wp14">
+<w:ftr xmlns:wpc="http://schemas.microsoft.com/office/word/2010/wordprocessingCanvas" xmlns:cx="http://schemas.microsoft.com/office/drawing/2014/chartex" xmlns:cx1="http://schemas.microsoft.com/office/drawing/2015/9/8/chartex" xmlns:cx2="http://schemas.microsoft.com/office/drawing/2015/10/21/chartex" xmlns:cx3="http://schemas.microsoft.com/office/drawing/2016/5/9/chartex" xmlns:cx4="http://schemas.microsoft.com/office/drawing/2016/5/10/chartex" xmlns:cx5="http://schemas.microsoft.com/office/drawing/2016/5/11/chartex" xmlns:cx6="http://schemas.microsoft.com/office/drawing/2016/5/12/chartex" xmlns:cx7="http://schemas.microsoft.com/office/drawing/2016/5/13/chartex" xmlns:cx8="http://schemas.microsoft.com/office/drawing/2016/5/14/chartex" xmlns:mc="http://schemas.openxmlformats.org/markup-compatibility/2006" xmlns:aink="http://schemas.microsoft.com/office/drawing/2016/ink" xmlns:am3d="http://schemas.microsoft.com/office/drawing/2017/model3d" xmlns:o="urn:schemas-microsoft-com:office:office" xmlns:r="http://schemas.openxmlformats.org/officeDocument/2006/relationships" xmlns:m="http://schemas.openxmlformats.org/officeDocument/2006/math" xmlns:v="urn:schemas-microsoft-com:vml" xmlns:wp14="http://schemas.microsoft.com/office/word/2010/wordprocessingDrawing" xmlns:wp="http://schemas.openxmlformats.org/drawingml/2006/wordprocessingDrawing" xmlns:w10="urn:schemas-microsoft-com:office:word" xmlns:w="http://schemas.openxmlformats.org/wordprocessingml/2006/main" xmlns:w14="http://schemas.microsoft.com/office/word/2010/wordml" xmlns:w15="http://schemas.microsoft.com/office/word/2012/wordml" xmlns:w16cex="http://schemas.microsoft.com/office/word/2018/wordml/cex" xmlns:w16cid="http://schemas.microsoft.com/office/word/2016/wordml/cid" xmlns:w16="http://schemas.microsoft.com/office/word/2018/wordml" xmlns:w16se="http://schemas.microsoft.com/office/word/2015/wordml/symex" xmlns:wpg="http://schemas.microsoft.com/office/word/2010/wordprocessingGroup" xmlns:wpi="http://schemas.microsoft.com/office/word/2010/wordprocessingInk" xmlns:wne="http://schemas.microsoft.com/office/word/2006/wordml" xmlns:wps="http://schemas.microsoft.com/office/word/2010/wordprocessingShape" mc:Ignorable="w14 w15 w16se w16cid w16 w16cex wp14">
   <w:sdt>
     <w:sdtPr>
       <w:id w:val="-372618180"/>
@@ -10685,6 +10817,7 @@
         <w:docPartUnique/>
       </w:docPartObj>
     </w:sdtPr>
+    <w:sdtEndPr/>
     <w:sdtContent>
       <w:p>
         <w:pPr>
@@ -10721,7 +10854,7 @@
 </file>
 
 <file path=word/footnotes.xml><?xml version="1.0" encoding="utf-8"?>
-<w:footnotes xmlns:wpc="http://schemas.microsoft.com/office/word/2010/wordprocessingCanvas" xmlns:mc="http://schemas.openxmlformats.org/markup-compatibility/2006" xmlns:o="urn:schemas-microsoft-com:office:office" xmlns:r="http://schemas.openxmlformats.org/officeDocument/2006/relationships" xmlns:m="http://schemas.openxmlformats.org/officeDocument/2006/math" xmlns:v="urn:schemas-microsoft-com:vml" xmlns:wp14="http://schemas.microsoft.com/office/word/2010/wordprocessingDrawing" xmlns:wp="http://schemas.openxmlformats.org/drawingml/2006/wordprocessingDrawing" xmlns:w10="urn:schemas-microsoft-com:office:word" xmlns:w="http://schemas.openxmlformats.org/wordprocessingml/2006/main" xmlns:w14="http://schemas.microsoft.com/office/word/2010/wordml" xmlns:wpg="http://schemas.microsoft.com/office/word/2010/wordprocessingGroup" xmlns:wpi="http://schemas.microsoft.com/office/word/2010/wordprocessingInk" xmlns:wne="http://schemas.microsoft.com/office/word/2006/wordml" xmlns:wps="http://schemas.microsoft.com/office/word/2010/wordprocessingShape" mc:Ignorable="w14 wp14">
+<w:footnotes xmlns:wpc="http://schemas.microsoft.com/office/word/2010/wordprocessingCanvas" xmlns:cx="http://schemas.microsoft.com/office/drawing/2014/chartex" xmlns:cx1="http://schemas.microsoft.com/office/drawing/2015/9/8/chartex" xmlns:cx2="http://schemas.microsoft.com/office/drawing/2015/10/21/chartex" xmlns:cx3="http://schemas.microsoft.com/office/drawing/2016/5/9/chartex" xmlns:cx4="http://schemas.microsoft.com/office/drawing/2016/5/10/chartex" xmlns:cx5="http://schemas.microsoft.com/office/drawing/2016/5/11/chartex" xmlns:cx6="http://schemas.microsoft.com/office/drawing/2016/5/12/chartex" xmlns:cx7="http://schemas.microsoft.com/office/drawing/2016/5/13/chartex" xmlns:cx8="http://schemas.microsoft.com/office/drawing/2016/5/14/chartex" xmlns:mc="http://schemas.openxmlformats.org/markup-compatibility/2006" xmlns:aink="http://schemas.microsoft.com/office/drawing/2016/ink" xmlns:am3d="http://schemas.microsoft.com/office/drawing/2017/model3d" xmlns:o="urn:schemas-microsoft-com:office:office" xmlns:r="http://schemas.openxmlformats.org/officeDocument/2006/relationships" xmlns:m="http://schemas.openxmlformats.org/officeDocument/2006/math" xmlns:v="urn:schemas-microsoft-com:vml" xmlns:wp14="http://schemas.microsoft.com/office/word/2010/wordprocessingDrawing" xmlns:wp="http://schemas.openxmlformats.org/drawingml/2006/wordprocessingDrawing" xmlns:w10="urn:schemas-microsoft-com:office:word" xmlns:w="http://schemas.openxmlformats.org/wordprocessingml/2006/main" xmlns:w14="http://schemas.microsoft.com/office/word/2010/wordml" xmlns:w15="http://schemas.microsoft.com/office/word/2012/wordml" xmlns:w16cex="http://schemas.microsoft.com/office/word/2018/wordml/cex" xmlns:w16cid="http://schemas.microsoft.com/office/word/2016/wordml/cid" xmlns:w16="http://schemas.microsoft.com/office/word/2018/wordml" xmlns:w16se="http://schemas.microsoft.com/office/word/2015/wordml/symex" xmlns:wpg="http://schemas.microsoft.com/office/word/2010/wordprocessingGroup" xmlns:wpi="http://schemas.microsoft.com/office/word/2010/wordprocessingInk" xmlns:wne="http://schemas.microsoft.com/office/word/2006/wordml" xmlns:wps="http://schemas.microsoft.com/office/word/2010/wordprocessingShape" mc:Ignorable="w14 w15 w16se w16cid w16 w16cex wp14">
   <w:footnote w:type="separator" w:id="-1">
     <w:p>
       <w:r>
@@ -10740,7 +10873,7 @@
 </file>
 
 <file path=word/header1.xml><?xml version="1.0" encoding="utf-8"?>
-<w:hdr xmlns:wpc="http://schemas.microsoft.com/office/word/2010/wordprocessingCanvas" xmlns:mc="http://schemas.openxmlformats.org/markup-compatibility/2006" xmlns:o="urn:schemas-microsoft-com:office:office" xmlns:r="http://schemas.openxmlformats.org/officeDocument/2006/relationships" xmlns:m="http://schemas.openxmlformats.org/officeDocument/2006/math" xmlns:v="urn:schemas-microsoft-com:vml" xmlns:wp14="http://schemas.microsoft.com/office/word/2010/wordprocessingDrawing" xmlns:wp="http://schemas.openxmlformats.org/drawingml/2006/wordprocessingDrawing" xmlns:w10="urn:schemas-microsoft-com:office:word" xmlns:w="http://schemas.openxmlformats.org/wordprocessingml/2006/main" xmlns:w14="http://schemas.microsoft.com/office/word/2010/wordml" xmlns:wpg="http://schemas.microsoft.com/office/word/2010/wordprocessingGroup" xmlns:wpi="http://schemas.microsoft.com/office/word/2010/wordprocessingInk" xmlns:wne="http://schemas.microsoft.com/office/word/2006/wordml" xmlns:wps="http://schemas.microsoft.com/office/word/2010/wordprocessingShape" mc:Ignorable="w14 wp14">
+<w:hdr xmlns:wpc="http://schemas.microsoft.com/office/word/2010/wordprocessingCanvas" xmlns:cx="http://schemas.microsoft.com/office/drawing/2014/chartex" xmlns:cx1="http://schemas.microsoft.com/office/drawing/2015/9/8/chartex" xmlns:cx2="http://schemas.microsoft.com/office/drawing/2015/10/21/chartex" xmlns:cx3="http://schemas.microsoft.com/office/drawing/2016/5/9/chartex" xmlns:cx4="http://schemas.microsoft.com/office/drawing/2016/5/10/chartex" xmlns:cx5="http://schemas.microsoft.com/office/drawing/2016/5/11/chartex" xmlns:cx6="http://schemas.microsoft.com/office/drawing/2016/5/12/chartex" xmlns:cx7="http://schemas.microsoft.com/office/drawing/2016/5/13/chartex" xmlns:cx8="http://schemas.microsoft.com/office/drawing/2016/5/14/chartex" xmlns:mc="http://schemas.openxmlformats.org/markup-compatibility/2006" xmlns:aink="http://schemas.microsoft.com/office/drawing/2016/ink" xmlns:am3d="http://schemas.microsoft.com/office/drawing/2017/model3d" xmlns:o="urn:schemas-microsoft-com:office:office" xmlns:r="http://schemas.openxmlformats.org/officeDocument/2006/relationships" xmlns:m="http://schemas.openxmlformats.org/officeDocument/2006/math" xmlns:v="urn:schemas-microsoft-com:vml" xmlns:wp14="http://schemas.microsoft.com/office/word/2010/wordprocessingDrawing" xmlns:wp="http://schemas.openxmlformats.org/drawingml/2006/wordprocessingDrawing" xmlns:w10="urn:schemas-microsoft-com:office:word" xmlns:w="http://schemas.openxmlformats.org/wordprocessingml/2006/main" xmlns:w14="http://schemas.microsoft.com/office/word/2010/wordml" xmlns:w15="http://schemas.microsoft.com/office/word/2012/wordml" xmlns:w16cex="http://schemas.microsoft.com/office/word/2018/wordml/cex" xmlns:w16cid="http://schemas.microsoft.com/office/word/2016/wordml/cid" xmlns:w16="http://schemas.microsoft.com/office/word/2018/wordml" xmlns:w16se="http://schemas.microsoft.com/office/word/2015/wordml/symex" xmlns:wpg="http://schemas.microsoft.com/office/word/2010/wordprocessingGroup" xmlns:wpi="http://schemas.microsoft.com/office/word/2010/wordprocessingInk" xmlns:wne="http://schemas.microsoft.com/office/word/2006/wordml" xmlns:wps="http://schemas.microsoft.com/office/word/2010/wordprocessingShape" mc:Ignorable="w14 w15 w16se w16cid w16 w16cex wp14">
   <w:sdt>
     <w:sdtPr>
       <w:id w:val="-1565484023"/>
@@ -10786,7 +10919,7 @@
 </file>
 
 <file path=word/header2.xml><?xml version="1.0" encoding="utf-8"?>
-<w:hdr xmlns:wpc="http://schemas.microsoft.com/office/word/2010/wordprocessingCanvas" xmlns:mc="http://schemas.openxmlformats.org/markup-compatibility/2006" xmlns:o="urn:schemas-microsoft-com:office:office" xmlns:r="http://schemas.openxmlformats.org/officeDocument/2006/relationships" xmlns:m="http://schemas.openxmlformats.org/officeDocument/2006/math" xmlns:v="urn:schemas-microsoft-com:vml" xmlns:wp14="http://schemas.microsoft.com/office/word/2010/wordprocessingDrawing" xmlns:wp="http://schemas.openxmlformats.org/drawingml/2006/wordprocessingDrawing" xmlns:w10="urn:schemas-microsoft-com:office:word" xmlns:w="http://schemas.openxmlformats.org/wordprocessingml/2006/main" xmlns:w14="http://schemas.microsoft.com/office/word/2010/wordml" xmlns:wpg="http://schemas.microsoft.com/office/word/2010/wordprocessingGroup" xmlns:wpi="http://schemas.microsoft.com/office/word/2010/wordprocessingInk" xmlns:wne="http://schemas.microsoft.com/office/word/2006/wordml" xmlns:wps="http://schemas.microsoft.com/office/word/2010/wordprocessingShape" mc:Ignorable="w14 wp14">
+<w:hdr xmlns:wpc="http://schemas.microsoft.com/office/word/2010/wordprocessingCanvas" xmlns:cx="http://schemas.microsoft.com/office/drawing/2014/chartex" xmlns:cx1="http://schemas.microsoft.com/office/drawing/2015/9/8/chartex" xmlns:cx2="http://schemas.microsoft.com/office/drawing/2015/10/21/chartex" xmlns:cx3="http://schemas.microsoft.com/office/drawing/2016/5/9/chartex" xmlns:cx4="http://schemas.microsoft.com/office/drawing/2016/5/10/chartex" xmlns:cx5="http://schemas.microsoft.com/office/drawing/2016/5/11/chartex" xmlns:cx6="http://schemas.microsoft.com/office/drawing/2016/5/12/chartex" xmlns:cx7="http://schemas.microsoft.com/office/drawing/2016/5/13/chartex" xmlns:cx8="http://schemas.microsoft.com/office/drawing/2016/5/14/chartex" xmlns:mc="http://schemas.openxmlformats.org/markup-compatibility/2006" xmlns:aink="http://schemas.microsoft.com/office/drawing/2016/ink" xmlns:am3d="http://schemas.microsoft.com/office/drawing/2017/model3d" xmlns:o="urn:schemas-microsoft-com:office:office" xmlns:r="http://schemas.openxmlformats.org/officeDocument/2006/relationships" xmlns:m="http://schemas.openxmlformats.org/officeDocument/2006/math" xmlns:v="urn:schemas-microsoft-com:vml" xmlns:wp14="http://schemas.microsoft.com/office/word/2010/wordprocessingDrawing" xmlns:wp="http://schemas.openxmlformats.org/drawingml/2006/wordprocessingDrawing" xmlns:w10="urn:schemas-microsoft-com:office:word" xmlns:w="http://schemas.openxmlformats.org/wordprocessingml/2006/main" xmlns:w14="http://schemas.microsoft.com/office/word/2010/wordml" xmlns:w15="http://schemas.microsoft.com/office/word/2012/wordml" xmlns:w16cex="http://schemas.microsoft.com/office/word/2018/wordml/cex" xmlns:w16cid="http://schemas.microsoft.com/office/word/2016/wordml/cid" xmlns:w16="http://schemas.microsoft.com/office/word/2018/wordml" xmlns:w16se="http://schemas.microsoft.com/office/word/2015/wordml/symex" xmlns:wpg="http://schemas.microsoft.com/office/word/2010/wordprocessingGroup" xmlns:wpi="http://schemas.microsoft.com/office/word/2010/wordprocessingInk" xmlns:wne="http://schemas.microsoft.com/office/word/2006/wordml" xmlns:wps="http://schemas.microsoft.com/office/word/2010/wordprocessingShape" mc:Ignorable="w14 w15 w16se w16cid w16 w16cex wp14">
   <w:p>
     <w:pPr>
       <w:pStyle w:val="Koptekst"/>
@@ -10807,7 +10940,7 @@
 </file>
 
 <file path=word/header3.xml><?xml version="1.0" encoding="utf-8"?>
-<w:hdr xmlns:wpc="http://schemas.microsoft.com/office/word/2010/wordprocessingCanvas" xmlns:mc="http://schemas.openxmlformats.org/markup-compatibility/2006" xmlns:o="urn:schemas-microsoft-com:office:office" xmlns:r="http://schemas.openxmlformats.org/officeDocument/2006/relationships" xmlns:m="http://schemas.openxmlformats.org/officeDocument/2006/math" xmlns:v="urn:schemas-microsoft-com:vml" xmlns:wp14="http://schemas.microsoft.com/office/word/2010/wordprocessingDrawing" xmlns:wp="http://schemas.openxmlformats.org/drawingml/2006/wordprocessingDrawing" xmlns:w10="urn:schemas-microsoft-com:office:word" xmlns:w="http://schemas.openxmlformats.org/wordprocessingml/2006/main" xmlns:w14="http://schemas.microsoft.com/office/word/2010/wordml" xmlns:wpg="http://schemas.microsoft.com/office/word/2010/wordprocessingGroup" xmlns:wpi="http://schemas.microsoft.com/office/word/2010/wordprocessingInk" xmlns:wne="http://schemas.microsoft.com/office/word/2006/wordml" xmlns:wps="http://schemas.microsoft.com/office/word/2010/wordprocessingShape" mc:Ignorable="w14 wp14">
+<w:hdr xmlns:wpc="http://schemas.microsoft.com/office/word/2010/wordprocessingCanvas" xmlns:cx="http://schemas.microsoft.com/office/drawing/2014/chartex" xmlns:cx1="http://schemas.microsoft.com/office/drawing/2015/9/8/chartex" xmlns:cx2="http://schemas.microsoft.com/office/drawing/2015/10/21/chartex" xmlns:cx3="http://schemas.microsoft.com/office/drawing/2016/5/9/chartex" xmlns:cx4="http://schemas.microsoft.com/office/drawing/2016/5/10/chartex" xmlns:cx5="http://schemas.microsoft.com/office/drawing/2016/5/11/chartex" xmlns:cx6="http://schemas.microsoft.com/office/drawing/2016/5/12/chartex" xmlns:cx7="http://schemas.microsoft.com/office/drawing/2016/5/13/chartex" xmlns:cx8="http://schemas.microsoft.com/office/drawing/2016/5/14/chartex" xmlns:mc="http://schemas.openxmlformats.org/markup-compatibility/2006" xmlns:aink="http://schemas.microsoft.com/office/drawing/2016/ink" xmlns:am3d="http://schemas.microsoft.com/office/drawing/2017/model3d" xmlns:o="urn:schemas-microsoft-com:office:office" xmlns:r="http://schemas.openxmlformats.org/officeDocument/2006/relationships" xmlns:m="http://schemas.openxmlformats.org/officeDocument/2006/math" xmlns:v="urn:schemas-microsoft-com:vml" xmlns:wp14="http://schemas.microsoft.com/office/word/2010/wordprocessingDrawing" xmlns:wp="http://schemas.openxmlformats.org/drawingml/2006/wordprocessingDrawing" xmlns:w10="urn:schemas-microsoft-com:office:word" xmlns:w="http://schemas.openxmlformats.org/wordprocessingml/2006/main" xmlns:w14="http://schemas.microsoft.com/office/word/2010/wordml" xmlns:w15="http://schemas.microsoft.com/office/word/2012/wordml" xmlns:w16cex="http://schemas.microsoft.com/office/word/2018/wordml/cex" xmlns:w16cid="http://schemas.microsoft.com/office/word/2016/wordml/cid" xmlns:w16="http://schemas.microsoft.com/office/word/2018/wordml" xmlns:w16se="http://schemas.microsoft.com/office/word/2015/wordml/symex" xmlns:wpg="http://schemas.microsoft.com/office/word/2010/wordprocessingGroup" xmlns:wpi="http://schemas.microsoft.com/office/word/2010/wordprocessingInk" xmlns:wne="http://schemas.microsoft.com/office/word/2006/wordml" xmlns:wps="http://schemas.microsoft.com/office/word/2010/wordprocessingShape" mc:Ignorable="w14 w15 w16se w16cid w16 w16cex wp14">
   <w:sdt>
     <w:sdtPr>
       <w:id w:val="1168284507"/>
@@ -10850,7 +10983,7 @@
 </file>
 
 <file path=word/header4.xml><?xml version="1.0" encoding="utf-8"?>
-<w:hdr xmlns:wpc="http://schemas.microsoft.com/office/word/2010/wordprocessingCanvas" xmlns:mc="http://schemas.openxmlformats.org/markup-compatibility/2006" xmlns:o="urn:schemas-microsoft-com:office:office" xmlns:r="http://schemas.openxmlformats.org/officeDocument/2006/relationships" xmlns:m="http://schemas.openxmlformats.org/officeDocument/2006/math" xmlns:v="urn:schemas-microsoft-com:vml" xmlns:wp14="http://schemas.microsoft.com/office/word/2010/wordprocessingDrawing" xmlns:wp="http://schemas.openxmlformats.org/drawingml/2006/wordprocessingDrawing" xmlns:w10="urn:schemas-microsoft-com:office:word" xmlns:w="http://schemas.openxmlformats.org/wordprocessingml/2006/main" xmlns:w14="http://schemas.microsoft.com/office/word/2010/wordml" xmlns:wpg="http://schemas.microsoft.com/office/word/2010/wordprocessingGroup" xmlns:wpi="http://schemas.microsoft.com/office/word/2010/wordprocessingInk" xmlns:wne="http://schemas.microsoft.com/office/word/2006/wordml" xmlns:wps="http://schemas.microsoft.com/office/word/2010/wordprocessingShape" mc:Ignorable="w14 wp14">
+<w:hdr xmlns:wpc="http://schemas.microsoft.com/office/word/2010/wordprocessingCanvas" xmlns:cx="http://schemas.microsoft.com/office/drawing/2014/chartex" xmlns:cx1="http://schemas.microsoft.com/office/drawing/2015/9/8/chartex" xmlns:cx2="http://schemas.microsoft.com/office/drawing/2015/10/21/chartex" xmlns:cx3="http://schemas.microsoft.com/office/drawing/2016/5/9/chartex" xmlns:cx4="http://schemas.microsoft.com/office/drawing/2016/5/10/chartex" xmlns:cx5="http://schemas.microsoft.com/office/drawing/2016/5/11/chartex" xmlns:cx6="http://schemas.microsoft.com/office/drawing/2016/5/12/chartex" xmlns:cx7="http://schemas.microsoft.com/office/drawing/2016/5/13/chartex" xmlns:cx8="http://schemas.microsoft.com/office/drawing/2016/5/14/chartex" xmlns:mc="http://schemas.openxmlformats.org/markup-compatibility/2006" xmlns:aink="http://schemas.microsoft.com/office/drawing/2016/ink" xmlns:am3d="http://schemas.microsoft.com/office/drawing/2017/model3d" xmlns:o="urn:schemas-microsoft-com:office:office" xmlns:r="http://schemas.openxmlformats.org/officeDocument/2006/relationships" xmlns:m="http://schemas.openxmlformats.org/officeDocument/2006/math" xmlns:v="urn:schemas-microsoft-com:vml" xmlns:wp14="http://schemas.microsoft.com/office/word/2010/wordprocessingDrawing" xmlns:wp="http://schemas.openxmlformats.org/drawingml/2006/wordprocessingDrawing" xmlns:w10="urn:schemas-microsoft-com:office:word" xmlns:w="http://schemas.openxmlformats.org/wordprocessingml/2006/main" xmlns:w14="http://schemas.microsoft.com/office/word/2010/wordml" xmlns:w15="http://schemas.microsoft.com/office/word/2012/wordml" xmlns:w16cex="http://schemas.microsoft.com/office/word/2018/wordml/cex" xmlns:w16cid="http://schemas.microsoft.com/office/word/2016/wordml/cid" xmlns:w16="http://schemas.microsoft.com/office/word/2018/wordml" xmlns:w16se="http://schemas.microsoft.com/office/word/2015/wordml/symex" xmlns:wpg="http://schemas.microsoft.com/office/word/2010/wordprocessingGroup" xmlns:wpi="http://schemas.microsoft.com/office/word/2010/wordprocessingInk" xmlns:wne="http://schemas.microsoft.com/office/word/2006/wordml" xmlns:wps="http://schemas.microsoft.com/office/word/2010/wordprocessingShape" mc:Ignorable="w14 w15 w16se w16cid w16 w16cex wp14">
   <w:sdt>
     <w:sdtPr>
       <w:id w:val="-843326970"/>
@@ -10888,7 +11021,7 @@
 </file>
 
 <file path=word/styles.xml><?xml version="1.0" encoding="utf-8"?>
-<w:styles xmlns:mc="http://schemas.openxmlformats.org/markup-compatibility/2006" xmlns:r="http://schemas.openxmlformats.org/officeDocument/2006/relationships" xmlns:w="http://schemas.openxmlformats.org/wordprocessingml/2006/main" xmlns:w14="http://schemas.microsoft.com/office/word/2010/wordml" mc:Ignorable="w14">
+<w:styles xmlns:mc="http://schemas.openxmlformats.org/markup-compatibility/2006" xmlns:r="http://schemas.openxmlformats.org/officeDocument/2006/relationships" xmlns:w="http://schemas.openxmlformats.org/wordprocessingml/2006/main" xmlns:w14="http://schemas.microsoft.com/office/word/2010/wordml" xmlns:w15="http://schemas.microsoft.com/office/word/2012/wordml" xmlns:w16cex="http://schemas.microsoft.com/office/word/2018/wordml/cex" xmlns:w16cid="http://schemas.microsoft.com/office/word/2016/wordml/cid" xmlns:w16="http://schemas.microsoft.com/office/word/2018/wordml" xmlns:w16se="http://schemas.microsoft.com/office/word/2015/wordml/symex" mc:Ignorable="w14 w15 w16se w16cid w16 w16cex">
   <w:docDefaults>
     <w:rPrDefault>
       <w:rPr>
@@ -10904,144 +11037,383 @@
       </w:pPr>
     </w:pPrDefault>
   </w:docDefaults>
-  <w:latentStyles w:defLockedState="0" w:defUIPriority="99" w:defSemiHidden="1" w:defUnhideWhenUsed="1" w:defQFormat="0" w:count="267">
-    <w:lsdException w:name="Normal" w:semiHidden="0" w:uiPriority="0" w:unhideWhenUsed="0" w:qFormat="1"/>
-    <w:lsdException w:name="heading 1" w:semiHidden="0" w:uiPriority="9" w:unhideWhenUsed="0" w:qFormat="1"/>
-    <w:lsdException w:name="heading 2" w:uiPriority="9" w:qFormat="1"/>
-    <w:lsdException w:name="heading 3" w:uiPriority="9" w:qFormat="1"/>
-    <w:lsdException w:name="heading 4" w:uiPriority="9" w:qFormat="1"/>
-    <w:lsdException w:name="heading 5" w:uiPriority="9" w:qFormat="1"/>
-    <w:lsdException w:name="heading 6" w:uiPriority="9" w:qFormat="1"/>
-    <w:lsdException w:name="heading 7" w:uiPriority="9" w:qFormat="1"/>
-    <w:lsdException w:name="heading 8" w:uiPriority="9" w:qFormat="1"/>
-    <w:lsdException w:name="heading 9" w:uiPriority="9" w:qFormat="1"/>
-    <w:lsdException w:name="toc 1" w:uiPriority="39"/>
-    <w:lsdException w:name="toc 2" w:uiPriority="39"/>
-    <w:lsdException w:name="toc 3" w:uiPriority="39"/>
-    <w:lsdException w:name="toc 4" w:uiPriority="39"/>
-    <w:lsdException w:name="toc 5" w:uiPriority="39"/>
-    <w:lsdException w:name="toc 6" w:uiPriority="39"/>
-    <w:lsdException w:name="toc 7" w:uiPriority="39"/>
-    <w:lsdException w:name="toc 8" w:uiPriority="39"/>
-    <w:lsdException w:name="toc 9" w:uiPriority="39"/>
-    <w:lsdException w:name="caption" w:uiPriority="35" w:qFormat="1"/>
-    <w:lsdException w:name="Title" w:semiHidden="0" w:uiPriority="10" w:unhideWhenUsed="0" w:qFormat="1"/>
-    <w:lsdException w:name="Default Paragraph Font" w:uiPriority="1"/>
-    <w:lsdException w:name="Subtitle" w:semiHidden="0" w:uiPriority="11" w:unhideWhenUsed="0" w:qFormat="1"/>
-    <w:lsdException w:name="Strong" w:semiHidden="0" w:uiPriority="22" w:unhideWhenUsed="0" w:qFormat="1"/>
-    <w:lsdException w:name="Emphasis" w:semiHidden="0" w:uiPriority="20" w:unhideWhenUsed="0" w:qFormat="1"/>
-    <w:lsdException w:name="Table Grid" w:semiHidden="0" w:uiPriority="59" w:unhideWhenUsed="0"/>
-    <w:lsdException w:name="Placeholder Text" w:unhideWhenUsed="0"/>
-    <w:lsdException w:name="No Spacing" w:semiHidden="0" w:uiPriority="1" w:unhideWhenUsed="0" w:qFormat="1"/>
-    <w:lsdException w:name="Light Shading" w:semiHidden="0" w:uiPriority="60" w:unhideWhenUsed="0"/>
-    <w:lsdException w:name="Light List" w:semiHidden="0" w:uiPriority="61" w:unhideWhenUsed="0"/>
-    <w:lsdException w:name="Light Grid" w:semiHidden="0" w:uiPriority="62" w:unhideWhenUsed="0"/>
-    <w:lsdException w:name="Medium Shading 1" w:semiHidden="0" w:uiPriority="63" w:unhideWhenUsed="0"/>
-    <w:lsdException w:name="Medium Shading 2" w:semiHidden="0" w:uiPriority="64" w:unhideWhenUsed="0"/>
-    <w:lsdException w:name="Medium List 1" w:semiHidden="0" w:uiPriority="65" w:unhideWhenUsed="0"/>
-    <w:lsdException w:name="Medium List 2" w:semiHidden="0" w:uiPriority="66" w:unhideWhenUsed="0"/>
-    <w:lsdException w:name="Medium Grid 1" w:semiHidden="0" w:uiPriority="67" w:unhideWhenUsed="0"/>
-    <w:lsdException w:name="Medium Grid 2" w:semiHidden="0" w:uiPriority="68" w:unhideWhenUsed="0"/>
-    <w:lsdException w:name="Medium Grid 3" w:semiHidden="0" w:uiPriority="69" w:unhideWhenUsed="0"/>
-    <w:lsdException w:name="Dark List" w:semiHidden="0" w:uiPriority="70" w:unhideWhenUsed="0"/>
-    <w:lsdException w:name="Colorful Shading" w:semiHidden="0" w:uiPriority="71" w:unhideWhenUsed="0"/>
-    <w:lsdException w:name="Colorful List" w:semiHidden="0" w:uiPriority="72" w:unhideWhenUsed="0"/>
-    <w:lsdException w:name="Colorful Grid" w:semiHidden="0" w:uiPriority="73" w:unhideWhenUsed="0"/>
-    <w:lsdException w:name="Light Shading Accent 1" w:semiHidden="0" w:uiPriority="60" w:unhideWhenUsed="0"/>
-    <w:lsdException w:name="Light List Accent 1" w:semiHidden="0" w:uiPriority="61" w:unhideWhenUsed="0"/>
-    <w:lsdException w:name="Light Grid Accent 1" w:semiHidden="0" w:uiPriority="62" w:unhideWhenUsed="0"/>
-    <w:lsdException w:name="Medium Shading 1 Accent 1" w:semiHidden="0" w:uiPriority="63" w:unhideWhenUsed="0"/>
-    <w:lsdException w:name="Medium Shading 2 Accent 1" w:semiHidden="0" w:uiPriority="64" w:unhideWhenUsed="0"/>
-    <w:lsdException w:name="Medium List 1 Accent 1" w:semiHidden="0" w:uiPriority="65" w:unhideWhenUsed="0"/>
-    <w:lsdException w:name="Revision" w:unhideWhenUsed="0"/>
-    <w:lsdException w:name="List Paragraph" w:semiHidden="0" w:uiPriority="34" w:unhideWhenUsed="0" w:qFormat="1"/>
-    <w:lsdException w:name="Quote" w:semiHidden="0" w:uiPriority="29" w:unhideWhenUsed="0" w:qFormat="1"/>
-    <w:lsdException w:name="Intense Quote" w:semiHidden="0" w:uiPriority="30" w:unhideWhenUsed="0" w:qFormat="1"/>
-    <w:lsdException w:name="Medium List 2 Accent 1" w:semiHidden="0" w:uiPriority="66" w:unhideWhenUsed="0"/>
-    <w:lsdException w:name="Medium Grid 1 Accent 1" w:semiHidden="0" w:uiPriority="67" w:unhideWhenUsed="0"/>
-    <w:lsdException w:name="Medium Grid 2 Accent 1" w:semiHidden="0" w:uiPriority="68" w:unhideWhenUsed="0"/>
-    <w:lsdException w:name="Medium Grid 3 Accent 1" w:semiHidden="0" w:uiPriority="69" w:unhideWhenUsed="0"/>
-    <w:lsdException w:name="Dark List Accent 1" w:semiHidden="0" w:uiPriority="70" w:unhideWhenUsed="0"/>
-    <w:lsdException w:name="Colorful Shading Accent 1" w:semiHidden="0" w:uiPriority="71" w:unhideWhenUsed="0"/>
-    <w:lsdException w:name="Colorful List Accent 1" w:semiHidden="0" w:uiPriority="72" w:unhideWhenUsed="0"/>
-    <w:lsdException w:name="Colorful Grid Accent 1" w:semiHidden="0" w:uiPriority="73" w:unhideWhenUsed="0"/>
-    <w:lsdException w:name="Light Shading Accent 2" w:semiHidden="0" w:uiPriority="60" w:unhideWhenUsed="0"/>
-    <w:lsdException w:name="Light List Accent 2" w:semiHidden="0" w:uiPriority="61" w:unhideWhenUsed="0"/>
-    <w:lsdException w:name="Light Grid Accent 2" w:semiHidden="0" w:uiPriority="62" w:unhideWhenUsed="0"/>
-    <w:lsdException w:name="Medium Shading 1 Accent 2" w:semiHidden="0" w:uiPriority="63" w:unhideWhenUsed="0"/>
-    <w:lsdException w:name="Medium Shading 2 Accent 2" w:semiHidden="0" w:uiPriority="64" w:unhideWhenUsed="0"/>
-    <w:lsdException w:name="Medium List 1 Accent 2" w:semiHidden="0" w:uiPriority="65" w:unhideWhenUsed="0"/>
-    <w:lsdException w:name="Medium List 2 Accent 2" w:semiHidden="0" w:uiPriority="66" w:unhideWhenUsed="0"/>
-    <w:lsdException w:name="Medium Grid 1 Accent 2" w:semiHidden="0" w:uiPriority="67" w:unhideWhenUsed="0"/>
-    <w:lsdException w:name="Medium Grid 2 Accent 2" w:semiHidden="0" w:uiPriority="68" w:unhideWhenUsed="0"/>
-    <w:lsdException w:name="Medium Grid 3 Accent 2" w:semiHidden="0" w:uiPriority="69" w:unhideWhenUsed="0"/>
-    <w:lsdException w:name="Dark List Accent 2" w:semiHidden="0" w:uiPriority="70" w:unhideWhenUsed="0"/>
-    <w:lsdException w:name="Colorful Shading Accent 2" w:semiHidden="0" w:uiPriority="71" w:unhideWhenUsed="0"/>
-    <w:lsdException w:name="Colorful List Accent 2" w:semiHidden="0" w:uiPriority="72" w:unhideWhenUsed="0"/>
-    <w:lsdException w:name="Colorful Grid Accent 2" w:semiHidden="0" w:uiPriority="73" w:unhideWhenUsed="0"/>
-    <w:lsdException w:name="Light Shading Accent 3" w:semiHidden="0" w:uiPriority="60" w:unhideWhenUsed="0"/>
-    <w:lsdException w:name="Light List Accent 3" w:semiHidden="0" w:uiPriority="61" w:unhideWhenUsed="0"/>
-    <w:lsdException w:name="Light Grid Accent 3" w:semiHidden="0" w:uiPriority="62" w:unhideWhenUsed="0"/>
-    <w:lsdException w:name="Medium Shading 1 Accent 3" w:semiHidden="0" w:uiPriority="63" w:unhideWhenUsed="0"/>
-    <w:lsdException w:name="Medium Shading 2 Accent 3" w:semiHidden="0" w:uiPriority="64" w:unhideWhenUsed="0"/>
-    <w:lsdException w:name="Medium List 1 Accent 3" w:semiHidden="0" w:uiPriority="65" w:unhideWhenUsed="0"/>
-    <w:lsdException w:name="Medium List 2 Accent 3" w:semiHidden="0" w:uiPriority="66" w:unhideWhenUsed="0"/>
-    <w:lsdException w:name="Medium Grid 1 Accent 3" w:semiHidden="0" w:uiPriority="67" w:unhideWhenUsed="0"/>
-    <w:lsdException w:name="Medium Grid 2 Accent 3" w:semiHidden="0" w:uiPriority="68" w:unhideWhenUsed="0"/>
-    <w:lsdException w:name="Medium Grid 3 Accent 3" w:semiHidden="0" w:uiPriority="69" w:unhideWhenUsed="0"/>
-    <w:lsdException w:name="Dark List Accent 3" w:semiHidden="0" w:uiPriority="70" w:unhideWhenUsed="0"/>
-    <w:lsdException w:name="Colorful Shading Accent 3" w:semiHidden="0" w:uiPriority="71" w:unhideWhenUsed="0"/>
-    <w:lsdException w:name="Colorful List Accent 3" w:semiHidden="0" w:uiPriority="72" w:unhideWhenUsed="0"/>
-    <w:lsdException w:name="Colorful Grid Accent 3" w:semiHidden="0" w:uiPriority="73" w:unhideWhenUsed="0"/>
-    <w:lsdException w:name="Light Shading Accent 4" w:semiHidden="0" w:uiPriority="60" w:unhideWhenUsed="0"/>
-    <w:lsdException w:name="Light List Accent 4" w:semiHidden="0" w:uiPriority="61" w:unhideWhenUsed="0"/>
-    <w:lsdException w:name="Light Grid Accent 4" w:semiHidden="0" w:uiPriority="62" w:unhideWhenUsed="0"/>
-    <w:lsdException w:name="Medium Shading 1 Accent 4" w:semiHidden="0" w:uiPriority="63" w:unhideWhenUsed="0"/>
-    <w:lsdException w:name="Medium Shading 2 Accent 4" w:semiHidden="0" w:uiPriority="64" w:unhideWhenUsed="0"/>
-    <w:lsdException w:name="Medium List 1 Accent 4" w:semiHidden="0" w:uiPriority="65" w:unhideWhenUsed="0"/>
-    <w:lsdException w:name="Medium List 2 Accent 4" w:semiHidden="0" w:uiPriority="66" w:unhideWhenUsed="0"/>
-    <w:lsdException w:name="Medium Grid 1 Accent 4" w:semiHidden="0" w:uiPriority="67" w:unhideWhenUsed="0"/>
-    <w:lsdException w:name="Medium Grid 2 Accent 4" w:semiHidden="0" w:uiPriority="68" w:unhideWhenUsed="0"/>
-    <w:lsdException w:name="Medium Grid 3 Accent 4" w:semiHidden="0" w:uiPriority="69" w:unhideWhenUsed="0"/>
-    <w:lsdException w:name="Dark List Accent 4" w:semiHidden="0" w:uiPriority="70" w:unhideWhenUsed="0"/>
-    <w:lsdException w:name="Colorful Shading Accent 4" w:semiHidden="0" w:uiPriority="71" w:unhideWhenUsed="0"/>
-    <w:lsdException w:name="Colorful List Accent 4" w:semiHidden="0" w:uiPriority="72" w:unhideWhenUsed="0"/>
-    <w:lsdException w:name="Colorful Grid Accent 4" w:semiHidden="0" w:uiPriority="73" w:unhideWhenUsed="0"/>
-    <w:lsdException w:name="Light Shading Accent 5" w:semiHidden="0" w:uiPriority="60" w:unhideWhenUsed="0"/>
-    <w:lsdException w:name="Light List Accent 5" w:semiHidden="0" w:uiPriority="61" w:unhideWhenUsed="0"/>
-    <w:lsdException w:name="Light Grid Accent 5" w:semiHidden="0" w:uiPriority="62" w:unhideWhenUsed="0"/>
-    <w:lsdException w:name="Medium Shading 1 Accent 5" w:semiHidden="0" w:uiPriority="63" w:unhideWhenUsed="0"/>
-    <w:lsdException w:name="Medium Shading 2 Accent 5" w:semiHidden="0" w:uiPriority="64" w:unhideWhenUsed="0"/>
-    <w:lsdException w:name="Medium List 1 Accent 5" w:semiHidden="0" w:uiPriority="65" w:unhideWhenUsed="0"/>
-    <w:lsdException w:name="Medium List 2 Accent 5" w:semiHidden="0" w:uiPriority="66" w:unhideWhenUsed="0"/>
-    <w:lsdException w:name="Medium Grid 1 Accent 5" w:semiHidden="0" w:uiPriority="67" w:unhideWhenUsed="0"/>
-    <w:lsdException w:name="Medium Grid 2 Accent 5" w:semiHidden="0" w:uiPriority="68" w:unhideWhenUsed="0"/>
-    <w:lsdException w:name="Medium Grid 3 Accent 5" w:semiHidden="0" w:uiPriority="69" w:unhideWhenUsed="0"/>
-    <w:lsdException w:name="Dark List Accent 5" w:semiHidden="0" w:uiPriority="70" w:unhideWhenUsed="0"/>
-    <w:lsdException w:name="Colorful Shading Accent 5" w:semiHidden="0" w:uiPriority="71" w:unhideWhenUsed="0"/>
-    <w:lsdException w:name="Colorful List Accent 5" w:semiHidden="0" w:uiPriority="72" w:unhideWhenUsed="0"/>
-    <w:lsdException w:name="Colorful Grid Accent 5" w:semiHidden="0" w:uiPriority="73" w:unhideWhenUsed="0"/>
-    <w:lsdException w:name="Light Shading Accent 6" w:semiHidden="0" w:uiPriority="60" w:unhideWhenUsed="0"/>
-    <w:lsdException w:name="Light List Accent 6" w:semiHidden="0" w:uiPriority="61" w:unhideWhenUsed="0"/>
-    <w:lsdException w:name="Light Grid Accent 6" w:semiHidden="0" w:uiPriority="62" w:unhideWhenUsed="0"/>
-    <w:lsdException w:name="Medium Shading 1 Accent 6" w:semiHidden="0" w:uiPriority="63" w:unhideWhenUsed="0"/>
-    <w:lsdException w:name="Medium Shading 2 Accent 6" w:semiHidden="0" w:uiPriority="64" w:unhideWhenUsed="0"/>
-    <w:lsdException w:name="Medium List 1 Accent 6" w:semiHidden="0" w:uiPriority="65" w:unhideWhenUsed="0"/>
-    <w:lsdException w:name="Medium List 2 Accent 6" w:semiHidden="0" w:uiPriority="66" w:unhideWhenUsed="0"/>
-    <w:lsdException w:name="Medium Grid 1 Accent 6" w:semiHidden="0" w:uiPriority="67" w:unhideWhenUsed="0"/>
-    <w:lsdException w:name="Medium Grid 2 Accent 6" w:semiHidden="0" w:uiPriority="68" w:unhideWhenUsed="0"/>
-    <w:lsdException w:name="Medium Grid 3 Accent 6" w:semiHidden="0" w:uiPriority="69" w:unhideWhenUsed="0"/>
-    <w:lsdException w:name="Dark List Accent 6" w:semiHidden="0" w:uiPriority="70" w:unhideWhenUsed="0"/>
-    <w:lsdException w:name="Colorful Shading Accent 6" w:semiHidden="0" w:uiPriority="71" w:unhideWhenUsed="0"/>
-    <w:lsdException w:name="Colorful List Accent 6" w:semiHidden="0" w:uiPriority="72" w:unhideWhenUsed="0"/>
-    <w:lsdException w:name="Colorful Grid Accent 6" w:semiHidden="0" w:uiPriority="73" w:unhideWhenUsed="0"/>
-    <w:lsdException w:name="Subtle Emphasis" w:semiHidden="0" w:uiPriority="19" w:unhideWhenUsed="0" w:qFormat="1"/>
-    <w:lsdException w:name="Intense Emphasis" w:semiHidden="0" w:uiPriority="21" w:unhideWhenUsed="0" w:qFormat="1"/>
-    <w:lsdException w:name="Subtle Reference" w:semiHidden="0" w:uiPriority="31" w:unhideWhenUsed="0" w:qFormat="1"/>
-    <w:lsdException w:name="Intense Reference" w:semiHidden="0" w:uiPriority="32" w:unhideWhenUsed="0" w:qFormat="1"/>
-    <w:lsdException w:name="Book Title" w:semiHidden="0" w:uiPriority="33" w:unhideWhenUsed="0" w:qFormat="1"/>
-    <w:lsdException w:name="Bibliography" w:uiPriority="37"/>
-    <w:lsdException w:name="TOC Heading" w:uiPriority="39" w:qFormat="1"/>
+  <w:latentStyles w:defLockedState="0" w:defUIPriority="99" w:defSemiHidden="0" w:defUnhideWhenUsed="0" w:defQFormat="0" w:count="376">
+    <w:lsdException w:name="Normal" w:uiPriority="0" w:qFormat="1"/>
+    <w:lsdException w:name="heading 1" w:uiPriority="9" w:qFormat="1"/>
+    <w:lsdException w:name="heading 2" w:semiHidden="1" w:uiPriority="9" w:unhideWhenUsed="1" w:qFormat="1"/>
+    <w:lsdException w:name="heading 3" w:semiHidden="1" w:uiPriority="9" w:unhideWhenUsed="1" w:qFormat="1"/>
+    <w:lsdException w:name="heading 4" w:semiHidden="1" w:uiPriority="9" w:unhideWhenUsed="1" w:qFormat="1"/>
+    <w:lsdException w:name="heading 5" w:semiHidden="1" w:uiPriority="9" w:unhideWhenUsed="1" w:qFormat="1"/>
+    <w:lsdException w:name="heading 6" w:semiHidden="1" w:uiPriority="9" w:unhideWhenUsed="1" w:qFormat="1"/>
+    <w:lsdException w:name="heading 7" w:semiHidden="1" w:uiPriority="9" w:unhideWhenUsed="1" w:qFormat="1"/>
+    <w:lsdException w:name="heading 8" w:semiHidden="1" w:uiPriority="9" w:unhideWhenUsed="1" w:qFormat="1"/>
+    <w:lsdException w:name="heading 9" w:semiHidden="1" w:uiPriority="9" w:unhideWhenUsed="1" w:qFormat="1"/>
+    <w:lsdException w:name="index 1" w:semiHidden="1" w:unhideWhenUsed="1"/>
+    <w:lsdException w:name="index 2" w:semiHidden="1" w:unhideWhenUsed="1"/>
+    <w:lsdException w:name="index 3" w:semiHidden="1" w:unhideWhenUsed="1"/>
+    <w:lsdException w:name="index 4" w:semiHidden="1" w:unhideWhenUsed="1"/>
+    <w:lsdException w:name="index 5" w:semiHidden="1" w:unhideWhenUsed="1"/>
+    <w:lsdException w:name="index 6" w:semiHidden="1" w:unhideWhenUsed="1"/>
+    <w:lsdException w:name="index 7" w:semiHidden="1" w:unhideWhenUsed="1"/>
+    <w:lsdException w:name="index 8" w:semiHidden="1" w:unhideWhenUsed="1"/>
+    <w:lsdException w:name="index 9" w:semiHidden="1" w:unhideWhenUsed="1"/>
+    <w:lsdException w:name="toc 1" w:semiHidden="1" w:uiPriority="39" w:unhideWhenUsed="1"/>
+    <w:lsdException w:name="toc 2" w:semiHidden="1" w:uiPriority="39" w:unhideWhenUsed="1"/>
+    <w:lsdException w:name="toc 3" w:semiHidden="1" w:uiPriority="39" w:unhideWhenUsed="1"/>
+    <w:lsdException w:name="toc 4" w:semiHidden="1" w:uiPriority="39" w:unhideWhenUsed="1"/>
+    <w:lsdException w:name="toc 5" w:semiHidden="1" w:uiPriority="39" w:unhideWhenUsed="1"/>
+    <w:lsdException w:name="toc 6" w:semiHidden="1" w:uiPriority="39" w:unhideWhenUsed="1"/>
+    <w:lsdException w:name="toc 7" w:semiHidden="1" w:uiPriority="39" w:unhideWhenUsed="1"/>
+    <w:lsdException w:name="toc 8" w:semiHidden="1" w:uiPriority="39" w:unhideWhenUsed="1"/>
+    <w:lsdException w:name="toc 9" w:semiHidden="1" w:uiPriority="39" w:unhideWhenUsed="1"/>
+    <w:lsdException w:name="Normal Indent" w:semiHidden="1" w:unhideWhenUsed="1"/>
+    <w:lsdException w:name="footnote text" w:semiHidden="1" w:unhideWhenUsed="1"/>
+    <w:lsdException w:name="annotation text" w:semiHidden="1" w:unhideWhenUsed="1"/>
+    <w:lsdException w:name="header" w:semiHidden="1" w:unhideWhenUsed="1"/>
+    <w:lsdException w:name="footer" w:semiHidden="1" w:unhideWhenUsed="1"/>
+    <w:lsdException w:name="index heading" w:semiHidden="1" w:unhideWhenUsed="1"/>
+    <w:lsdException w:name="caption" w:semiHidden="1" w:uiPriority="35" w:unhideWhenUsed="1" w:qFormat="1"/>
+    <w:lsdException w:name="table of figures" w:semiHidden="1" w:unhideWhenUsed="1"/>
+    <w:lsdException w:name="envelope address" w:semiHidden="1" w:unhideWhenUsed="1"/>
+    <w:lsdException w:name="envelope return" w:semiHidden="1" w:unhideWhenUsed="1"/>
+    <w:lsdException w:name="footnote reference" w:semiHidden="1" w:unhideWhenUsed="1"/>
+    <w:lsdException w:name="annotation reference" w:semiHidden="1" w:unhideWhenUsed="1"/>
+    <w:lsdException w:name="line number" w:semiHidden="1" w:unhideWhenUsed="1"/>
+    <w:lsdException w:name="page number" w:semiHidden="1" w:unhideWhenUsed="1"/>
+    <w:lsdException w:name="endnote reference" w:semiHidden="1" w:unhideWhenUsed="1"/>
+    <w:lsdException w:name="endnote text" w:semiHidden="1" w:unhideWhenUsed="1"/>
+    <w:lsdException w:name="table of authorities" w:semiHidden="1" w:unhideWhenUsed="1"/>
+    <w:lsdException w:name="macro" w:semiHidden="1" w:unhideWhenUsed="1"/>
+    <w:lsdException w:name="toa heading" w:semiHidden="1" w:unhideWhenUsed="1"/>
+    <w:lsdException w:name="List" w:semiHidden="1" w:unhideWhenUsed="1"/>
+    <w:lsdException w:name="List Bullet" w:semiHidden="1" w:unhideWhenUsed="1"/>
+    <w:lsdException w:name="List Number" w:semiHidden="1" w:unhideWhenUsed="1"/>
+    <w:lsdException w:name="List 2" w:semiHidden="1" w:unhideWhenUsed="1"/>
+    <w:lsdException w:name="List 3" w:semiHidden="1" w:unhideWhenUsed="1"/>
+    <w:lsdException w:name="List 4" w:semiHidden="1" w:unhideWhenUsed="1"/>
+    <w:lsdException w:name="List 5" w:semiHidden="1" w:unhideWhenUsed="1"/>
+    <w:lsdException w:name="List Bullet 2" w:semiHidden="1" w:unhideWhenUsed="1"/>
+    <w:lsdException w:name="List Bullet 3" w:semiHidden="1" w:unhideWhenUsed="1"/>
+    <w:lsdException w:name="List Bullet 4" w:semiHidden="1" w:unhideWhenUsed="1"/>
+    <w:lsdException w:name="List Bullet 5" w:semiHidden="1" w:unhideWhenUsed="1"/>
+    <w:lsdException w:name="List Number 2" w:semiHidden="1" w:unhideWhenUsed="1"/>
+    <w:lsdException w:name="List Number 3" w:semiHidden="1" w:unhideWhenUsed="1"/>
+    <w:lsdException w:name="List Number 4" w:semiHidden="1" w:unhideWhenUsed="1"/>
+    <w:lsdException w:name="List Number 5" w:semiHidden="1" w:unhideWhenUsed="1"/>
+    <w:lsdException w:name="Title" w:uiPriority="10" w:qFormat="1"/>
+    <w:lsdException w:name="Closing" w:semiHidden="1" w:unhideWhenUsed="1"/>
+    <w:lsdException w:name="Signature" w:semiHidden="1" w:unhideWhenUsed="1"/>
+    <w:lsdException w:name="Default Paragraph Font" w:semiHidden="1" w:uiPriority="1" w:unhideWhenUsed="1"/>
+    <w:lsdException w:name="Body Text" w:semiHidden="1" w:unhideWhenUsed="1"/>
+    <w:lsdException w:name="Body Text Indent" w:semiHidden="1" w:unhideWhenUsed="1"/>
+    <w:lsdException w:name="List Continue" w:semiHidden="1" w:unhideWhenUsed="1"/>
+    <w:lsdException w:name="List Continue 2" w:semiHidden="1" w:unhideWhenUsed="1"/>
+    <w:lsdException w:name="List Continue 3" w:semiHidden="1" w:unhideWhenUsed="1"/>
+    <w:lsdException w:name="List Continue 4" w:semiHidden="1" w:unhideWhenUsed="1"/>
+    <w:lsdException w:name="List Continue 5" w:semiHidden="1" w:unhideWhenUsed="1"/>
+    <w:lsdException w:name="Message Header" w:semiHidden="1" w:unhideWhenUsed="1"/>
+    <w:lsdException w:name="Subtitle" w:uiPriority="11" w:qFormat="1"/>
+    <w:lsdException w:name="Salutation" w:semiHidden="1" w:unhideWhenUsed="1"/>
+    <w:lsdException w:name="Date" w:semiHidden="1" w:unhideWhenUsed="1"/>
+    <w:lsdException w:name="Body Text First Indent" w:semiHidden="1" w:unhideWhenUsed="1"/>
+    <w:lsdException w:name="Body Text First Indent 2" w:semiHidden="1" w:unhideWhenUsed="1"/>
+    <w:lsdException w:name="Note Heading" w:semiHidden="1" w:unhideWhenUsed="1"/>
+    <w:lsdException w:name="Body Text 2" w:semiHidden="1" w:unhideWhenUsed="1"/>
+    <w:lsdException w:name="Body Text 3" w:semiHidden="1" w:unhideWhenUsed="1"/>
+    <w:lsdException w:name="Body Text Indent 2" w:semiHidden="1" w:unhideWhenUsed="1"/>
+    <w:lsdException w:name="Body Text Indent 3" w:semiHidden="1" w:unhideWhenUsed="1"/>
+    <w:lsdException w:name="Block Text" w:semiHidden="1" w:unhideWhenUsed="1"/>
+    <w:lsdException w:name="Hyperlink" w:semiHidden="1" w:unhideWhenUsed="1"/>
+    <w:lsdException w:name="FollowedHyperlink" w:semiHidden="1" w:unhideWhenUsed="1"/>
+    <w:lsdException w:name="Strong" w:uiPriority="22" w:qFormat="1"/>
+    <w:lsdException w:name="Emphasis" w:uiPriority="20" w:qFormat="1"/>
+    <w:lsdException w:name="Document Map" w:semiHidden="1" w:unhideWhenUsed="1"/>
+    <w:lsdException w:name="Plain Text" w:semiHidden="1" w:unhideWhenUsed="1"/>
+    <w:lsdException w:name="E-mail Signature" w:semiHidden="1" w:unhideWhenUsed="1"/>
+    <w:lsdException w:name="HTML Top of Form" w:semiHidden="1" w:unhideWhenUsed="1"/>
+    <w:lsdException w:name="HTML Bottom of Form" w:semiHidden="1" w:unhideWhenUsed="1"/>
+    <w:lsdException w:name="Normal (Web)" w:semiHidden="1" w:unhideWhenUsed="1"/>
+    <w:lsdException w:name="HTML Acronym" w:semiHidden="1" w:unhideWhenUsed="1"/>
+    <w:lsdException w:name="HTML Address" w:semiHidden="1" w:unhideWhenUsed="1"/>
+    <w:lsdException w:name="HTML Cite" w:semiHidden="1" w:unhideWhenUsed="1"/>
+    <w:lsdException w:name="HTML Code" w:semiHidden="1" w:unhideWhenUsed="1"/>
+    <w:lsdException w:name="HTML Definition" w:semiHidden="1" w:unhideWhenUsed="1"/>
+    <w:lsdException w:name="HTML Keyboard" w:semiHidden="1" w:unhideWhenUsed="1"/>
+    <w:lsdException w:name="HTML Preformatted" w:semiHidden="1" w:unhideWhenUsed="1"/>
+    <w:lsdException w:name="HTML Sample" w:semiHidden="1" w:unhideWhenUsed="1"/>
+    <w:lsdException w:name="HTML Typewriter" w:semiHidden="1" w:unhideWhenUsed="1"/>
+    <w:lsdException w:name="HTML Variable" w:semiHidden="1" w:unhideWhenUsed="1"/>
+    <w:lsdException w:name="Normal Table" w:semiHidden="1" w:unhideWhenUsed="1"/>
+    <w:lsdException w:name="annotation subject" w:semiHidden="1" w:unhideWhenUsed="1"/>
+    <w:lsdException w:name="No List" w:semiHidden="1" w:unhideWhenUsed="1"/>
+    <w:lsdException w:name="Outline List 1" w:semiHidden="1" w:unhideWhenUsed="1"/>
+    <w:lsdException w:name="Outline List 2" w:semiHidden="1" w:unhideWhenUsed="1"/>
+    <w:lsdException w:name="Outline List 3" w:semiHidden="1" w:unhideWhenUsed="1"/>
+    <w:lsdException w:name="Table Simple 1" w:semiHidden="1" w:unhideWhenUsed="1"/>
+    <w:lsdException w:name="Table Simple 2" w:semiHidden="1" w:unhideWhenUsed="1"/>
+    <w:lsdException w:name="Table Simple 3" w:semiHidden="1" w:unhideWhenUsed="1"/>
+    <w:lsdException w:name="Table Classic 1" w:semiHidden="1" w:unhideWhenUsed="1"/>
+    <w:lsdException w:name="Table Classic 2" w:semiHidden="1" w:unhideWhenUsed="1"/>
+    <w:lsdException w:name="Table Classic 3" w:semiHidden="1" w:unhideWhenUsed="1"/>
+    <w:lsdException w:name="Table Classic 4" w:semiHidden="1" w:unhideWhenUsed="1"/>
+    <w:lsdException w:name="Table Colorful 1" w:semiHidden="1" w:unhideWhenUsed="1"/>
+    <w:lsdException w:name="Table Colorful 2" w:semiHidden="1" w:unhideWhenUsed="1"/>
+    <w:lsdException w:name="Table Colorful 3" w:semiHidden="1" w:unhideWhenUsed="1"/>
+    <w:lsdException w:name="Table Columns 1" w:semiHidden="1" w:unhideWhenUsed="1"/>
+    <w:lsdException w:name="Table Columns 2" w:semiHidden="1" w:unhideWhenUsed="1"/>
+    <w:lsdException w:name="Table Columns 3" w:semiHidden="1" w:unhideWhenUsed="1"/>
+    <w:lsdException w:name="Table Columns 4" w:semiHidden="1" w:unhideWhenUsed="1"/>
+    <w:lsdException w:name="Table Columns 5" w:semiHidden="1" w:unhideWhenUsed="1"/>
+    <w:lsdException w:name="Table Grid 1" w:semiHidden="1" w:unhideWhenUsed="1"/>
+    <w:lsdException w:name="Table Grid 2" w:semiHidden="1" w:unhideWhenUsed="1"/>
+    <w:lsdException w:name="Table Grid 3" w:semiHidden="1" w:unhideWhenUsed="1"/>
+    <w:lsdException w:name="Table Grid 4" w:semiHidden="1" w:unhideWhenUsed="1"/>
+    <w:lsdException w:name="Table Grid 5" w:semiHidden="1" w:unhideWhenUsed="1"/>
+    <w:lsdException w:name="Table Grid 6" w:semiHidden="1" w:unhideWhenUsed="1"/>
+    <w:lsdException w:name="Table Grid 7" w:semiHidden="1" w:unhideWhenUsed="1"/>
+    <w:lsdException w:name="Table Grid 8" w:semiHidden="1" w:unhideWhenUsed="1"/>
+    <w:lsdException w:name="Table List 1" w:semiHidden="1" w:unhideWhenUsed="1"/>
+    <w:lsdException w:name="Table List 2" w:semiHidden="1" w:unhideWhenUsed="1"/>
+    <w:lsdException w:name="Table List 3" w:semiHidden="1" w:unhideWhenUsed="1"/>
+    <w:lsdException w:name="Table List 4" w:semiHidden="1" w:unhideWhenUsed="1"/>
+    <w:lsdException w:name="Table List 5" w:semiHidden="1" w:unhideWhenUsed="1"/>
+    <w:lsdException w:name="Table List 6" w:semiHidden="1" w:unhideWhenUsed="1"/>
+    <w:lsdException w:name="Table List 7" w:semiHidden="1" w:unhideWhenUsed="1"/>
+    <w:lsdException w:name="Table List 8" w:semiHidden="1" w:unhideWhenUsed="1"/>
+    <w:lsdException w:name="Table 3D effects 1" w:semiHidden="1" w:unhideWhenUsed="1"/>
+    <w:lsdException w:name="Table 3D effects 2" w:semiHidden="1" w:unhideWhenUsed="1"/>
+    <w:lsdException w:name="Table 3D effects 3" w:semiHidden="1" w:unhideWhenUsed="1"/>
+    <w:lsdException w:name="Table Contemporary" w:semiHidden="1" w:unhideWhenUsed="1"/>
+    <w:lsdException w:name="Table Elegant" w:semiHidden="1" w:unhideWhenUsed="1"/>
+    <w:lsdException w:name="Table Professional" w:semiHidden="1" w:unhideWhenUsed="1"/>
+    <w:lsdException w:name="Table Subtle 1" w:semiHidden="1" w:unhideWhenUsed="1"/>
+    <w:lsdException w:name="Table Subtle 2" w:semiHidden="1" w:unhideWhenUsed="1"/>
+    <w:lsdException w:name="Table Web 1" w:semiHidden="1" w:unhideWhenUsed="1"/>
+    <w:lsdException w:name="Table Web 2" w:semiHidden="1" w:unhideWhenUsed="1"/>
+    <w:lsdException w:name="Table Web 3" w:semiHidden="1" w:unhideWhenUsed="1"/>
+    <w:lsdException w:name="Balloon Text" w:semiHidden="1" w:unhideWhenUsed="1"/>
+    <w:lsdException w:name="Table Grid" w:semiHidden="1" w:uiPriority="59" w:unhideWhenUsed="1"/>
+    <w:lsdException w:name="Table Theme" w:semiHidden="1" w:unhideWhenUsed="1"/>
+    <w:lsdException w:name="Placeholder Text" w:semiHidden="1"/>
+    <w:lsdException w:name="No Spacing" w:uiPriority="1" w:qFormat="1"/>
+    <w:lsdException w:name="Light Shading" w:uiPriority="60"/>
+    <w:lsdException w:name="Light List" w:uiPriority="61"/>
+    <w:lsdException w:name="Light Grid" w:uiPriority="62"/>
+    <w:lsdException w:name="Medium Shading 1" w:uiPriority="63"/>
+    <w:lsdException w:name="Medium Shading 2" w:uiPriority="64"/>
+    <w:lsdException w:name="Medium List 1" w:uiPriority="65"/>
+    <w:lsdException w:name="Medium List 2" w:uiPriority="66"/>
+    <w:lsdException w:name="Medium Grid 1" w:uiPriority="67"/>
+    <w:lsdException w:name="Medium Grid 2" w:uiPriority="68"/>
+    <w:lsdException w:name="Medium Grid 3" w:uiPriority="69"/>
+    <w:lsdException w:name="Dark List" w:uiPriority="70"/>
+    <w:lsdException w:name="Colorful Shading" w:uiPriority="71"/>
+    <w:lsdException w:name="Colorful List" w:uiPriority="72"/>
+    <w:lsdException w:name="Colorful Grid" w:uiPriority="73"/>
+    <w:lsdException w:name="Light Shading Accent 1" w:uiPriority="60"/>
+    <w:lsdException w:name="Light List Accent 1" w:uiPriority="61"/>
+    <w:lsdException w:name="Light Grid Accent 1" w:uiPriority="62"/>
+    <w:lsdException w:name="Medium Shading 1 Accent 1" w:uiPriority="63"/>
+    <w:lsdException w:name="Medium Shading 2 Accent 1" w:uiPriority="64"/>
+    <w:lsdException w:name="Medium List 1 Accent 1" w:uiPriority="65"/>
+    <w:lsdException w:name="Revision" w:semiHidden="1"/>
+    <w:lsdException w:name="List Paragraph" w:uiPriority="34" w:qFormat="1"/>
+    <w:lsdException w:name="Quote" w:uiPriority="29" w:qFormat="1"/>
+    <w:lsdException w:name="Intense Quote" w:uiPriority="30" w:qFormat="1"/>
+    <w:lsdException w:name="Medium List 2 Accent 1" w:uiPriority="66"/>
+    <w:lsdException w:name="Medium Grid 1 Accent 1" w:uiPriority="67"/>
+    <w:lsdException w:name="Medium Grid 2 Accent 1" w:uiPriority="68"/>
+    <w:lsdException w:name="Medium Grid 3 Accent 1" w:uiPriority="69"/>
+    <w:lsdException w:name="Dark List Accent 1" w:uiPriority="70"/>
+    <w:lsdException w:name="Colorful Shading Accent 1" w:uiPriority="71"/>
+    <w:lsdException w:name="Colorful List Accent 1" w:uiPriority="72"/>
+    <w:lsdException w:name="Colorful Grid Accent 1" w:uiPriority="73"/>
+    <w:lsdException w:name="Light Shading Accent 2" w:uiPriority="60"/>
+    <w:lsdException w:name="Light List Accent 2" w:uiPriority="61"/>
+    <w:lsdException w:name="Light Grid Accent 2" w:uiPriority="62"/>
+    <w:lsdException w:name="Medium Shading 1 Accent 2" w:uiPriority="63"/>
+    <w:lsdException w:name="Medium Shading 2 Accent 2" w:uiPriority="64"/>
+    <w:lsdException w:name="Medium List 1 Accent 2" w:uiPriority="65"/>
+    <w:lsdException w:name="Medium List 2 Accent 2" w:uiPriority="66"/>
+    <w:lsdException w:name="Medium Grid 1 Accent 2" w:uiPriority="67"/>
+    <w:lsdException w:name="Medium Grid 2 Accent 2" w:uiPriority="68"/>
+    <w:lsdException w:name="Medium Grid 3 Accent 2" w:uiPriority="69"/>
+    <w:lsdException w:name="Dark List Accent 2" w:uiPriority="70"/>
+    <w:lsdException w:name="Colorful Shading Accent 2" w:uiPriority="71"/>
+    <w:lsdException w:name="Colorful List Accent 2" w:uiPriority="72"/>
+    <w:lsdException w:name="Colorful Grid Accent 2" w:uiPriority="73"/>
+    <w:lsdException w:name="Light Shading Accent 3" w:uiPriority="60"/>
+    <w:lsdException w:name="Light List Accent 3" w:uiPriority="61"/>
+    <w:lsdException w:name="Light Grid Accent 3" w:uiPriority="62"/>
+    <w:lsdException w:name="Medium Shading 1 Accent 3" w:uiPriority="63"/>
+    <w:lsdException w:name="Medium Shading 2 Accent 3" w:uiPriority="64"/>
+    <w:lsdException w:name="Medium List 1 Accent 3" w:uiPriority="65"/>
+    <w:lsdException w:name="Medium List 2 Accent 3" w:uiPriority="66"/>
+    <w:lsdException w:name="Medium Grid 1 Accent 3" w:uiPriority="67"/>
+    <w:lsdException w:name="Medium Grid 2 Accent 3" w:uiPriority="68"/>
+    <w:lsdException w:name="Medium Grid 3 Accent 3" w:uiPriority="69"/>
+    <w:lsdException w:name="Dark List Accent 3" w:uiPriority="70"/>
+    <w:lsdException w:name="Colorful Shading Accent 3" w:uiPriority="71"/>
+    <w:lsdException w:name="Colorful List Accent 3" w:uiPriority="72"/>
+    <w:lsdException w:name="Colorful Grid Accent 3" w:uiPriority="73"/>
+    <w:lsdException w:name="Light Shading Accent 4" w:uiPriority="60"/>
+    <w:lsdException w:name="Light List Accent 4" w:uiPriority="61"/>
+    <w:lsdException w:name="Light Grid Accent 4" w:uiPriority="62"/>
+    <w:lsdException w:name="Medium Shading 1 Accent 4" w:uiPriority="63"/>
+    <w:lsdException w:name="Medium Shading 2 Accent 4" w:uiPriority="64"/>
+    <w:lsdException w:name="Medium List 1 Accent 4" w:uiPriority="65"/>
+    <w:lsdException w:name="Medium List 2 Accent 4" w:uiPriority="66"/>
+    <w:lsdException w:name="Medium Grid 1 Accent 4" w:uiPriority="67"/>
+    <w:lsdException w:name="Medium Grid 2 Accent 4" w:uiPriority="68"/>
+    <w:lsdException w:name="Medium Grid 3 Accent 4" w:uiPriority="69"/>
+    <w:lsdException w:name="Dark List Accent 4" w:uiPriority="70"/>
+    <w:lsdException w:name="Colorful Shading Accent 4" w:uiPriority="71"/>
+    <w:lsdException w:name="Colorful List Accent 4" w:uiPriority="72"/>
+    <w:lsdException w:name="Colorful Grid Accent 4" w:uiPriority="73"/>
+    <w:lsdException w:name="Light Shading Accent 5" w:uiPriority="60"/>
+    <w:lsdException w:name="Light List Accent 5" w:uiPriority="61"/>
+    <w:lsdException w:name="Light Grid Accent 5" w:uiPriority="62"/>
+    <w:lsdException w:name="Medium Shading 1 Accent 5" w:uiPriority="63"/>
+    <w:lsdException w:name="Medium Shading 2 Accent 5" w:uiPriority="64"/>
+    <w:lsdException w:name="Medium List 1 Accent 5" w:uiPriority="65"/>
+    <w:lsdException w:name="Medium List 2 Accent 5" w:uiPriority="66"/>
+    <w:lsdException w:name="Medium Grid 1 Accent 5" w:uiPriority="67"/>
+    <w:lsdException w:name="Medium Grid 2 Accent 5" w:uiPriority="68"/>
+    <w:lsdException w:name="Medium Grid 3 Accent 5" w:uiPriority="69"/>
+    <w:lsdException w:name="Dark List Accent 5" w:uiPriority="70"/>
+    <w:lsdException w:name="Colorful Shading Accent 5" w:uiPriority="71"/>
+    <w:lsdException w:name="Colorful List Accent 5" w:uiPriority="72"/>
+    <w:lsdException w:name="Colorful Grid Accent 5" w:uiPriority="73"/>
+    <w:lsdException w:name="Light Shading Accent 6" w:uiPriority="60"/>
+    <w:lsdException w:name="Light List Accent 6" w:uiPriority="61"/>
+    <w:lsdException w:name="Light Grid Accent 6" w:uiPriority="62"/>
+    <w:lsdException w:name="Medium Shading 1 Accent 6" w:uiPriority="63"/>
+    <w:lsdException w:name="Medium Shading 2 Accent 6" w:uiPriority="64"/>
+    <w:lsdException w:name="Medium List 1 Accent 6" w:uiPriority="65"/>
+    <w:lsdException w:name="Medium List 2 Accent 6" w:uiPriority="66"/>
+    <w:lsdException w:name="Medium Grid 1 Accent 6" w:uiPriority="67"/>
+    <w:lsdException w:name="Medium Grid 2 Accent 6" w:uiPriority="68"/>
+    <w:lsdException w:name="Medium Grid 3 Accent 6" w:uiPriority="69"/>
+    <w:lsdException w:name="Dark List Accent 6" w:uiPriority="70"/>
+    <w:lsdException w:name="Colorful Shading Accent 6" w:uiPriority="71"/>
+    <w:lsdException w:name="Colorful List Accent 6" w:uiPriority="72"/>
+    <w:lsdException w:name="Colorful Grid Accent 6" w:uiPriority="73"/>
+    <w:lsdException w:name="Subtle Emphasis" w:uiPriority="19" w:qFormat="1"/>
+    <w:lsdException w:name="Intense Emphasis" w:uiPriority="21" w:qFormat="1"/>
+    <w:lsdException w:name="Subtle Reference" w:uiPriority="31" w:qFormat="1"/>
+    <w:lsdException w:name="Intense Reference" w:uiPriority="32" w:qFormat="1"/>
+    <w:lsdException w:name="Book Title" w:uiPriority="33" w:qFormat="1"/>
+    <w:lsdException w:name="Bibliography" w:semiHidden="1" w:uiPriority="37" w:unhideWhenUsed="1"/>
+    <w:lsdException w:name="TOC Heading" w:semiHidden="1" w:uiPriority="39" w:unhideWhenUsed="1" w:qFormat="1"/>
+    <w:lsdException w:name="Plain Table 1" w:uiPriority="41"/>
+    <w:lsdException w:name="Plain Table 2" w:uiPriority="42"/>
+    <w:lsdException w:name="Plain Table 3" w:uiPriority="43"/>
+    <w:lsdException w:name="Plain Table 4" w:uiPriority="44"/>
+    <w:lsdException w:name="Plain Table 5" w:uiPriority="45"/>
+    <w:lsdException w:name="Grid Table Light" w:uiPriority="40"/>
+    <w:lsdException w:name="Grid Table 1 Light" w:uiPriority="46"/>
+    <w:lsdException w:name="Grid Table 2" w:uiPriority="47"/>
+    <w:lsdException w:name="Grid Table 3" w:uiPriority="48"/>
+    <w:lsdException w:name="Grid Table 4" w:uiPriority="49"/>
+    <w:lsdException w:name="Grid Table 5 Dark" w:uiPriority="50"/>
+    <w:lsdException w:name="Grid Table 6 Colorful" w:uiPriority="51"/>
+    <w:lsdException w:name="Grid Table 7 Colorful" w:uiPriority="52"/>
+    <w:lsdException w:name="Grid Table 1 Light Accent 1" w:uiPriority="46"/>
+    <w:lsdException w:name="Grid Table 2 Accent 1" w:uiPriority="47"/>
+    <w:lsdException w:name="Grid Table 3 Accent 1" w:uiPriority="48"/>
+    <w:lsdException w:name="Grid Table 4 Accent 1" w:uiPriority="49"/>
+    <w:lsdException w:name="Grid Table 5 Dark Accent 1" w:uiPriority="50"/>
+    <w:lsdException w:name="Grid Table 6 Colorful Accent 1" w:uiPriority="51"/>
+    <w:lsdException w:name="Grid Table 7 Colorful Accent 1" w:uiPriority="52"/>
+    <w:lsdException w:name="Grid Table 1 Light Accent 2" w:uiPriority="46"/>
+    <w:lsdException w:name="Grid Table 2 Accent 2" w:uiPriority="47"/>
+    <w:lsdException w:name="Grid Table 3 Accent 2" w:uiPriority="48"/>
+    <w:lsdException w:name="Grid Table 4 Accent 2" w:uiPriority="49"/>
+    <w:lsdException w:name="Grid Table 5 Dark Accent 2" w:uiPriority="50"/>
+    <w:lsdException w:name="Grid Table 6 Colorful Accent 2" w:uiPriority="51"/>
+    <w:lsdException w:name="Grid Table 7 Colorful Accent 2" w:uiPriority="52"/>
+    <w:lsdException w:name="Grid Table 1 Light Accent 3" w:uiPriority="46"/>
+    <w:lsdException w:name="Grid Table 2 Accent 3" w:uiPriority="47"/>
+    <w:lsdException w:name="Grid Table 3 Accent 3" w:uiPriority="48"/>
+    <w:lsdException w:name="Grid Table 4 Accent 3" w:uiPriority="49"/>
+    <w:lsdException w:name="Grid Table 5 Dark Accent 3" w:uiPriority="50"/>
+    <w:lsdException w:name="Grid Table 6 Colorful Accent 3" w:uiPriority="51"/>
+    <w:lsdException w:name="Grid Table 7 Colorful Accent 3" w:uiPriority="52"/>
+    <w:lsdException w:name="Grid Table 1 Light Accent 4" w:uiPriority="46"/>
+    <w:lsdException w:name="Grid Table 2 Accent 4" w:uiPriority="47"/>
+    <w:lsdException w:name="Grid Table 3 Accent 4" w:uiPriority="48"/>
+    <w:lsdException w:name="Grid Table 4 Accent 4" w:uiPriority="49"/>
+    <w:lsdException w:name="Grid Table 5 Dark Accent 4" w:uiPriority="50"/>
+    <w:lsdException w:name="Grid Table 6 Colorful Accent 4" w:uiPriority="51"/>
+    <w:lsdException w:name="Grid Table 7 Colorful Accent 4" w:uiPriority="52"/>
+    <w:lsdException w:name="Grid Table 1 Light Accent 5" w:uiPriority="46"/>
+    <w:lsdException w:name="Grid Table 2 Accent 5" w:uiPriority="47"/>
+    <w:lsdException w:name="Grid Table 3 Accent 5" w:uiPriority="48"/>
+    <w:lsdException w:name="Grid Table 4 Accent 5" w:uiPriority="49"/>
+    <w:lsdException w:name="Grid Table 5 Dark Accent 5" w:uiPriority="50"/>
+    <w:lsdException w:name="Grid Table 6 Colorful Accent 5" w:uiPriority="51"/>
+    <w:lsdException w:name="Grid Table 7 Colorful Accent 5" w:uiPriority="52"/>
+    <w:lsdException w:name="Grid Table 1 Light Accent 6" w:uiPriority="46"/>
+    <w:lsdException w:name="Grid Table 2 Accent 6" w:uiPriority="47"/>
+    <w:lsdException w:name="Grid Table 3 Accent 6" w:uiPriority="48"/>
+    <w:lsdException w:name="Grid Table 4 Accent 6" w:uiPriority="49"/>
+    <w:lsdException w:name="Grid Table 5 Dark Accent 6" w:uiPriority="50"/>
+    <w:lsdException w:name="Grid Table 6 Colorful Accent 6" w:uiPriority="51"/>
+    <w:lsdException w:name="Grid Table 7 Colorful Accent 6" w:uiPriority="52"/>
+    <w:lsdException w:name="List Table 1 Light" w:uiPriority="46"/>
+    <w:lsdException w:name="List Table 2" w:uiPriority="47"/>
+    <w:lsdException w:name="List Table 3" w:uiPriority="48"/>
+    <w:lsdException w:name="List Table 4" w:uiPriority="49"/>
+    <w:lsdException w:name="List Table 5 Dark" w:uiPriority="50"/>
+    <w:lsdException w:name="List Table 6 Colorful" w:uiPriority="51"/>
+    <w:lsdException w:name="List Table 7 Colorful" w:uiPriority="52"/>
+    <w:lsdException w:name="List Table 1 Light Accent 1" w:uiPriority="46"/>
+    <w:lsdException w:name="List Table 2 Accent 1" w:uiPriority="47"/>
+    <w:lsdException w:name="List Table 3 Accent 1" w:uiPriority="48"/>
+    <w:lsdException w:name="List Table 4 Accent 1" w:uiPriority="49"/>
+    <w:lsdException w:name="List Table 5 Dark Accent 1" w:uiPriority="50"/>
+    <w:lsdException w:name="List Table 6 Colorful Accent 1" w:uiPriority="51"/>
+    <w:lsdException w:name="List Table 7 Colorful Accent 1" w:uiPriority="52"/>
+    <w:lsdException w:name="List Table 1 Light Accent 2" w:uiPriority="46"/>
+    <w:lsdException w:name="List Table 2 Accent 2" w:uiPriority="47"/>
+    <w:lsdException w:name="List Table 3 Accent 2" w:uiPriority="48"/>
+    <w:lsdException w:name="List Table 4 Accent 2" w:uiPriority="49"/>
+    <w:lsdException w:name="List Table 5 Dark Accent 2" w:uiPriority="50"/>
+    <w:lsdException w:name="List Table 6 Colorful Accent 2" w:uiPriority="51"/>
+    <w:lsdException w:name="List Table 7 Colorful Accent 2" w:uiPriority="52"/>
+    <w:lsdException w:name="List Table 1 Light Accent 3" w:uiPriority="46"/>
+    <w:lsdException w:name="List Table 2 Accent 3" w:uiPriority="47"/>
+    <w:lsdException w:name="List Table 3 Accent 3" w:uiPriority="48"/>
+    <w:lsdException w:name="List Table 4 Accent 3" w:uiPriority="49"/>
+    <w:lsdException w:name="List Table 5 Dark Accent 3" w:uiPriority="50"/>
+    <w:lsdException w:name="List Table 6 Colorful Accent 3" w:uiPriority="51"/>
+    <w:lsdException w:name="List Table 7 Colorful Accent 3" w:uiPriority="52"/>
+    <w:lsdException w:name="List Table 1 Light Accent 4" w:uiPriority="46"/>
+    <w:lsdException w:name="List Table 2 Accent 4" w:uiPriority="47"/>
+    <w:lsdException w:name="List Table 3 Accent 4" w:uiPriority="48"/>
+    <w:lsdException w:name="List Table 4 Accent 4" w:uiPriority="49"/>
+    <w:lsdException w:name="List Table 5 Dark Accent 4" w:uiPriority="50"/>
+    <w:lsdException w:name="List Table 6 Colorful Accent 4" w:uiPriority="51"/>
+    <w:lsdException w:name="List Table 7 Colorful Accent 4" w:uiPriority="52"/>
+    <w:lsdException w:name="List Table 1 Light Accent 5" w:uiPriority="46"/>
+    <w:lsdException w:name="List Table 2 Accent 5" w:uiPriority="47"/>
+    <w:lsdException w:name="List Table 3 Accent 5" w:uiPriority="48"/>
+    <w:lsdException w:name="List Table 4 Accent 5" w:uiPriority="49"/>
+    <w:lsdException w:name="List Table 5 Dark Accent 5" w:uiPriority="50"/>
+    <w:lsdException w:name="List Table 6 Colorful Accent 5" w:uiPriority="51"/>
+    <w:lsdException w:name="List Table 7 Colorful Accent 5" w:uiPriority="52"/>
+    <w:lsdException w:name="List Table 1 Light Accent 6" w:uiPriority="46"/>
+    <w:lsdException w:name="List Table 2 Accent 6" w:uiPriority="47"/>
+    <w:lsdException w:name="List Table 3 Accent 6" w:uiPriority="48"/>
+    <w:lsdException w:name="List Table 4 Accent 6" w:uiPriority="49"/>
+    <w:lsdException w:name="List Table 5 Dark Accent 6" w:uiPriority="50"/>
+    <w:lsdException w:name="List Table 6 Colorful Accent 6" w:uiPriority="51"/>
+    <w:lsdException w:name="List Table 7 Colorful Accent 6" w:uiPriority="52"/>
+    <w:lsdException w:name="Mention" w:semiHidden="1" w:unhideWhenUsed="1"/>
+    <w:lsdException w:name="Smart Hyperlink" w:semiHidden="1" w:unhideWhenUsed="1"/>
+    <w:lsdException w:name="Hashtag" w:semiHidden="1" w:unhideWhenUsed="1"/>
+    <w:lsdException w:name="Unresolved Mention" w:semiHidden="1" w:unhideWhenUsed="1"/>
+    <w:lsdException w:name="Smart Link" w:semiHidden="1" w:unhideWhenUsed="1"/>
   </w:latentStyles>
   <w:style w:type="paragraph" w:default="1" w:styleId="Standaard">
     <w:name w:val="Normal"/>
@@ -11348,7 +11720,6 @@
       <w:spacing w:after="0" w:line="240" w:lineRule="auto"/>
     </w:pPr>
     <w:tblPr>
-      <w:tblInd w:w="0" w:type="dxa"/>
       <w:tblBorders>
         <w:top w:val="single" w:sz="4" w:space="0" w:color="auto"/>
         <w:left w:val="single" w:sz="4" w:space="0" w:color="auto"/>
@@ -11357,493 +11728,6 @@
         <w:insideH w:val="single" w:sz="4" w:space="0" w:color="auto"/>
         <w:insideV w:val="single" w:sz="4" w:space="0" w:color="auto"/>
       </w:tblBorders>
-      <w:tblCellMar>
-        <w:top w:w="0" w:type="dxa"/>
-        <w:left w:w="108" w:type="dxa"/>
-        <w:bottom w:w="0" w:type="dxa"/>
-        <w:right w:w="108" w:type="dxa"/>
-      </w:tblCellMar>
-    </w:tblPr>
-  </w:style>
-</w:styles>
-</file>
-
-<file path=word/stylesWithEffects.xml><?xml version="1.0" encoding="utf-8"?>
-<w:styles xmlns:wpc="http://schemas.microsoft.com/office/word/2010/wordprocessingCanvas" xmlns:mc="http://schemas.openxmlformats.org/markup-compatibility/2006" xmlns:o="urn:schemas-microsoft-com:office:office" xmlns:r="http://schemas.openxmlformats.org/officeDocument/2006/relationships" xmlns:m="http://schemas.openxmlformats.org/officeDocument/2006/math" xmlns:v="urn:schemas-microsoft-com:vml" xmlns:wp14="http://schemas.microsoft.com/office/word/2010/wordprocessingDrawing" xmlns:wp="http://schemas.openxmlformats.org/drawingml/2006/wordprocessingDrawing" xmlns:w10="urn:schemas-microsoft-com:office:word" xmlns:w="http://schemas.openxmlformats.org/wordprocessingml/2006/main" xmlns:w14="http://schemas.microsoft.com/office/word/2010/wordml" xmlns:wpg="http://schemas.microsoft.com/office/word/2010/wordprocessingGroup" xmlns:wpi="http://schemas.microsoft.com/office/word/2010/wordprocessingInk" xmlns:wne="http://schemas.microsoft.com/office/word/2006/wordml" xmlns:wps="http://schemas.microsoft.com/office/word/2010/wordprocessingShape" mc:Ignorable="w14 wp14">
-  <w:docDefaults>
-    <w:rPrDefault>
-      <w:rPr>
-        <w:rFonts w:asciiTheme="minorHAnsi" w:eastAsiaTheme="minorHAnsi" w:hAnsiTheme="minorHAnsi" w:cstheme="minorBidi"/>
-        <w:sz w:val="22"/>
-        <w:szCs w:val="22"/>
-        <w:lang w:val="nl-NL" w:eastAsia="en-US" w:bidi="ar-SA"/>
-      </w:rPr>
-    </w:rPrDefault>
-    <w:pPrDefault>
-      <w:pPr>
-        <w:spacing w:after="200" w:line="276" w:lineRule="auto"/>
-      </w:pPr>
-    </w:pPrDefault>
-  </w:docDefaults>
-  <w:latentStyles w:defLockedState="0" w:defUIPriority="99" w:defSemiHidden="1" w:defUnhideWhenUsed="1" w:defQFormat="0" w:count="267">
-    <w:lsdException w:name="Normal" w:semiHidden="0" w:uiPriority="0" w:unhideWhenUsed="0" w:qFormat="1"/>
-    <w:lsdException w:name="heading 1" w:semiHidden="0" w:uiPriority="9" w:unhideWhenUsed="0" w:qFormat="1"/>
-    <w:lsdException w:name="heading 2" w:uiPriority="9" w:qFormat="1"/>
-    <w:lsdException w:name="heading 3" w:uiPriority="9" w:qFormat="1"/>
-    <w:lsdException w:name="heading 4" w:uiPriority="9" w:qFormat="1"/>
-    <w:lsdException w:name="heading 5" w:uiPriority="9" w:qFormat="1"/>
-    <w:lsdException w:name="heading 6" w:uiPriority="9" w:qFormat="1"/>
-    <w:lsdException w:name="heading 7" w:uiPriority="9" w:qFormat="1"/>
-    <w:lsdException w:name="heading 8" w:uiPriority="9" w:qFormat="1"/>
-    <w:lsdException w:name="heading 9" w:uiPriority="9" w:qFormat="1"/>
-    <w:lsdException w:name="toc 1" w:uiPriority="39"/>
-    <w:lsdException w:name="toc 2" w:uiPriority="39"/>
-    <w:lsdException w:name="toc 3" w:uiPriority="39"/>
-    <w:lsdException w:name="toc 4" w:uiPriority="39"/>
-    <w:lsdException w:name="toc 5" w:uiPriority="39"/>
-    <w:lsdException w:name="toc 6" w:uiPriority="39"/>
-    <w:lsdException w:name="toc 7" w:uiPriority="39"/>
-    <w:lsdException w:name="toc 8" w:uiPriority="39"/>
-    <w:lsdException w:name="toc 9" w:uiPriority="39"/>
-    <w:lsdException w:name="caption" w:uiPriority="35" w:qFormat="1"/>
-    <w:lsdException w:name="Title" w:semiHidden="0" w:uiPriority="10" w:unhideWhenUsed="0" w:qFormat="1"/>
-    <w:lsdException w:name="Default Paragraph Font" w:uiPriority="1"/>
-    <w:lsdException w:name="Subtitle" w:semiHidden="0" w:uiPriority="11" w:unhideWhenUsed="0" w:qFormat="1"/>
-    <w:lsdException w:name="Strong" w:semiHidden="0" w:uiPriority="22" w:unhideWhenUsed="0" w:qFormat="1"/>
-    <w:lsdException w:name="Emphasis" w:semiHidden="0" w:uiPriority="20" w:unhideWhenUsed="0" w:qFormat="1"/>
-    <w:lsdException w:name="Table Grid" w:semiHidden="0" w:uiPriority="59" w:unhideWhenUsed="0"/>
-    <w:lsdException w:name="Placeholder Text" w:unhideWhenUsed="0"/>
-    <w:lsdException w:name="No Spacing" w:semiHidden="0" w:uiPriority="1" w:unhideWhenUsed="0" w:qFormat="1"/>
-    <w:lsdException w:name="Light Shading" w:semiHidden="0" w:uiPriority="60" w:unhideWhenUsed="0"/>
-    <w:lsdException w:name="Light List" w:semiHidden="0" w:uiPriority="61" w:unhideWhenUsed="0"/>
-    <w:lsdException w:name="Light Grid" w:semiHidden="0" w:uiPriority="62" w:unhideWhenUsed="0"/>
-    <w:lsdException w:name="Medium Shading 1" w:semiHidden="0" w:uiPriority="63" w:unhideWhenUsed="0"/>
-    <w:lsdException w:name="Medium Shading 2" w:semiHidden="0" w:uiPriority="64" w:unhideWhenUsed="0"/>
-    <w:lsdException w:name="Medium List 1" w:semiHidden="0" w:uiPriority="65" w:unhideWhenUsed="0"/>
-    <w:lsdException w:name="Medium List 2" w:semiHidden="0" w:uiPriority="66" w:unhideWhenUsed="0"/>
-    <w:lsdException w:name="Medium Grid 1" w:semiHidden="0" w:uiPriority="67" w:unhideWhenUsed="0"/>
-    <w:lsdException w:name="Medium Grid 2" w:semiHidden="0" w:uiPriority="68" w:unhideWhenUsed="0"/>
-    <w:lsdException w:name="Medium Grid 3" w:semiHidden="0" w:uiPriority="69" w:unhideWhenUsed="0"/>
-    <w:lsdException w:name="Dark List" w:semiHidden="0" w:uiPriority="70" w:unhideWhenUsed="0"/>
-    <w:lsdException w:name="Colorful Shading" w:semiHidden="0" w:uiPriority="71" w:unhideWhenUsed="0"/>
-    <w:lsdException w:name="Colorful List" w:semiHidden="0" w:uiPriority="72" w:unhideWhenUsed="0"/>
-    <w:lsdException w:name="Colorful Grid" w:semiHidden="0" w:uiPriority="73" w:unhideWhenUsed="0"/>
-    <w:lsdException w:name="Light Shading Accent 1" w:semiHidden="0" w:uiPriority="60" w:unhideWhenUsed="0"/>
-    <w:lsdException w:name="Light List Accent 1" w:semiHidden="0" w:uiPriority="61" w:unhideWhenUsed="0"/>
-    <w:lsdException w:name="Light Grid Accent 1" w:semiHidden="0" w:uiPriority="62" w:unhideWhenUsed="0"/>
-    <w:lsdException w:name="Medium Shading 1 Accent 1" w:semiHidden="0" w:uiPriority="63" w:unhideWhenUsed="0"/>
-    <w:lsdException w:name="Medium Shading 2 Accent 1" w:semiHidden="0" w:uiPriority="64" w:unhideWhenUsed="0"/>
-    <w:lsdException w:name="Medium List 1 Accent 1" w:semiHidden="0" w:uiPriority="65" w:unhideWhenUsed="0"/>
-    <w:lsdException w:name="Revision" w:unhideWhenUsed="0"/>
-    <w:lsdException w:name="List Paragraph" w:semiHidden="0" w:uiPriority="34" w:unhideWhenUsed="0" w:qFormat="1"/>
-    <w:lsdException w:name="Quote" w:semiHidden="0" w:uiPriority="29" w:unhideWhenUsed="0" w:qFormat="1"/>
-    <w:lsdException w:name="Intense Quote" w:semiHidden="0" w:uiPriority="30" w:unhideWhenUsed="0" w:qFormat="1"/>
-    <w:lsdException w:name="Medium List 2 Accent 1" w:semiHidden="0" w:uiPriority="66" w:unhideWhenUsed="0"/>
-    <w:lsdException w:name="Medium Grid 1 Accent 1" w:semiHidden="0" w:uiPriority="67" w:unhideWhenUsed="0"/>
-    <w:lsdException w:name="Medium Grid 2 Accent 1" w:semiHidden="0" w:uiPriority="68" w:unhideWhenUsed="0"/>
-    <w:lsdException w:name="Medium Grid 3 Accent 1" w:semiHidden="0" w:uiPriority="69" w:unhideWhenUsed="0"/>
-    <w:lsdException w:name="Dark List Accent 1" w:semiHidden="0" w:uiPriority="70" w:unhideWhenUsed="0"/>
-    <w:lsdException w:name="Colorful Shading Accent 1" w:semiHidden="0" w:uiPriority="71" w:unhideWhenUsed="0"/>
-    <w:lsdException w:name="Colorful List Accent 1" w:semiHidden="0" w:uiPriority="72" w:unhideWhenUsed="0"/>
-    <w:lsdException w:name="Colorful Grid Accent 1" w:semiHidden="0" w:uiPriority="73" w:unhideWhenUsed="0"/>
-    <w:lsdException w:name="Light Shading Accent 2" w:semiHidden="0" w:uiPriority="60" w:unhideWhenUsed="0"/>
-    <w:lsdException w:name="Light List Accent 2" w:semiHidden="0" w:uiPriority="61" w:unhideWhenUsed="0"/>
-    <w:lsdException w:name="Light Grid Accent 2" w:semiHidden="0" w:uiPriority="62" w:unhideWhenUsed="0"/>
-    <w:lsdException w:name="Medium Shading 1 Accent 2" w:semiHidden="0" w:uiPriority="63" w:unhideWhenUsed="0"/>
-    <w:lsdException w:name="Medium Shading 2 Accent 2" w:semiHidden="0" w:uiPriority="64" w:unhideWhenUsed="0"/>
-    <w:lsdException w:name="Medium List 1 Accent 2" w:semiHidden="0" w:uiPriority="65" w:unhideWhenUsed="0"/>
-    <w:lsdException w:name="Medium List 2 Accent 2" w:semiHidden="0" w:uiPriority="66" w:unhideWhenUsed="0"/>
-    <w:lsdException w:name="Medium Grid 1 Accent 2" w:semiHidden="0" w:uiPriority="67" w:unhideWhenUsed="0"/>
-    <w:lsdException w:name="Medium Grid 2 Accent 2" w:semiHidden="0" w:uiPriority="68" w:unhideWhenUsed="0"/>
-    <w:lsdException w:name="Medium Grid 3 Accent 2" w:semiHidden="0" w:uiPriority="69" w:unhideWhenUsed="0"/>
-    <w:lsdException w:name="Dark List Accent 2" w:semiHidden="0" w:uiPriority="70" w:unhideWhenUsed="0"/>
-    <w:lsdException w:name="Colorful Shading Accent 2" w:semiHidden="0" w:uiPriority="71" w:unhideWhenUsed="0"/>
-    <w:lsdException w:name="Colorful List Accent 2" w:semiHidden="0" w:uiPriority="72" w:unhideWhenUsed="0"/>
-    <w:lsdException w:name="Colorful Grid Accent 2" w:semiHidden="0" w:uiPriority="73" w:unhideWhenUsed="0"/>
-    <w:lsdException w:name="Light Shading Accent 3" w:semiHidden="0" w:uiPriority="60" w:unhideWhenUsed="0"/>
-    <w:lsdException w:name="Light List Accent 3" w:semiHidden="0" w:uiPriority="61" w:unhideWhenUsed="0"/>
-    <w:lsdException w:name="Light Grid Accent 3" w:semiHidden="0" w:uiPriority="62" w:unhideWhenUsed="0"/>
-    <w:lsdException w:name="Medium Shading 1 Accent 3" w:semiHidden="0" w:uiPriority="63" w:unhideWhenUsed="0"/>
-    <w:lsdException w:name="Medium Shading 2 Accent 3" w:semiHidden="0" w:uiPriority="64" w:unhideWhenUsed="0"/>
-    <w:lsdException w:name="Medium List 1 Accent 3" w:semiHidden="0" w:uiPriority="65" w:unhideWhenUsed="0"/>
-    <w:lsdException w:name="Medium List 2 Accent 3" w:semiHidden="0" w:uiPriority="66" w:unhideWhenUsed="0"/>
-    <w:lsdException w:name="Medium Grid 1 Accent 3" w:semiHidden="0" w:uiPriority="67" w:unhideWhenUsed="0"/>
-    <w:lsdException w:name="Medium Grid 2 Accent 3" w:semiHidden="0" w:uiPriority="68" w:unhideWhenUsed="0"/>
-    <w:lsdException w:name="Medium Grid 3 Accent 3" w:semiHidden="0" w:uiPriority="69" w:unhideWhenUsed="0"/>
-    <w:lsdException w:name="Dark List Accent 3" w:semiHidden="0" w:uiPriority="70" w:unhideWhenUsed="0"/>
-    <w:lsdException w:name="Colorful Shading Accent 3" w:semiHidden="0" w:uiPriority="71" w:unhideWhenUsed="0"/>
-    <w:lsdException w:name="Colorful List Accent 3" w:semiHidden="0" w:uiPriority="72" w:unhideWhenUsed="0"/>
-    <w:lsdException w:name="Colorful Grid Accent 3" w:semiHidden="0" w:uiPriority="73" w:unhideWhenUsed="0"/>
-    <w:lsdException w:name="Light Shading Accent 4" w:semiHidden="0" w:uiPriority="60" w:unhideWhenUsed="0"/>
-    <w:lsdException w:name="Light List Accent 4" w:semiHidden="0" w:uiPriority="61" w:unhideWhenUsed="0"/>
-    <w:lsdException w:name="Light Grid Accent 4" w:semiHidden="0" w:uiPriority="62" w:unhideWhenUsed="0"/>
-    <w:lsdException w:name="Medium Shading 1 Accent 4" w:semiHidden="0" w:uiPriority="63" w:unhideWhenUsed="0"/>
-    <w:lsdException w:name="Medium Shading 2 Accent 4" w:semiHidden="0" w:uiPriority="64" w:unhideWhenUsed="0"/>
-    <w:lsdException w:name="Medium List 1 Accent 4" w:semiHidden="0" w:uiPriority="65" w:unhideWhenUsed="0"/>
-    <w:lsdException w:name="Medium List 2 Accent 4" w:semiHidden="0" w:uiPriority="66" w:unhideWhenUsed="0"/>
-    <w:lsdException w:name="Medium Grid 1 Accent 4" w:semiHidden="0" w:uiPriority="67" w:unhideWhenUsed="0"/>
-    <w:lsdException w:name="Medium Grid 2 Accent 4" w:semiHidden="0" w:uiPriority="68" w:unhideWhenUsed="0"/>
-    <w:lsdException w:name="Medium Grid 3 Accent 4" w:semiHidden="0" w:uiPriority="69" w:unhideWhenUsed="0"/>
-    <w:lsdException w:name="Dark List Accent 4" w:semiHidden="0" w:uiPriority="70" w:unhideWhenUsed="0"/>
-    <w:lsdException w:name="Colorful Shading Accent 4" w:semiHidden="0" w:uiPriority="71" w:unhideWhenUsed="0"/>
-    <w:lsdException w:name="Colorful List Accent 4" w:semiHidden="0" w:uiPriority="72" w:unhideWhenUsed="0"/>
-    <w:lsdException w:name="Colorful Grid Accent 4" w:semiHidden="0" w:uiPriority="73" w:unhideWhenUsed="0"/>
-    <w:lsdException w:name="Light Shading Accent 5" w:semiHidden="0" w:uiPriority="60" w:unhideWhenUsed="0"/>
-    <w:lsdException w:name="Light List Accent 5" w:semiHidden="0" w:uiPriority="61" w:unhideWhenUsed="0"/>
-    <w:lsdException w:name="Light Grid Accent 5" w:semiHidden="0" w:uiPriority="62" w:unhideWhenUsed="0"/>
-    <w:lsdException w:name="Medium Shading 1 Accent 5" w:semiHidden="0" w:uiPriority="63" w:unhideWhenUsed="0"/>
-    <w:lsdException w:name="Medium Shading 2 Accent 5" w:semiHidden="0" w:uiPriority="64" w:unhideWhenUsed="0"/>
-    <w:lsdException w:name="Medium List 1 Accent 5" w:semiHidden="0" w:uiPriority="65" w:unhideWhenUsed="0"/>
-    <w:lsdException w:name="Medium List 2 Accent 5" w:semiHidden="0" w:uiPriority="66" w:unhideWhenUsed="0"/>
-    <w:lsdException w:name="Medium Grid 1 Accent 5" w:semiHidden="0" w:uiPriority="67" w:unhideWhenUsed="0"/>
-    <w:lsdException w:name="Medium Grid 2 Accent 5" w:semiHidden="0" w:uiPriority="68" w:unhideWhenUsed="0"/>
-    <w:lsdException w:name="Medium Grid 3 Accent 5" w:semiHidden="0" w:uiPriority="69" w:unhideWhenUsed="0"/>
-    <w:lsdException w:name="Dark List Accent 5" w:semiHidden="0" w:uiPriority="70" w:unhideWhenUsed="0"/>
-    <w:lsdException w:name="Colorful Shading Accent 5" w:semiHidden="0" w:uiPriority="71" w:unhideWhenUsed="0"/>
-    <w:lsdException w:name="Colorful List Accent 5" w:semiHidden="0" w:uiPriority="72" w:unhideWhenUsed="0"/>
-    <w:lsdException w:name="Colorful Grid Accent 5" w:semiHidden="0" w:uiPriority="73" w:unhideWhenUsed="0"/>
-    <w:lsdException w:name="Light Shading Accent 6" w:semiHidden="0" w:uiPriority="60" w:unhideWhenUsed="0"/>
-    <w:lsdException w:name="Light List Accent 6" w:semiHidden="0" w:uiPriority="61" w:unhideWhenUsed="0"/>
-    <w:lsdException w:name="Light Grid Accent 6" w:semiHidden="0" w:uiPriority="62" w:unhideWhenUsed="0"/>
-    <w:lsdException w:name="Medium Shading 1 Accent 6" w:semiHidden="0" w:uiPriority="63" w:unhideWhenUsed="0"/>
-    <w:lsdException w:name="Medium Shading 2 Accent 6" w:semiHidden="0" w:uiPriority="64" w:unhideWhenUsed="0"/>
-    <w:lsdException w:name="Medium List 1 Accent 6" w:semiHidden="0" w:uiPriority="65" w:unhideWhenUsed="0"/>
-    <w:lsdException w:name="Medium List 2 Accent 6" w:semiHidden="0" w:uiPriority="66" w:unhideWhenUsed="0"/>
-    <w:lsdException w:name="Medium Grid 1 Accent 6" w:semiHidden="0" w:uiPriority="67" w:unhideWhenUsed="0"/>
-    <w:lsdException w:name="Medium Grid 2 Accent 6" w:semiHidden="0" w:uiPriority="68" w:unhideWhenUsed="0"/>
-    <w:lsdException w:name="Medium Grid 3 Accent 6" w:semiHidden="0" w:uiPriority="69" w:unhideWhenUsed="0"/>
-    <w:lsdException w:name="Dark List Accent 6" w:semiHidden="0" w:uiPriority="70" w:unhideWhenUsed="0"/>
-    <w:lsdException w:name="Colorful Shading Accent 6" w:semiHidden="0" w:uiPriority="71" w:unhideWhenUsed="0"/>
-    <w:lsdException w:name="Colorful List Accent 6" w:semiHidden="0" w:uiPriority="72" w:unhideWhenUsed="0"/>
-    <w:lsdException w:name="Colorful Grid Accent 6" w:semiHidden="0" w:uiPriority="73" w:unhideWhenUsed="0"/>
-    <w:lsdException w:name="Subtle Emphasis" w:semiHidden="0" w:uiPriority="19" w:unhideWhenUsed="0" w:qFormat="1"/>
-    <w:lsdException w:name="Intense Emphasis" w:semiHidden="0" w:uiPriority="21" w:unhideWhenUsed="0" w:qFormat="1"/>
-    <w:lsdException w:name="Subtle Reference" w:semiHidden="0" w:uiPriority="31" w:unhideWhenUsed="0" w:qFormat="1"/>
-    <w:lsdException w:name="Intense Reference" w:semiHidden="0" w:uiPriority="32" w:unhideWhenUsed="0" w:qFormat="1"/>
-    <w:lsdException w:name="Book Title" w:semiHidden="0" w:uiPriority="33" w:unhideWhenUsed="0" w:qFormat="1"/>
-    <w:lsdException w:name="Bibliography" w:uiPriority="37"/>
-    <w:lsdException w:name="TOC Heading" w:uiPriority="39" w:qFormat="1"/>
-  </w:latentStyles>
-  <w:style w:type="paragraph" w:default="1" w:styleId="Standaard">
-    <w:name w:val="Normal"/>
-    <w:qFormat/>
-    <w:rsid w:val="004B637D"/>
-    <w:pPr>
-      <w:spacing w:after="0" w:line="240" w:lineRule="auto"/>
-    </w:pPr>
-    <w:rPr>
-      <w:sz w:val="20"/>
-    </w:rPr>
-  </w:style>
-  <w:style w:type="paragraph" w:styleId="Kop1">
-    <w:name w:val="heading 1"/>
-    <w:basedOn w:val="Standaard"/>
-    <w:next w:val="Standaard"/>
-    <w:link w:val="Kop1Char"/>
-    <w:uiPriority w:val="9"/>
-    <w:qFormat/>
-    <w:rsid w:val="003A60D0"/>
-    <w:pPr>
-      <w:keepNext/>
-      <w:keepLines/>
-      <w:outlineLvl w:val="0"/>
-    </w:pPr>
-    <w:rPr>
-      <w:rFonts w:ascii="Calibri" w:eastAsiaTheme="majorEastAsia" w:hAnsi="Calibri" w:cstheme="majorBidi"/>
-      <w:bCs/>
-      <w:color w:val="000000" w:themeColor="text1"/>
-      <w:sz w:val="28"/>
-      <w:szCs w:val="28"/>
-    </w:rPr>
-  </w:style>
-  <w:style w:type="character" w:default="1" w:styleId="Standaardalinea-lettertype">
-    <w:name w:val="Default Paragraph Font"/>
-    <w:uiPriority w:val="1"/>
-    <w:semiHidden/>
-    <w:unhideWhenUsed/>
-  </w:style>
-  <w:style w:type="table" w:default="1" w:styleId="Standaardtabel">
-    <w:name w:val="Normal Table"/>
-    <w:uiPriority w:val="99"/>
-    <w:semiHidden/>
-    <w:unhideWhenUsed/>
-    <w:tblPr>
-      <w:tblInd w:w="0" w:type="dxa"/>
-      <w:tblCellMar>
-        <w:top w:w="0" w:type="dxa"/>
-        <w:left w:w="108" w:type="dxa"/>
-        <w:bottom w:w="0" w:type="dxa"/>
-        <w:right w:w="108" w:type="dxa"/>
-      </w:tblCellMar>
-    </w:tblPr>
-  </w:style>
-  <w:style w:type="numbering" w:default="1" w:styleId="Geenlijst">
-    <w:name w:val="No List"/>
-    <w:uiPriority w:val="99"/>
-    <w:semiHidden/>
-    <w:unhideWhenUsed/>
-  </w:style>
-  <w:style w:type="paragraph" w:styleId="Titel">
-    <w:name w:val="Title"/>
-    <w:basedOn w:val="Standaard"/>
-    <w:next w:val="Standaard"/>
-    <w:link w:val="TitelChar"/>
-    <w:uiPriority w:val="10"/>
-    <w:qFormat/>
-    <w:rsid w:val="00EC45D9"/>
-    <w:pPr>
-      <w:pBdr>
-        <w:bottom w:val="single" w:sz="8" w:space="4" w:color="4F81BD" w:themeColor="accent1"/>
-      </w:pBdr>
-      <w:spacing w:after="300"/>
-      <w:contextualSpacing/>
-    </w:pPr>
-    <w:rPr>
-      <w:rFonts w:asciiTheme="majorHAnsi" w:eastAsiaTheme="majorEastAsia" w:hAnsiTheme="majorHAnsi" w:cstheme="majorBidi"/>
-      <w:color w:val="17365D" w:themeColor="text2" w:themeShade="BF"/>
-      <w:spacing w:val="5"/>
-      <w:kern w:val="28"/>
-      <w:sz w:val="52"/>
-      <w:szCs w:val="52"/>
-    </w:rPr>
-  </w:style>
-  <w:style w:type="character" w:customStyle="1" w:styleId="TitelChar">
-    <w:name w:val="Titel Char"/>
-    <w:basedOn w:val="Standaardalinea-lettertype"/>
-    <w:link w:val="Titel"/>
-    <w:uiPriority w:val="10"/>
-    <w:rsid w:val="00EC45D9"/>
-    <w:rPr>
-      <w:rFonts w:asciiTheme="majorHAnsi" w:eastAsiaTheme="majorEastAsia" w:hAnsiTheme="majorHAnsi" w:cstheme="majorBidi"/>
-      <w:color w:val="17365D" w:themeColor="text2" w:themeShade="BF"/>
-      <w:spacing w:val="5"/>
-      <w:kern w:val="28"/>
-      <w:sz w:val="52"/>
-      <w:szCs w:val="52"/>
-    </w:rPr>
-  </w:style>
-  <w:style w:type="paragraph" w:styleId="Ondertitel">
-    <w:name w:val="Subtitle"/>
-    <w:basedOn w:val="Standaard"/>
-    <w:next w:val="Standaard"/>
-    <w:link w:val="OndertitelChar"/>
-    <w:uiPriority w:val="11"/>
-    <w:qFormat/>
-    <w:rsid w:val="00EC45D9"/>
-    <w:pPr>
-      <w:numPr>
-        <w:ilvl w:val="1"/>
-      </w:numPr>
-    </w:pPr>
-    <w:rPr>
-      <w:rFonts w:asciiTheme="majorHAnsi" w:eastAsiaTheme="majorEastAsia" w:hAnsiTheme="majorHAnsi" w:cstheme="majorBidi"/>
-      <w:i/>
-      <w:iCs/>
-      <w:color w:val="4F81BD" w:themeColor="accent1"/>
-      <w:spacing w:val="15"/>
-      <w:sz w:val="24"/>
-      <w:szCs w:val="24"/>
-    </w:rPr>
-  </w:style>
-  <w:style w:type="character" w:customStyle="1" w:styleId="OndertitelChar">
-    <w:name w:val="Ondertitel Char"/>
-    <w:basedOn w:val="Standaardalinea-lettertype"/>
-    <w:link w:val="Ondertitel"/>
-    <w:uiPriority w:val="11"/>
-    <w:rsid w:val="00EC45D9"/>
-    <w:rPr>
-      <w:rFonts w:asciiTheme="majorHAnsi" w:eastAsiaTheme="majorEastAsia" w:hAnsiTheme="majorHAnsi" w:cstheme="majorBidi"/>
-      <w:i/>
-      <w:iCs/>
-      <w:color w:val="4F81BD" w:themeColor="accent1"/>
-      <w:spacing w:val="15"/>
-      <w:sz w:val="24"/>
-      <w:szCs w:val="24"/>
-    </w:rPr>
-  </w:style>
-  <w:style w:type="character" w:customStyle="1" w:styleId="Kop1Char">
-    <w:name w:val="Kop 1 Char"/>
-    <w:basedOn w:val="Standaardalinea-lettertype"/>
-    <w:link w:val="Kop1"/>
-    <w:uiPriority w:val="9"/>
-    <w:rsid w:val="003A60D0"/>
-    <w:rPr>
-      <w:rFonts w:ascii="Calibri" w:eastAsiaTheme="majorEastAsia" w:hAnsi="Calibri" w:cstheme="majorBidi"/>
-      <w:bCs/>
-      <w:color w:val="000000" w:themeColor="text1"/>
-      <w:sz w:val="28"/>
-      <w:szCs w:val="28"/>
-    </w:rPr>
-  </w:style>
-  <w:style w:type="paragraph" w:styleId="Kopvaninhoudsopgave">
-    <w:name w:val="TOC Heading"/>
-    <w:basedOn w:val="Kop1"/>
-    <w:next w:val="Standaard"/>
-    <w:uiPriority w:val="39"/>
-    <w:unhideWhenUsed/>
-    <w:qFormat/>
-    <w:rsid w:val="00EC45D9"/>
-    <w:pPr>
-      <w:outlineLvl w:val="9"/>
-    </w:pPr>
-    <w:rPr>
-      <w:lang w:eastAsia="nl-NL"/>
-    </w:rPr>
-  </w:style>
-  <w:style w:type="paragraph" w:styleId="Inhopg1">
-    <w:name w:val="toc 1"/>
-    <w:basedOn w:val="Standaard"/>
-    <w:next w:val="Standaard"/>
-    <w:autoRedefine/>
-    <w:uiPriority w:val="39"/>
-    <w:unhideWhenUsed/>
-    <w:rsid w:val="003A60D0"/>
-    <w:pPr>
-      <w:tabs>
-        <w:tab w:val="right" w:leader="dot" w:pos="9062"/>
-      </w:tabs>
-      <w:spacing w:after="100"/>
-    </w:pPr>
-  </w:style>
-  <w:style w:type="character" w:styleId="Hyperlink">
-    <w:name w:val="Hyperlink"/>
-    <w:basedOn w:val="Standaardalinea-lettertype"/>
-    <w:uiPriority w:val="99"/>
-    <w:unhideWhenUsed/>
-    <w:rsid w:val="00715C1E"/>
-    <w:rPr>
-      <w:color w:val="0000FF" w:themeColor="hyperlink"/>
-      <w:u w:val="single"/>
-    </w:rPr>
-  </w:style>
-  <w:style w:type="paragraph" w:styleId="Koptekst">
-    <w:name w:val="header"/>
-    <w:basedOn w:val="Standaard"/>
-    <w:link w:val="KoptekstChar"/>
-    <w:uiPriority w:val="99"/>
-    <w:unhideWhenUsed/>
-    <w:rsid w:val="00D64B82"/>
-    <w:pPr>
-      <w:tabs>
-        <w:tab w:val="center" w:pos="4536"/>
-        <w:tab w:val="right" w:pos="9072"/>
-      </w:tabs>
-    </w:pPr>
-  </w:style>
-  <w:style w:type="character" w:customStyle="1" w:styleId="KoptekstChar">
-    <w:name w:val="Koptekst Char"/>
-    <w:basedOn w:val="Standaardalinea-lettertype"/>
-    <w:link w:val="Koptekst"/>
-    <w:uiPriority w:val="99"/>
-    <w:rsid w:val="00D64B82"/>
-  </w:style>
-  <w:style w:type="paragraph" w:styleId="Voettekst">
-    <w:name w:val="footer"/>
-    <w:basedOn w:val="Standaard"/>
-    <w:link w:val="VoettekstChar"/>
-    <w:uiPriority w:val="99"/>
-    <w:unhideWhenUsed/>
-    <w:rsid w:val="00D64B82"/>
-    <w:pPr>
-      <w:tabs>
-        <w:tab w:val="center" w:pos="4536"/>
-        <w:tab w:val="right" w:pos="9072"/>
-      </w:tabs>
-    </w:pPr>
-  </w:style>
-  <w:style w:type="character" w:customStyle="1" w:styleId="VoettekstChar">
-    <w:name w:val="Voettekst Char"/>
-    <w:basedOn w:val="Standaardalinea-lettertype"/>
-    <w:link w:val="Voettekst"/>
-    <w:uiPriority w:val="99"/>
-    <w:rsid w:val="00D64B82"/>
-  </w:style>
-  <w:style w:type="paragraph" w:styleId="Ballontekst">
-    <w:name w:val="Balloon Text"/>
-    <w:basedOn w:val="Standaard"/>
-    <w:link w:val="BallontekstChar"/>
-    <w:uiPriority w:val="99"/>
-    <w:semiHidden/>
-    <w:unhideWhenUsed/>
-    <w:rsid w:val="0011252C"/>
-    <w:rPr>
-      <w:rFonts w:ascii="Tahoma" w:hAnsi="Tahoma" w:cs="Tahoma"/>
-      <w:sz w:val="16"/>
-      <w:szCs w:val="16"/>
-    </w:rPr>
-  </w:style>
-  <w:style w:type="character" w:customStyle="1" w:styleId="BallontekstChar">
-    <w:name w:val="Ballontekst Char"/>
-    <w:basedOn w:val="Standaardalinea-lettertype"/>
-    <w:link w:val="Ballontekst"/>
-    <w:uiPriority w:val="99"/>
-    <w:semiHidden/>
-    <w:rsid w:val="0011252C"/>
-    <w:rPr>
-      <w:rFonts w:ascii="Tahoma" w:hAnsi="Tahoma" w:cs="Tahoma"/>
-      <w:sz w:val="16"/>
-      <w:szCs w:val="16"/>
-    </w:rPr>
-  </w:style>
-  <w:style w:type="paragraph" w:styleId="Voetnoottekst">
-    <w:name w:val="footnote text"/>
-    <w:basedOn w:val="Standaard"/>
-    <w:link w:val="VoetnoottekstChar"/>
-    <w:uiPriority w:val="99"/>
-    <w:semiHidden/>
-    <w:unhideWhenUsed/>
-    <w:rsid w:val="00DF0D03"/>
-    <w:rPr>
-      <w:szCs w:val="20"/>
-    </w:rPr>
-  </w:style>
-  <w:style w:type="character" w:customStyle="1" w:styleId="VoetnoottekstChar">
-    <w:name w:val="Voetnoottekst Char"/>
-    <w:basedOn w:val="Standaardalinea-lettertype"/>
-    <w:link w:val="Voetnoottekst"/>
-    <w:uiPriority w:val="99"/>
-    <w:semiHidden/>
-    <w:rsid w:val="00DF0D03"/>
-    <w:rPr>
-      <w:sz w:val="20"/>
-      <w:szCs w:val="20"/>
-    </w:rPr>
-  </w:style>
-  <w:style w:type="character" w:styleId="Voetnootmarkering">
-    <w:name w:val="footnote reference"/>
-    <w:basedOn w:val="Standaardalinea-lettertype"/>
-    <w:uiPriority w:val="99"/>
-    <w:semiHidden/>
-    <w:unhideWhenUsed/>
-    <w:rsid w:val="00DF0D03"/>
-    <w:rPr>
-      <w:vertAlign w:val="superscript"/>
-    </w:rPr>
-  </w:style>
-  <w:style w:type="table" w:styleId="Tabelraster">
-    <w:name w:val="Table Grid"/>
-    <w:basedOn w:val="Standaardtabel"/>
-    <w:uiPriority w:val="59"/>
-    <w:rsid w:val="003A60D0"/>
-    <w:pPr>
-      <w:spacing w:after="0" w:line="240" w:lineRule="auto"/>
-    </w:pPr>
-    <w:tblPr>
-      <w:tblInd w:w="0" w:type="dxa"/>
-      <w:tblBorders>
-        <w:top w:val="single" w:sz="4" w:space="0" w:color="auto"/>
-        <w:left w:val="single" w:sz="4" w:space="0" w:color="auto"/>
-        <w:bottom w:val="single" w:sz="4" w:space="0" w:color="auto"/>
-        <w:right w:val="single" w:sz="4" w:space="0" w:color="auto"/>
-        <w:insideH w:val="single" w:sz="4" w:space="0" w:color="auto"/>
-        <w:insideV w:val="single" w:sz="4" w:space="0" w:color="auto"/>
-      </w:tblBorders>
-      <w:tblCellMar>
-        <w:top w:w="0" w:type="dxa"/>
-        <w:left w:w="108" w:type="dxa"/>
-        <w:bottom w:w="0" w:type="dxa"/>
-        <w:right w:w="108" w:type="dxa"/>
-      </w:tblCellMar>
     </w:tblPr>
   </w:style>
 </w:styles>
@@ -12135,10 +12019,21 @@
 </file>
 
 <file path=customXml/item1.xml><?xml version="1.0" encoding="utf-8"?>
-<b:Sources xmlns:b="http://schemas.openxmlformats.org/officeDocument/2006/bibliography" xmlns="http://schemas.openxmlformats.org/officeDocument/2006/bibliography" SelectedStyle="\APA.XSL" StyleName="APA"/>
+<p:properties xmlns:p="http://schemas.microsoft.com/office/2006/metadata/properties" xmlns:xsi="http://www.w3.org/2001/XMLSchema-instance" xmlns:pc="http://schemas.microsoft.com/office/infopath/2007/PartnerControls">
+  <documentManagement/>
+</p:properties>
 </file>
 
 <file path=customXml/item2.xml><?xml version="1.0" encoding="utf-8"?>
+<?mso-contentType ?>
+<FormTemplates xmlns="http://schemas.microsoft.com/sharepoint/v3/contenttype/forms">
+  <Display>DocumentLibraryForm</Display>
+  <Edit>DocumentLibraryForm</Edit>
+  <New>DocumentLibraryForm</New>
+</FormTemplates>
+</file>
+
+<file path=customXml/item3.xml><?xml version="1.0" encoding="utf-8"?>
 <ct:contentTypeSchema xmlns:ct="http://schemas.microsoft.com/office/2006/metadata/contentType" xmlns:ma="http://schemas.microsoft.com/office/2006/metadata/properties/metaAttributes" ct:_="" ma:_="" ma:contentTypeName="Document" ma:contentTypeID="0x010100BDBC02B4DC102F4A86BA813D0F6D554A" ma:contentTypeVersion="0" ma:contentTypeDescription="Een nieuw document maken." ma:contentTypeScope="" ma:versionID="e40e1a7ca4785e46cbbaa63043c2b1b7">
   <xsd:schema xmlns:xsd="http://www.w3.org/2001/XMLSchema" xmlns:xs="http://www.w3.org/2001/XMLSchema" xmlns:p="http://schemas.microsoft.com/office/2006/metadata/properties" targetNamespace="http://schemas.microsoft.com/office/2006/metadata/properties" ma:root="true" ma:fieldsID="1b00e5a987b92ca6b1b5217c21596307">
     <xsd:element name="properties">
@@ -12252,37 +12147,47 @@
 </ct:contentTypeSchema>
 </file>
 
-<file path=customXml/item3.xml><?xml version="1.0" encoding="utf-8"?>
-<?mso-contentType ?>
-<FormTemplates xmlns="http://schemas.microsoft.com/sharepoint/v3/contenttype/forms">
-  <Display>DocumentLibraryForm</Display>
-  <Edit>DocumentLibraryForm</Edit>
-  <New>DocumentLibraryForm</New>
-</FormTemplates>
-</file>
-
 <file path=customXml/item4.xml><?xml version="1.0" encoding="utf-8"?>
-<p:properties xmlns:p="http://schemas.microsoft.com/office/2006/metadata/properties" xmlns:xsi="http://www.w3.org/2001/XMLSchema-instance" xmlns:pc="http://schemas.microsoft.com/office/infopath/2007/PartnerControls">
-  <documentManagement/>
-</p:properties>
+<b:Sources xmlns:b="http://schemas.openxmlformats.org/officeDocument/2006/bibliography" xmlns="http://schemas.openxmlformats.org/officeDocument/2006/bibliography" SelectedStyle="\APA.XSL" StyleName="APA"/>
 </file>
 
 <file path=customXml/itemProps1.xml><?xml version="1.0" encoding="utf-8"?>
+<ds:datastoreItem xmlns:ds="http://schemas.openxmlformats.org/officeDocument/2006/customXml" ds:itemID="{D02D55E7-D3A6-4118-825B-F2643E0E7A29}">
+  <ds:schemaRefs>
+    <ds:schemaRef ds:uri="http://schemas.microsoft.com/office/2006/metadata/properties"/>
+    <ds:schemaRef ds:uri="http://schemas.microsoft.com/office/infopath/2007/PartnerControls"/>
+  </ds:schemaRefs>
+</ds:datastoreItem>
+</file>
+
+<file path=customXml/itemProps2.xml><?xml version="1.0" encoding="utf-8"?>
+<ds:datastoreItem xmlns:ds="http://schemas.openxmlformats.org/officeDocument/2006/customXml" ds:itemID="{A22E74E4-FB52-4033-8E44-08B08CC19016}">
+  <ds:schemaRefs>
+    <ds:schemaRef ds:uri="http://schemas.microsoft.com/sharepoint/v3/contenttype/forms"/>
+  </ds:schemaRefs>
+</ds:datastoreItem>
+</file>
+
+<file path=customXml/itemProps3.xml><?xml version="1.0" encoding="utf-8"?>
+<ds:datastoreItem xmlns:ds="http://schemas.openxmlformats.org/officeDocument/2006/customXml" ds:itemID="{74846E2D-E218-45C6-AFB3-39EB7FED9946}">
+  <ds:schemaRefs>
+    <ds:schemaRef ds:uri="http://schemas.microsoft.com/office/2006/metadata/contentType"/>
+    <ds:schemaRef ds:uri="http://schemas.microsoft.com/office/2006/metadata/properties/metaAttributes"/>
+    <ds:schemaRef ds:uri="http://www.w3.org/2001/XMLSchema"/>
+    <ds:schemaRef ds:uri="http://schemas.microsoft.com/office/2006/metadata/properties"/>
+    <ds:schemaRef ds:uri="http://schemas.openxmlformats.org/package/2006/metadata/core-properties"/>
+    <ds:schemaRef ds:uri="http://purl.org/dc/elements/1.1/"/>
+    <ds:schemaRef ds:uri="http://purl.org/dc/terms/"/>
+    <ds:schemaRef ds:uri="http://schemas.microsoft.com/internal/obd"/>
+    <ds:schemaRef ds:uri="http://schemas.microsoft.com/office/infopath/2007/PartnerControls"/>
+  </ds:schemaRefs>
+</ds:datastoreItem>
+</file>
+
+<file path=customXml/itemProps4.xml><?xml version="1.0" encoding="utf-8"?>
 <ds:datastoreItem xmlns:ds="http://schemas.openxmlformats.org/officeDocument/2006/customXml" ds:itemID="{1A323C92-0687-41AC-AED6-0C1995EBBE5E}">
   <ds:schemaRefs>
     <ds:schemaRef ds:uri="http://schemas.openxmlformats.org/officeDocument/2006/bibliography"/>
   </ds:schemaRefs>
 </ds:datastoreItem>
-</file>
-
-<file path=customXml/itemProps2.xml><?xml version="1.0" encoding="utf-8"?>
-<ds:datastoreItem xmlns:ds="http://schemas.openxmlformats.org/officeDocument/2006/customXml" ds:itemID="{74846E2D-E218-45C6-AFB3-39EB7FED9946}"/>
-</file>
-
-<file path=customXml/itemProps3.xml><?xml version="1.0" encoding="utf-8"?>
-<ds:datastoreItem xmlns:ds="http://schemas.openxmlformats.org/officeDocument/2006/customXml" ds:itemID="{A22E74E4-FB52-4033-8E44-08B08CC19016}"/>
-</file>
-
-<file path=customXml/itemProps4.xml><?xml version="1.0" encoding="utf-8"?>
-<ds:datastoreItem xmlns:ds="http://schemas.openxmlformats.org/officeDocument/2006/customXml" ds:itemID="{D02D55E7-D3A6-4118-825B-F2643E0E7A29}"/>
 </file>
</xml_diff>